<commit_message>
Updates project description to v0.2
</commit_message>
<xml_diff>
--- a/Project-descritpion ν0.1.docx
+++ b/Project-descritpion ν0.1.docx
@@ -4,28 +4,65 @@
   <w:body>
     <w:p>
       <w:pPr>
-        <w:pStyle w:val="Title"/>
-        <w:rPr>
-          <w:rStyle w:val="Strong"/>
+        <w:pStyle w:val="a4"/>
+        <w:rPr>
+          <w:rStyle w:val="a3"/>
           <w:b w:val="0"/>
           <w:bCs w:val="0"/>
-        </w:rPr>
-      </w:pPr>
-      <w:r>
-        <w:rPr>
-          <w:rStyle w:val="Strong"/>
+          <w:lang w:val="en-US"/>
+        </w:rPr>
+      </w:pPr>
+      <w:r>
+        <w:rPr>
+          <w:rStyle w:val="a3"/>
           <w:b w:val="0"/>
           <w:bCs w:val="0"/>
+          <w:lang w:val="en-US"/>
         </w:rPr>
         <w:t>Project-description</w:t>
       </w:r>
       <w:r>
         <w:rPr>
-          <w:rStyle w:val="Strong"/>
+          <w:rStyle w:val="a3"/>
           <w:b w:val="0"/>
           <w:bCs w:val="0"/>
-        </w:rPr>
-        <w:t xml:space="preserve"> ν01</w:t>
+          <w:lang w:val="en-US"/>
+        </w:rPr>
+        <w:t xml:space="preserve"> </w:t>
+      </w:r>
+      <w:r>
+        <w:rPr>
+          <w:rStyle w:val="a3"/>
+          <w:b w:val="0"/>
+          <w:bCs w:val="0"/>
+        </w:rPr>
+        <w:t>ν</w:t>
+      </w:r>
+      <w:r>
+        <w:rPr>
+          <w:rStyle w:val="a3"/>
+          <w:b w:val="0"/>
+          <w:bCs w:val="0"/>
+          <w:lang w:val="en-US"/>
+        </w:rPr>
+        <w:t>0</w:t>
+      </w:r>
+      <w:r>
+        <w:rPr>
+          <w:rStyle w:val="a3"/>
+          <w:b w:val="0"/>
+          <w:bCs w:val="0"/>
+        </w:rPr>
+        <w:t>.</w:t>
+      </w:r>
+      <w:r>
+        <w:rPr>
+          <w:rStyle w:val="a3"/>
+          <w:b w:val="0"/>
+          <w:bCs w:val="0"/>
+          <w:lang w:val="en-US"/>
+        </w:rPr>
+        <w:t>1</w:t>
       </w:r>
     </w:p>
     <w:p>
@@ -87,6 +124,70 @@
           <w:lang w:val="en-US"/>
         </w:rPr>
       </w:pPr>
+      <w:r>
+        <w:rPr>
+          <w:noProof/>
+        </w:rPr>
+        <w:drawing>
+          <wp:anchor distT="0" distB="0" distL="114300" distR="114300" simplePos="0" relativeHeight="251665408" behindDoc="1" locked="0" layoutInCell="1" allowOverlap="1" wp14:anchorId="63F7667C" wp14:editId="66A06B12">
+            <wp:simplePos x="914400" y="3114675"/>
+            <wp:positionH relativeFrom="margin">
+              <wp:align>center</wp:align>
+            </wp:positionH>
+            <wp:positionV relativeFrom="margin">
+              <wp:align>center</wp:align>
+            </wp:positionV>
+            <wp:extent cx="3914775" cy="3829050"/>
+            <wp:effectExtent l="0" t="0" r="9525" b="0"/>
+            <wp:wrapTight wrapText="bothSides">
+              <wp:wrapPolygon edited="0">
+                <wp:start x="0" y="0"/>
+                <wp:lineTo x="0" y="21493"/>
+                <wp:lineTo x="21547" y="21493"/>
+                <wp:lineTo x="21547" y="0"/>
+                <wp:lineTo x="0" y="0"/>
+              </wp:wrapPolygon>
+            </wp:wrapTight>
+            <wp:docPr id="2" name="Εικόνα 2"/>
+            <wp:cNvGraphicFramePr>
+              <a:graphicFrameLocks xmlns:a="http://schemas.openxmlformats.org/drawingml/2006/main" noChangeAspect="1"/>
+            </wp:cNvGraphicFramePr>
+            <a:graphic xmlns:a="http://schemas.openxmlformats.org/drawingml/2006/main">
+              <a:graphicData uri="http://schemas.openxmlformats.org/drawingml/2006/picture">
+                <pic:pic xmlns:pic="http://schemas.openxmlformats.org/drawingml/2006/picture">
+                  <pic:nvPicPr>
+                    <pic:cNvPr id="7" name="Εικόνα 7"/>
+                    <pic:cNvPicPr>
+                      <a:picLocks noChangeAspect="1"/>
+                    </pic:cNvPicPr>
+                  </pic:nvPicPr>
+                  <pic:blipFill>
+                    <a:blip r:embed="rId6">
+                      <a:extLst>
+                        <a:ext uri="{28A0092B-C50C-407E-A947-70E740481C1C}">
+                          <a14:useLocalDpi xmlns:a14="http://schemas.microsoft.com/office/drawing/2010/main" val="0"/>
+                        </a:ext>
+                      </a:extLst>
+                    </a:blip>
+                    <a:stretch>
+                      <a:fillRect/>
+                    </a:stretch>
+                  </pic:blipFill>
+                  <pic:spPr>
+                    <a:xfrm>
+                      <a:off x="0" y="0"/>
+                      <a:ext cx="3914775" cy="3829050"/>
+                    </a:xfrm>
+                    <a:prstGeom prst="rect">
+                      <a:avLst/>
+                    </a:prstGeom>
+                  </pic:spPr>
+                </pic:pic>
+              </a:graphicData>
+            </a:graphic>
+          </wp:anchor>
+        </w:drawing>
+      </w:r>
     </w:p>
     <w:p>
       <w:pPr>
@@ -96,6 +197,86 @@
           <w:lang w:val="en-US"/>
         </w:rPr>
       </w:pPr>
+      <w:r>
+        <w:rPr>
+          <w:noProof/>
+        </w:rPr>
+        <mc:AlternateContent>
+          <mc:Choice Requires="wps">
+            <w:drawing>
+              <wp:anchor distT="0" distB="0" distL="114300" distR="114300" simplePos="0" relativeHeight="251667456" behindDoc="0" locked="0" layoutInCell="1" allowOverlap="1" wp14:anchorId="17772DCB" wp14:editId="76AEA296">
+                <wp:simplePos x="0" y="0"/>
+                <wp:positionH relativeFrom="column">
+                  <wp:posOffset>742950</wp:posOffset>
+                </wp:positionH>
+                <wp:positionV relativeFrom="paragraph">
+                  <wp:posOffset>62865</wp:posOffset>
+                </wp:positionV>
+                <wp:extent cx="3848100" cy="3392805"/>
+                <wp:effectExtent l="0" t="0" r="19050" b="17145"/>
+                <wp:wrapNone/>
+                <wp:docPr id="8" name="Ορθογώνιο 8"/>
+                <wp:cNvGraphicFramePr/>
+                <a:graphic xmlns:a="http://schemas.openxmlformats.org/drawingml/2006/main">
+                  <a:graphicData uri="http://schemas.microsoft.com/office/word/2010/wordprocessingShape">
+                    <wps:wsp>
+                      <wps:cNvSpPr/>
+                      <wps:spPr>
+                        <a:xfrm>
+                          <a:off x="0" y="0"/>
+                          <a:ext cx="3848100" cy="3392805"/>
+                        </a:xfrm>
+                        <a:prstGeom prst="rect">
+                          <a:avLst/>
+                        </a:prstGeom>
+                        <a:noFill/>
+                        <a:ln>
+                          <a:solidFill>
+                            <a:srgbClr val="00B050"/>
+                          </a:solidFill>
+                        </a:ln>
+                      </wps:spPr>
+                      <wps:style>
+                        <a:lnRef idx="2">
+                          <a:schemeClr val="accent1">
+                            <a:shade val="50000"/>
+                          </a:schemeClr>
+                        </a:lnRef>
+                        <a:fillRef idx="1">
+                          <a:schemeClr val="accent1"/>
+                        </a:fillRef>
+                        <a:effectRef idx="0">
+                          <a:schemeClr val="accent1"/>
+                        </a:effectRef>
+                        <a:fontRef idx="minor">
+                          <a:schemeClr val="lt1"/>
+                        </a:fontRef>
+                      </wps:style>
+                      <wps:bodyPr rot="0" spcFirstLastPara="0" vertOverflow="clip" horzOverflow="clip" vert="horz" wrap="square" lIns="91440" tIns="45720" rIns="91440" bIns="45720" numCol="1" spcCol="0" rtlCol="0" fromWordArt="0" anchor="ctr" anchorCtr="0" forceAA="0" compatLnSpc="1">
+                        <a:prstTxWarp prst="textNoShape">
+                          <a:avLst/>
+                        </a:prstTxWarp>
+                        <a:noAutofit/>
+                      </wps:bodyPr>
+                    </wps:wsp>
+                  </a:graphicData>
+                </a:graphic>
+                <wp14:sizeRelH relativeFrom="margin">
+                  <wp14:pctWidth>0</wp14:pctWidth>
+                </wp14:sizeRelH>
+                <wp14:sizeRelV relativeFrom="margin">
+                  <wp14:pctHeight>0</wp14:pctHeight>
+                </wp14:sizeRelV>
+              </wp:anchor>
+            </w:drawing>
+          </mc:Choice>
+          <mc:Fallback>
+            <w:pict>
+              <v:rect w14:anchorId="7BF51303" id="Ορθογώνιο 8" o:spid="_x0000_s1026" style="position:absolute;margin-left:58.5pt;margin-top:4.95pt;width:303pt;height:267.15pt;z-index:251667456;visibility:visible;mso-wrap-style:square;mso-width-percent:0;mso-height-percent:0;mso-wrap-distance-left:9pt;mso-wrap-distance-top:0;mso-wrap-distance-right:9pt;mso-wrap-distance-bottom:0;mso-position-horizontal:absolute;mso-position-horizontal-relative:text;mso-position-vertical:absolute;mso-position-vertical-relative:text;mso-width-percent:0;mso-height-percent:0;mso-width-relative:margin;mso-height-relative:margin;v-text-anchor:middle" o:gfxdata="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" filled="f" strokecolor="#00b050" strokeweight="1pt"/>
+            </w:pict>
+          </mc:Fallback>
+        </mc:AlternateContent>
+      </w:r>
     </w:p>
     <w:p>
       <w:pPr>
@@ -154,208 +335,250 @@
     <w:p>
       <w:pPr>
         <w:rPr>
-          <w:sz w:val="32"/>
-          <w:szCs w:val="32"/>
-          <w:lang w:val="en-US"/>
-        </w:rPr>
-      </w:pPr>
-    </w:p>
-    <w:p>
-      <w:pPr>
-        <w:rPr>
-          <w:sz w:val="32"/>
-          <w:szCs w:val="32"/>
-          <w:lang w:val="en-US"/>
-        </w:rPr>
-      </w:pPr>
-    </w:p>
-    <w:p>
-      <w:pPr>
-        <w:rPr>
-          <w:sz w:val="32"/>
-          <w:szCs w:val="32"/>
-          <w:lang w:val="en-US"/>
-        </w:rPr>
-      </w:pPr>
-    </w:p>
-    <w:p>
-      <w:pPr>
-        <w:rPr>
-          <w:sz w:val="32"/>
-          <w:szCs w:val="32"/>
-          <w:lang w:val="en-US"/>
-        </w:rPr>
-      </w:pPr>
-    </w:p>
-    <w:p>
-      <w:pPr>
-        <w:rPr>
-          <w:sz w:val="32"/>
-          <w:szCs w:val="32"/>
-          <w:lang w:val="en-US"/>
-        </w:rPr>
-      </w:pPr>
-    </w:p>
-    <w:p>
-      <w:pPr>
-        <w:rPr>
-          <w:sz w:val="32"/>
-          <w:szCs w:val="32"/>
-          <w:lang w:val="en-US"/>
-        </w:rPr>
-      </w:pPr>
-    </w:p>
-    <w:p>
-      <w:pPr>
-        <w:rPr>
-          <w:rStyle w:val="SubtleEmphasis"/>
-          <w:lang w:val="en-US"/>
-        </w:rPr>
-      </w:pPr>
-      <w:r>
-        <w:rPr>
-          <w:rStyle w:val="SubtleEmphasis"/>
+          <w:rStyle w:val="aa"/>
+          <w:lang w:val="en-US"/>
+        </w:rPr>
+      </w:pPr>
+    </w:p>
+    <w:p>
+      <w:pPr>
+        <w:rPr>
+          <w:rStyle w:val="aa"/>
+          <w:lang w:val="en-US"/>
+        </w:rPr>
+      </w:pPr>
+    </w:p>
+    <w:p>
+      <w:pPr>
+        <w:rPr>
+          <w:rStyle w:val="aa"/>
+          <w:lang w:val="en-US"/>
+        </w:rPr>
+      </w:pPr>
+    </w:p>
+    <w:p>
+      <w:pPr>
+        <w:rPr>
+          <w:rStyle w:val="aa"/>
+          <w:lang w:val="en-US"/>
+        </w:rPr>
+      </w:pPr>
+    </w:p>
+    <w:p>
+      <w:pPr>
+        <w:rPr>
+          <w:rStyle w:val="aa"/>
+          <w:lang w:val="en-US"/>
+        </w:rPr>
+      </w:pPr>
+    </w:p>
+    <w:p>
+      <w:pPr>
+        <w:rPr>
+          <w:rStyle w:val="aa"/>
+          <w:lang w:val="en-US"/>
+        </w:rPr>
+      </w:pPr>
+    </w:p>
+    <w:p>
+      <w:pPr>
+        <w:rPr>
+          <w:rStyle w:val="aa"/>
+          <w:lang w:val="en-US"/>
+        </w:rPr>
+      </w:pPr>
+    </w:p>
+    <w:p>
+      <w:pPr>
+        <w:rPr>
+          <w:rStyle w:val="aa"/>
+          <w:lang w:val="en-US"/>
+        </w:rPr>
+      </w:pPr>
+    </w:p>
+    <w:p>
+      <w:pPr>
+        <w:rPr>
+          <w:rStyle w:val="aa"/>
+          <w:lang w:val="en-US"/>
+        </w:rPr>
+      </w:pPr>
+    </w:p>
+    <w:p>
+      <w:pPr>
+        <w:rPr>
+          <w:rStyle w:val="aa"/>
+          <w:lang w:val="en-US"/>
+        </w:rPr>
+      </w:pPr>
+    </w:p>
+    <w:p>
+      <w:pPr>
+        <w:rPr>
+          <w:rStyle w:val="aa"/>
+          <w:lang w:val="en-US"/>
+        </w:rPr>
+      </w:pPr>
+    </w:p>
+    <w:p>
+      <w:pPr>
+        <w:rPr>
+          <w:rStyle w:val="aa"/>
+          <w:lang w:val="en-US"/>
+        </w:rPr>
+      </w:pPr>
+      <w:r>
+        <w:rPr>
+          <w:rStyle w:val="aa"/>
+          <w:lang w:val="en-US"/>
         </w:rPr>
         <w:t>editor</w:t>
       </w:r>
       <w:r>
         <w:rPr>
-          <w:rStyle w:val="SubtleEmphasis"/>
-          <w:lang w:val="en-US"/>
-        </w:rPr>
-        <w:t xml:space="preserve">:  </w:t>
-      </w:r>
-      <w:r>
-        <w:rPr>
-          <w:rStyle w:val="SubtleEmphasis"/>
+          <w:rStyle w:val="aa"/>
+          <w:lang w:val="en-US"/>
+        </w:rPr>
+        <w:t>s</w:t>
+      </w:r>
+      <w:r>
+        <w:rPr>
+          <w:rStyle w:val="aa"/>
+        </w:rPr>
+        <w:t>:</w:t>
+      </w:r>
+      <w:r>
+        <w:rPr>
+          <w:rStyle w:val="aa"/>
+        </w:rPr>
+        <w:t xml:space="preserve"> </w:t>
+      </w:r>
+      <w:r>
+        <w:rPr>
+          <w:rStyle w:val="aa"/>
         </w:rPr>
         <w:t>ΠΑΠΑΘΑΝΑΣΙΟΥ</w:t>
       </w:r>
       <w:r>
         <w:rPr>
-          <w:rStyle w:val="SubtleEmphasis"/>
-          <w:lang w:val="en-US"/>
+          <w:rStyle w:val="aa"/>
         </w:rPr>
         <w:t xml:space="preserve"> </w:t>
       </w:r>
       <w:r>
         <w:rPr>
-          <w:rStyle w:val="SubtleEmphasis"/>
+          <w:rStyle w:val="aa"/>
         </w:rPr>
         <w:t>ΑΛΕΞΙΟΣ</w:t>
       </w:r>
-    </w:p>
-    <w:p>
-      <w:pPr>
-        <w:rPr>
-          <w:rStyle w:val="SubtleEmphasis"/>
-          <w:lang w:val="en-US"/>
-        </w:rPr>
-      </w:pPr>
-      <w:r>
-        <w:rPr>
-          <w:rStyle w:val="SubtleEmphasis"/>
+      <w:r>
+        <w:rPr>
+          <w:rStyle w:val="aa"/>
+        </w:rPr>
+        <w:t xml:space="preserve">, </w:t>
+      </w:r>
+      <w:r>
+        <w:rPr>
+          <w:rStyle w:val="aa"/>
+        </w:rPr>
+        <w:t>ΒΑΣΙΛΕΙΟΣ ΜΗΛΙΩΝΗΣ</w:t>
+      </w:r>
+    </w:p>
+    <w:p>
+      <w:pPr>
+        <w:rPr>
+          <w:rStyle w:val="aa"/>
+          <w:lang w:val="en-US"/>
+        </w:rPr>
+      </w:pPr>
+      <w:r>
+        <w:rPr>
+          <w:rStyle w:val="aa"/>
+          <w:lang w:val="en-US"/>
         </w:rPr>
         <w:t>peer</w:t>
       </w:r>
       <w:r>
         <w:rPr>
-          <w:rStyle w:val="SubtleEmphasis"/>
+          <w:rStyle w:val="aa"/>
           <w:lang w:val="en-US"/>
         </w:rPr>
         <w:t xml:space="preserve"> </w:t>
       </w:r>
       <w:r>
         <w:rPr>
-          <w:rStyle w:val="SubtleEmphasis"/>
+          <w:rStyle w:val="aa"/>
+          <w:lang w:val="en-US"/>
         </w:rPr>
         <w:t>reviewer</w:t>
       </w:r>
       <w:r>
         <w:rPr>
-          <w:rStyle w:val="SubtleEmphasis"/>
+          <w:rStyle w:val="aa"/>
           <w:lang w:val="en-US"/>
         </w:rPr>
         <w:t>:</w:t>
       </w:r>
       <w:r>
         <w:rPr>
-          <w:rStyle w:val="SubtleEmphasis"/>
+          <w:rStyle w:val="aa"/>
           <w:lang w:val="en-US"/>
         </w:rPr>
         <w:t xml:space="preserve">  </w:t>
       </w:r>
       <w:r>
         <w:rPr>
-          <w:rStyle w:val="SubtleEmphasis"/>
+          <w:rStyle w:val="aa"/>
         </w:rPr>
         <w:t>ΓΙΑΝΝΑΚΗΣ</w:t>
       </w:r>
       <w:r>
         <w:rPr>
-          <w:rStyle w:val="SubtleEmphasis"/>
+          <w:rStyle w:val="aa"/>
           <w:lang w:val="en-US"/>
         </w:rPr>
         <w:t xml:space="preserve"> </w:t>
       </w:r>
       <w:r>
         <w:rPr>
-          <w:rStyle w:val="SubtleEmphasis"/>
+          <w:rStyle w:val="aa"/>
         </w:rPr>
         <w:t>ΕΜΜΑΝΟΥΗΛ</w:t>
       </w:r>
       <w:r>
         <w:rPr>
-          <w:rStyle w:val="SubtleEmphasis"/>
+          <w:rStyle w:val="aa"/>
           <w:lang w:val="en-US"/>
         </w:rPr>
         <w:t xml:space="preserve"> </w:t>
       </w:r>
       <w:r>
         <w:rPr>
-          <w:rStyle w:val="SubtleEmphasis"/>
+          <w:rStyle w:val="aa"/>
         </w:rPr>
         <w:t>ΔΗΜΗΤΡΙΟΣ</w:t>
       </w:r>
-      <w:r>
-        <w:rPr>
-          <w:rStyle w:val="SubtleEmphasis"/>
-          <w:lang w:val="en-US"/>
-        </w:rPr>
-        <w:t xml:space="preserve"> </w:t>
-      </w:r>
-    </w:p>
-    <w:p>
-      <w:pPr>
+    </w:p>
+    <w:p>
+      <w:pPr>
+        <w:rPr>
+          <w:rStyle w:val="aa"/>
+          <w:sz w:val="24"/>
+          <w:szCs w:val="24"/>
+        </w:rPr>
+      </w:pPr>
+      <w:r>
         <w:rPr>
           <w:sz w:val="32"/>
           <w:szCs w:val="32"/>
           <w:u w:val="single"/>
           <w:lang w:val="en-US"/>
         </w:rPr>
-      </w:pPr>
-    </w:p>
-    <w:p>
-      <w:pPr>
-        <w:rPr>
-          <w:sz w:val="36"/>
-          <w:szCs w:val="36"/>
-          <w:u w:val="single"/>
-          <w:lang w:val="en-US"/>
-        </w:rPr>
-      </w:pPr>
-    </w:p>
-    <w:p>
-      <w:pPr>
-        <w:rPr>
-          <w:rStyle w:val="SubtleEmphasis"/>
-          <w:sz w:val="24"/>
-          <w:szCs w:val="24"/>
-        </w:rPr>
-      </w:pPr>
-      <w:r>
-        <w:rPr>
-          <w:rStyle w:val="SubtleEmphasis"/>
+        <w:br w:type="page"/>
+      </w:r>
+      <w:r>
+        <w:rPr>
+          <w:rStyle w:val="aa"/>
           <w:sz w:val="24"/>
           <w:szCs w:val="24"/>
         </w:rPr>
@@ -364,7 +587,7 @@
       </w:r>
       <w:r>
         <w:rPr>
-          <w:rStyle w:val="SubtleEmphasis"/>
+          <w:rStyle w:val="aa"/>
           <w:sz w:val="24"/>
           <w:szCs w:val="24"/>
         </w:rPr>
@@ -374,14 +597,14 @@
     <w:p>
       <w:pPr>
         <w:rPr>
-          <w:rStyle w:val="SubtleEmphasis"/>
-          <w:sz w:val="24"/>
-          <w:szCs w:val="24"/>
-        </w:rPr>
-      </w:pPr>
-      <w:r>
-        <w:rPr>
-          <w:rStyle w:val="SubtleEmphasis"/>
+          <w:rStyle w:val="aa"/>
+          <w:sz w:val="24"/>
+          <w:szCs w:val="24"/>
+        </w:rPr>
+      </w:pPr>
+      <w:r>
+        <w:rPr>
+          <w:rStyle w:val="aa"/>
           <w:sz w:val="24"/>
           <w:szCs w:val="24"/>
         </w:rPr>
@@ -390,20 +613,20 @@
     </w:p>
     <w:p>
       <w:pPr>
-        <w:pStyle w:val="ListParagraph"/>
+        <w:pStyle w:val="a6"/>
         <w:numPr>
           <w:ilvl w:val="0"/>
           <w:numId w:val="1"/>
         </w:numPr>
         <w:rPr>
-          <w:rStyle w:val="SubtleEmphasis"/>
-          <w:sz w:val="24"/>
-          <w:szCs w:val="24"/>
-        </w:rPr>
-      </w:pPr>
-      <w:r>
-        <w:rPr>
-          <w:rStyle w:val="SubtleEmphasis"/>
+          <w:rStyle w:val="aa"/>
+          <w:sz w:val="24"/>
+          <w:szCs w:val="24"/>
+        </w:rPr>
+      </w:pPr>
+      <w:r>
+        <w:rPr>
+          <w:rStyle w:val="aa"/>
           <w:sz w:val="24"/>
           <w:szCs w:val="24"/>
         </w:rPr>
@@ -411,7 +634,7 @@
       </w:r>
       <w:r>
         <w:rPr>
-          <w:rStyle w:val="SubtleEmphasis"/>
+          <w:rStyle w:val="aa"/>
           <w:sz w:val="24"/>
           <w:szCs w:val="24"/>
         </w:rPr>
@@ -419,7 +642,7 @@
       </w:r>
       <w:r>
         <w:rPr>
-          <w:rStyle w:val="SubtleEmphasis"/>
+          <w:rStyle w:val="aa"/>
           <w:sz w:val="24"/>
           <w:szCs w:val="24"/>
         </w:rPr>
@@ -427,7 +650,7 @@
       </w:r>
       <w:r>
         <w:rPr>
-          <w:rStyle w:val="SubtleEmphasis"/>
+          <w:rStyle w:val="aa"/>
           <w:sz w:val="24"/>
           <w:szCs w:val="24"/>
         </w:rPr>
@@ -435,7 +658,7 @@
       </w:r>
       <w:r>
         <w:rPr>
-          <w:rStyle w:val="SubtleEmphasis"/>
+          <w:rStyle w:val="aa"/>
           <w:sz w:val="24"/>
           <w:szCs w:val="24"/>
         </w:rPr>
@@ -443,7 +666,7 @@
       </w:r>
       <w:r>
         <w:rPr>
-          <w:rStyle w:val="SubtleEmphasis"/>
+          <w:rStyle w:val="aa"/>
           <w:sz w:val="24"/>
           <w:szCs w:val="24"/>
         </w:rPr>
@@ -451,7 +674,7 @@
       </w:r>
       <w:r>
         <w:rPr>
-          <w:rStyle w:val="SubtleEmphasis"/>
+          <w:rStyle w:val="aa"/>
           <w:sz w:val="24"/>
           <w:szCs w:val="24"/>
         </w:rPr>
@@ -460,50 +683,42 @@
     </w:p>
     <w:p>
       <w:pPr>
-        <w:pStyle w:val="ListParagraph"/>
+        <w:pStyle w:val="a6"/>
         <w:numPr>
           <w:ilvl w:val="0"/>
           <w:numId w:val="1"/>
         </w:numPr>
         <w:rPr>
-          <w:rStyle w:val="SubtleEmphasis"/>
-          <w:sz w:val="24"/>
-          <w:szCs w:val="24"/>
-        </w:rPr>
-      </w:pPr>
-      <w:r>
-        <w:rPr>
-          <w:rStyle w:val="SubtleEmphasis"/>
-          <w:sz w:val="24"/>
-          <w:szCs w:val="24"/>
-        </w:rPr>
-        <w:t>ΚΑΒΟΥΛΑΣ ΑΛΕΞΑΝΔΡΟΣ, 1067498, Δ’ ΕΤΟ</w:t>
-      </w:r>
-      <w:r>
-        <w:rPr>
-          <w:rStyle w:val="SubtleEmphasis"/>
-          <w:sz w:val="24"/>
-          <w:szCs w:val="24"/>
-        </w:rPr>
-        <w:t>Σ</w:t>
-      </w:r>
-    </w:p>
-    <w:p>
-      <w:pPr>
-        <w:pStyle w:val="ListParagraph"/>
+          <w:rStyle w:val="aa"/>
+          <w:sz w:val="24"/>
+          <w:szCs w:val="24"/>
+        </w:rPr>
+      </w:pPr>
+      <w:r>
+        <w:rPr>
+          <w:rStyle w:val="aa"/>
+          <w:sz w:val="24"/>
+          <w:szCs w:val="24"/>
+        </w:rPr>
+        <w:t>ΚΑΒΟΥΛΑΣ ΑΛΕΞΑΝΔΡΟΣ, 1067498, Δ’ ΕΤΟΣ</w:t>
+      </w:r>
+    </w:p>
+    <w:p>
+      <w:pPr>
+        <w:pStyle w:val="a6"/>
         <w:numPr>
           <w:ilvl w:val="0"/>
           <w:numId w:val="1"/>
         </w:numPr>
         <w:rPr>
-          <w:rStyle w:val="SubtleEmphasis"/>
-          <w:sz w:val="24"/>
-          <w:szCs w:val="24"/>
-        </w:rPr>
-      </w:pPr>
-      <w:r>
-        <w:rPr>
-          <w:rStyle w:val="SubtleEmphasis"/>
+          <w:rStyle w:val="aa"/>
+          <w:sz w:val="24"/>
+          <w:szCs w:val="24"/>
+        </w:rPr>
+      </w:pPr>
+      <w:r>
+        <w:rPr>
+          <w:rStyle w:val="aa"/>
           <w:sz w:val="24"/>
           <w:szCs w:val="24"/>
         </w:rPr>
@@ -512,50 +727,42 @@
     </w:p>
     <w:p>
       <w:pPr>
-        <w:pStyle w:val="ListParagraph"/>
+        <w:pStyle w:val="a6"/>
         <w:numPr>
           <w:ilvl w:val="0"/>
           <w:numId w:val="1"/>
         </w:numPr>
         <w:rPr>
-          <w:rStyle w:val="SubtleEmphasis"/>
-          <w:sz w:val="24"/>
-          <w:szCs w:val="24"/>
-        </w:rPr>
-      </w:pPr>
-      <w:r>
-        <w:rPr>
-          <w:rStyle w:val="SubtleEmphasis"/>
-          <w:sz w:val="24"/>
-          <w:szCs w:val="24"/>
-        </w:rPr>
-        <w:t>ΜΠΟΛΙΑΣ ΑΡΙΣΤΕΙΔΗΣ, 1069910, Δ’ ΕΤΟ</w:t>
-      </w:r>
-      <w:r>
-        <w:rPr>
-          <w:rStyle w:val="SubtleEmphasis"/>
-          <w:sz w:val="24"/>
-          <w:szCs w:val="24"/>
-        </w:rPr>
-        <w:t>Σ</w:t>
-      </w:r>
-    </w:p>
-    <w:p>
-      <w:pPr>
-        <w:pStyle w:val="ListParagraph"/>
+          <w:rStyle w:val="aa"/>
+          <w:sz w:val="24"/>
+          <w:szCs w:val="24"/>
+        </w:rPr>
+      </w:pPr>
+      <w:r>
+        <w:rPr>
+          <w:rStyle w:val="aa"/>
+          <w:sz w:val="24"/>
+          <w:szCs w:val="24"/>
+        </w:rPr>
+        <w:t>ΜΠΟΛΙΑΣ ΑΡΙΣΤΕΙΔΗΣ, 1069910, Δ’ ΕΤΟΣ</w:t>
+      </w:r>
+    </w:p>
+    <w:p>
+      <w:pPr>
+        <w:pStyle w:val="a6"/>
         <w:numPr>
           <w:ilvl w:val="0"/>
           <w:numId w:val="1"/>
         </w:numPr>
         <w:rPr>
-          <w:rStyle w:val="SubtleEmphasis"/>
-          <w:sz w:val="24"/>
-          <w:szCs w:val="24"/>
-        </w:rPr>
-      </w:pPr>
-      <w:r>
-        <w:rPr>
-          <w:rStyle w:val="SubtleEmphasis"/>
+          <w:rStyle w:val="aa"/>
+          <w:sz w:val="24"/>
+          <w:szCs w:val="24"/>
+        </w:rPr>
+      </w:pPr>
+      <w:r>
+        <w:rPr>
+          <w:rStyle w:val="aa"/>
           <w:sz w:val="24"/>
           <w:szCs w:val="24"/>
         </w:rPr>
@@ -564,18 +771,18 @@
     </w:p>
     <w:p>
       <w:pPr>
-        <w:pStyle w:val="ListParagraph"/>
+        <w:pStyle w:val="a6"/>
         <w:ind w:left="1080"/>
         <w:rPr>
-          <w:rStyle w:val="SubtleEmphasis"/>
-          <w:sz w:val="24"/>
-          <w:szCs w:val="24"/>
-        </w:rPr>
-      </w:pPr>
-    </w:p>
-    <w:p>
-      <w:pPr>
-        <w:pStyle w:val="ListParagraph"/>
+          <w:rStyle w:val="aa"/>
+          <w:sz w:val="24"/>
+          <w:szCs w:val="24"/>
+        </w:rPr>
+      </w:pPr>
+    </w:p>
+    <w:p>
+      <w:pPr>
+        <w:pStyle w:val="a6"/>
         <w:ind w:left="1080"/>
         <w:rPr>
           <w:sz w:val="24"/>
@@ -585,189 +792,438 @@
     </w:p>
     <w:p>
       <w:pPr>
-        <w:pStyle w:val="ListParagraph"/>
+        <w:pStyle w:val="a6"/>
         <w:ind w:left="1080"/>
         <w:rPr>
           <w:sz w:val="24"/>
           <w:szCs w:val="24"/>
         </w:rPr>
       </w:pPr>
-    </w:p>
-    <w:p>
-      <w:r>
+      <w:r>
+        <w:rPr>
+          <w:noProof/>
+        </w:rPr>
+        <mc:AlternateContent>
+          <mc:Choice Requires="wps">
+            <w:drawing>
+              <wp:anchor distT="0" distB="0" distL="114300" distR="114300" simplePos="0" relativeHeight="251669504" behindDoc="0" locked="0" layoutInCell="1" allowOverlap="1" wp14:anchorId="573B9144" wp14:editId="2548C42F">
+                <wp:simplePos x="0" y="0"/>
+                <wp:positionH relativeFrom="column">
+                  <wp:posOffset>-104775</wp:posOffset>
+                </wp:positionH>
+                <wp:positionV relativeFrom="paragraph">
+                  <wp:posOffset>209550</wp:posOffset>
+                </wp:positionV>
+                <wp:extent cx="5527040" cy="1924050"/>
+                <wp:effectExtent l="0" t="0" r="16510" b="19050"/>
+                <wp:wrapNone/>
+                <wp:docPr id="9" name="Ορθογώνιο 9"/>
+                <wp:cNvGraphicFramePr/>
+                <a:graphic xmlns:a="http://schemas.openxmlformats.org/drawingml/2006/main">
+                  <a:graphicData uri="http://schemas.microsoft.com/office/word/2010/wordprocessingShape">
+                    <wps:wsp>
+                      <wps:cNvSpPr/>
+                      <wps:spPr>
+                        <a:xfrm>
+                          <a:off x="0" y="0"/>
+                          <a:ext cx="5527040" cy="1924050"/>
+                        </a:xfrm>
+                        <a:prstGeom prst="rect">
+                          <a:avLst/>
+                        </a:prstGeom>
+                        <a:noFill/>
+                        <a:ln>
+                          <a:solidFill>
+                            <a:srgbClr val="00B050"/>
+                          </a:solidFill>
+                        </a:ln>
+                      </wps:spPr>
+                      <wps:style>
+                        <a:lnRef idx="2">
+                          <a:schemeClr val="accent1">
+                            <a:shade val="50000"/>
+                          </a:schemeClr>
+                        </a:lnRef>
+                        <a:fillRef idx="1">
+                          <a:schemeClr val="accent1"/>
+                        </a:fillRef>
+                        <a:effectRef idx="0">
+                          <a:schemeClr val="accent1"/>
+                        </a:effectRef>
+                        <a:fontRef idx="minor">
+                          <a:schemeClr val="lt1"/>
+                        </a:fontRef>
+                      </wps:style>
+                      <wps:bodyPr rot="0" spcFirstLastPara="0" vertOverflow="clip" horzOverflow="clip" vert="horz" wrap="square" lIns="91440" tIns="45720" rIns="91440" bIns="45720" numCol="1" spcCol="0" rtlCol="0" fromWordArt="0" anchor="ctr" anchorCtr="0" forceAA="0" compatLnSpc="1">
+                        <a:prstTxWarp prst="textNoShape">
+                          <a:avLst/>
+                        </a:prstTxWarp>
+                        <a:noAutofit/>
+                      </wps:bodyPr>
+                    </wps:wsp>
+                  </a:graphicData>
+                </a:graphic>
+              </wp:anchor>
+            </w:drawing>
+          </mc:Choice>
+          <mc:Fallback>
+            <w:pict>
+              <v:rect w14:anchorId="6E1E19DC" id="Ορθογώνιο 9" o:spid="_x0000_s1026" style="position:absolute;margin-left:-8.25pt;margin-top:16.5pt;width:435.2pt;height:151.5pt;z-index:251669504;visibility:visible;mso-wrap-style:square;mso-wrap-distance-left:9pt;mso-wrap-distance-top:0;mso-wrap-distance-right:9pt;mso-wrap-distance-bottom:0;mso-position-horizontal:absolute;mso-position-horizontal-relative:text;mso-position-vertical:absolute;mso-position-vertical-relative:text;v-text-anchor:middle" o:gfxdata="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" filled="f" strokecolor="#00b050" strokeweight="1pt"/>
+            </w:pict>
+          </mc:Fallback>
+        </mc:AlternateContent>
+      </w:r>
+    </w:p>
+    <w:p>
+      <w:pPr>
+        <w:rPr>
+          <w:i/>
+          <w:iCs/>
+          <w:color w:val="404040" w:themeColor="text1" w:themeTint="BF"/>
+        </w:rPr>
+      </w:pPr>
+      <w:r>
+        <w:rPr>
+          <w:i/>
+          <w:iCs/>
+          <w:color w:val="404040" w:themeColor="text1" w:themeTint="BF"/>
+        </w:rPr>
+        <w:t xml:space="preserve">Το </w:t>
+      </w:r>
+      <w:r>
+        <w:rPr>
+          <w:i/>
+          <w:iCs/>
+          <w:color w:val="404040" w:themeColor="text1" w:themeTint="BF"/>
+          <w:lang w:val="en-US"/>
+        </w:rPr>
+        <w:t>project</w:t>
+      </w:r>
+      <w:r>
+        <w:rPr>
+          <w:i/>
+          <w:iCs/>
+          <w:color w:val="404040" w:themeColor="text1" w:themeTint="BF"/>
+        </w:rPr>
         <w:t xml:space="preserve"> </w:t>
       </w:r>
-    </w:p>
-    <w:p>
-      <w:pPr>
-        <w:rPr>
-          <w:sz w:val="40"/>
-          <w:szCs w:val="40"/>
-          <w:u w:val="single"/>
-        </w:rPr>
-      </w:pPr>
-    </w:p>
-    <w:p>
-      <w:pPr>
-        <w:rPr>
-          <w:sz w:val="40"/>
-          <w:szCs w:val="40"/>
-          <w:u w:val="single"/>
-        </w:rPr>
-      </w:pPr>
-    </w:p>
-    <w:p>
-      <w:pPr>
-        <w:rPr>
-          <w:sz w:val="40"/>
-          <w:szCs w:val="40"/>
-          <w:u w:val="single"/>
-        </w:rPr>
-      </w:pPr>
-    </w:p>
-    <w:p>
-      <w:pPr>
-        <w:rPr>
-          <w:sz w:val="40"/>
-          <w:szCs w:val="40"/>
-          <w:u w:val="single"/>
-        </w:rPr>
-      </w:pPr>
-    </w:p>
-    <w:p>
-      <w:pPr>
-        <w:rPr>
-          <w:sz w:val="40"/>
-          <w:szCs w:val="40"/>
-          <w:u w:val="single"/>
-        </w:rPr>
-      </w:pPr>
-    </w:p>
-    <w:p>
-      <w:pPr>
-        <w:rPr>
-          <w:sz w:val="40"/>
-          <w:szCs w:val="40"/>
-          <w:u w:val="single"/>
-        </w:rPr>
-      </w:pPr>
-    </w:p>
-    <w:p>
-      <w:pPr>
-        <w:rPr>
-          <w:sz w:val="40"/>
-          <w:szCs w:val="40"/>
-          <w:u w:val="single"/>
-        </w:rPr>
-      </w:pPr>
-    </w:p>
-    <w:p>
-      <w:pPr>
-        <w:rPr>
-          <w:sz w:val="40"/>
-          <w:szCs w:val="40"/>
-          <w:u w:val="single"/>
-        </w:rPr>
-      </w:pPr>
-    </w:p>
-    <w:p>
-      <w:pPr>
-        <w:rPr>
-          <w:sz w:val="40"/>
-          <w:szCs w:val="40"/>
-          <w:u w:val="single"/>
-        </w:rPr>
-      </w:pPr>
-    </w:p>
-    <w:p>
-      <w:pPr>
-        <w:rPr>
-          <w:sz w:val="40"/>
-          <w:szCs w:val="40"/>
-          <w:u w:val="single"/>
-        </w:rPr>
-      </w:pPr>
-    </w:p>
-    <w:p>
-      <w:pPr>
-        <w:rPr>
-          <w:sz w:val="40"/>
-          <w:szCs w:val="40"/>
-          <w:u w:val="single"/>
-        </w:rPr>
-      </w:pPr>
-    </w:p>
-    <w:p>
-      <w:pPr>
-        <w:rPr>
-          <w:sz w:val="40"/>
-          <w:szCs w:val="40"/>
-          <w:u w:val="single"/>
-        </w:rPr>
-      </w:pPr>
-    </w:p>
-    <w:p>
-      <w:pPr>
-        <w:rPr>
-          <w:sz w:val="40"/>
-          <w:szCs w:val="40"/>
-          <w:u w:val="single"/>
-        </w:rPr>
-      </w:pPr>
-    </w:p>
-    <w:p>
-      <w:pPr>
-        <w:rPr>
-          <w:sz w:val="40"/>
-          <w:szCs w:val="40"/>
-          <w:u w:val="single"/>
-        </w:rPr>
-      </w:pPr>
-    </w:p>
-    <w:p>
-      <w:pPr>
-        <w:rPr>
-          <w:sz w:val="40"/>
-          <w:szCs w:val="40"/>
-          <w:u w:val="single"/>
-        </w:rPr>
-      </w:pPr>
-    </w:p>
-    <w:p>
-      <w:pPr>
-        <w:rPr>
-          <w:sz w:val="40"/>
-          <w:szCs w:val="40"/>
-          <w:u w:val="single"/>
-        </w:rPr>
-      </w:pPr>
-      <w:r>
-        <w:rPr>
-          <w:sz w:val="40"/>
-          <w:szCs w:val="40"/>
-          <w:u w:val="single"/>
-        </w:rPr>
+      <w:r>
+        <w:rPr>
+          <w:i/>
+          <w:iCs/>
+          <w:color w:val="404040" w:themeColor="text1" w:themeTint="BF"/>
+        </w:rPr>
+        <w:t xml:space="preserve">μας αναπτύσσεται στο </w:t>
+      </w:r>
+      <w:proofErr w:type="spellStart"/>
+      <w:r>
+        <w:rPr>
+          <w:i/>
+          <w:iCs/>
+          <w:color w:val="404040" w:themeColor="text1" w:themeTint="BF"/>
+          <w:lang w:val="en-US"/>
+        </w:rPr>
+        <w:t>Github</w:t>
+      </w:r>
+      <w:proofErr w:type="spellEnd"/>
+      <w:r>
+        <w:rPr>
+          <w:i/>
+          <w:iCs/>
+          <w:color w:val="404040" w:themeColor="text1" w:themeTint="BF"/>
+        </w:rPr>
+        <w:t xml:space="preserve"> , στον παρακάτω σύνδεσμο:</w:t>
+      </w:r>
+    </w:p>
+    <w:p>
+      <w:pPr>
+        <w:rPr>
+          <w:i/>
+          <w:iCs/>
+          <w:color w:val="404040" w:themeColor="text1" w:themeTint="BF"/>
+        </w:rPr>
+      </w:pPr>
+      <w:hyperlink r:id="rId7" w:history="1">
+        <w:r>
+          <w:rPr>
+            <w:rStyle w:val="-"/>
+            <w:i/>
+            <w:iCs/>
+          </w:rPr>
+          <w:t>https://github.com/vasMil/GymBuddy</w:t>
+        </w:r>
+      </w:hyperlink>
+    </w:p>
+    <w:p>
+      <w:pPr>
+        <w:ind w:firstLine="720"/>
+        <w:rPr>
+          <w:i/>
+          <w:iCs/>
+          <w:color w:val="404040" w:themeColor="text1" w:themeTint="BF"/>
+        </w:rPr>
+        <w:sectPr>
+          <w:pgSz w:w="11906" w:h="16838"/>
+          <w:pgMar w:top="1440" w:right="1800" w:bottom="1440" w:left="1800" w:header="706" w:footer="706" w:gutter="0"/>
+          <w:cols w:space="720"/>
+        </w:sectPr>
+      </w:pPr>
+      <w:r>
+        <w:rPr>
+          <w:i/>
+          <w:iCs/>
+          <w:color w:val="404040" w:themeColor="text1" w:themeTint="BF"/>
+        </w:rPr>
+        <w:t xml:space="preserve">Επιλέξαμε να το χρησιμοποιήσουμε και για τα αρχεία </w:t>
+      </w:r>
+      <w:r>
+        <w:rPr>
+          <w:i/>
+          <w:iCs/>
+          <w:color w:val="404040" w:themeColor="text1" w:themeTint="BF"/>
+          <w:lang w:val="en-US"/>
+        </w:rPr>
+        <w:t>word</w:t>
+      </w:r>
+      <w:r>
+        <w:rPr>
+          <w:i/>
+          <w:iCs/>
+          <w:color w:val="404040" w:themeColor="text1" w:themeTint="BF"/>
+        </w:rPr>
+        <w:t xml:space="preserve">. Επειδή όμως το </w:t>
+      </w:r>
+      <w:r>
+        <w:rPr>
+          <w:i/>
+          <w:iCs/>
+          <w:color w:val="404040" w:themeColor="text1" w:themeTint="BF"/>
+          <w:lang w:val="en-US"/>
+        </w:rPr>
+        <w:t>git</w:t>
+      </w:r>
+      <w:r>
+        <w:rPr>
+          <w:i/>
+          <w:iCs/>
+          <w:color w:val="404040" w:themeColor="text1" w:themeTint="BF"/>
+        </w:rPr>
+        <w:t xml:space="preserve"> </w:t>
+      </w:r>
+      <w:r>
+        <w:rPr>
+          <w:i/>
+          <w:iCs/>
+          <w:color w:val="404040" w:themeColor="text1" w:themeTint="BF"/>
+        </w:rPr>
+        <w:t xml:space="preserve">σαν εργαλείο προσφέρει δυνατότητες </w:t>
+      </w:r>
+      <w:r>
+        <w:rPr>
+          <w:i/>
+          <w:iCs/>
+          <w:color w:val="404040" w:themeColor="text1" w:themeTint="BF"/>
+          <w:lang w:val="en-US"/>
+        </w:rPr>
+        <w:t>merge</w:t>
+      </w:r>
+      <w:r>
+        <w:rPr>
+          <w:i/>
+          <w:iCs/>
+          <w:color w:val="404040" w:themeColor="text1" w:themeTint="BF"/>
+        </w:rPr>
+        <w:t xml:space="preserve"> </w:t>
+      </w:r>
+      <w:r>
+        <w:rPr>
+          <w:i/>
+          <w:iCs/>
+          <w:color w:val="404040" w:themeColor="text1" w:themeTint="BF"/>
+        </w:rPr>
+        <w:t xml:space="preserve">των αρχείων μόνο για αρχεία κώδικα, είμαστε ιδιαίτερα προσεκτικοί, ώστε δύο μέλη της ομάδας να μην επεμβαίνουν στο ίδιο αρχείο τις ίδιες χρονικές περιόδους. Το πρόβλημα αυτό θα μπορούσε να λυθεί με τη χρήση εργαλείων, όπως τα </w:t>
+      </w:r>
+      <w:r>
+        <w:rPr>
+          <w:i/>
+          <w:iCs/>
+          <w:color w:val="404040" w:themeColor="text1" w:themeTint="BF"/>
+          <w:lang w:val="en-US"/>
+        </w:rPr>
+        <w:t>google</w:t>
+      </w:r>
+      <w:r>
+        <w:rPr>
+          <w:i/>
+          <w:iCs/>
+          <w:color w:val="404040" w:themeColor="text1" w:themeTint="BF"/>
+        </w:rPr>
+        <w:t xml:space="preserve"> </w:t>
+      </w:r>
+      <w:r>
+        <w:rPr>
+          <w:i/>
+          <w:iCs/>
+          <w:color w:val="404040" w:themeColor="text1" w:themeTint="BF"/>
+          <w:lang w:val="en-US"/>
+        </w:rPr>
+        <w:t>docs</w:t>
+      </w:r>
+      <w:r>
+        <w:rPr>
+          <w:i/>
+          <w:iCs/>
+          <w:color w:val="404040" w:themeColor="text1" w:themeTint="BF"/>
+        </w:rPr>
+        <w:t xml:space="preserve">. Επιλέξαμε το </w:t>
+      </w:r>
+      <w:r>
+        <w:rPr>
+          <w:i/>
+          <w:iCs/>
+          <w:color w:val="404040" w:themeColor="text1" w:themeTint="BF"/>
+          <w:lang w:val="en-US"/>
+        </w:rPr>
+        <w:t>git</w:t>
+      </w:r>
+      <w:r>
+        <w:rPr>
+          <w:i/>
+          <w:iCs/>
+          <w:color w:val="404040" w:themeColor="text1" w:themeTint="BF"/>
+        </w:rPr>
+        <w:t>, ώστε να εξοικειωθούμε με το εργαλείο που διδαχτήκαμε.</w:t>
+      </w:r>
+    </w:p>
+    <w:p>
+      <w:pPr>
+        <w:pStyle w:val="1"/>
+      </w:pPr>
+      <w:r>
+        <w:rPr>
+          <w:noProof/>
+        </w:rPr>
+        <w:lastRenderedPageBreak/>
+        <mc:AlternateContent>
+          <mc:Choice Requires="wps">
+            <w:drawing>
+              <wp:anchor distT="0" distB="0" distL="114300" distR="114300" simplePos="0" relativeHeight="251671552" behindDoc="0" locked="0" layoutInCell="1" allowOverlap="1" wp14:anchorId="44730B41" wp14:editId="450B28E5">
+                <wp:simplePos x="0" y="0"/>
+                <wp:positionH relativeFrom="column">
+                  <wp:posOffset>-122830</wp:posOffset>
+                </wp:positionH>
+                <wp:positionV relativeFrom="paragraph">
+                  <wp:posOffset>-109183</wp:posOffset>
+                </wp:positionV>
+                <wp:extent cx="5977720" cy="8611737"/>
+                <wp:effectExtent l="0" t="0" r="23495" b="18415"/>
+                <wp:wrapNone/>
+                <wp:docPr id="3" name="Ορθογώνιο 3"/>
+                <wp:cNvGraphicFramePr/>
+                <a:graphic xmlns:a="http://schemas.openxmlformats.org/drawingml/2006/main">
+                  <a:graphicData uri="http://schemas.microsoft.com/office/word/2010/wordprocessingShape">
+                    <wps:wsp>
+                      <wps:cNvSpPr/>
+                      <wps:spPr>
+                        <a:xfrm>
+                          <a:off x="0" y="0"/>
+                          <a:ext cx="5977720" cy="8611737"/>
+                        </a:xfrm>
+                        <a:prstGeom prst="rect">
+                          <a:avLst/>
+                        </a:prstGeom>
+                        <a:noFill/>
+                        <a:ln>
+                          <a:solidFill>
+                            <a:srgbClr val="00B050"/>
+                          </a:solidFill>
+                        </a:ln>
+                      </wps:spPr>
+                      <wps:style>
+                        <a:lnRef idx="2">
+                          <a:schemeClr val="accent1">
+                            <a:shade val="50000"/>
+                          </a:schemeClr>
+                        </a:lnRef>
+                        <a:fillRef idx="1">
+                          <a:schemeClr val="accent1"/>
+                        </a:fillRef>
+                        <a:effectRef idx="0">
+                          <a:schemeClr val="accent1"/>
+                        </a:effectRef>
+                        <a:fontRef idx="minor">
+                          <a:schemeClr val="lt1"/>
+                        </a:fontRef>
+                      </wps:style>
+                      <wps:bodyPr rot="0" spcFirstLastPara="0" vertOverflow="clip" horzOverflow="clip" vert="horz" wrap="square" lIns="91440" tIns="45720" rIns="91440" bIns="45720" numCol="1" spcCol="0" rtlCol="0" fromWordArt="0" anchor="ctr" anchorCtr="0" forceAA="0" compatLnSpc="1">
+                        <a:prstTxWarp prst="textNoShape">
+                          <a:avLst/>
+                        </a:prstTxWarp>
+                        <a:noAutofit/>
+                      </wps:bodyPr>
+                    </wps:wsp>
+                  </a:graphicData>
+                </a:graphic>
+                <wp14:sizeRelH relativeFrom="margin">
+                  <wp14:pctWidth>0</wp14:pctWidth>
+                </wp14:sizeRelH>
+                <wp14:sizeRelV relativeFrom="margin">
+                  <wp14:pctHeight>0</wp14:pctHeight>
+                </wp14:sizeRelV>
+              </wp:anchor>
+            </w:drawing>
+          </mc:Choice>
+          <mc:Fallback>
+            <w:pict>
+              <v:rect w14:anchorId="3A56F52D" id="Ορθογώνιο 3" o:spid="_x0000_s1026" style="position:absolute;margin-left:-9.65pt;margin-top:-8.6pt;width:470.7pt;height:678.1pt;z-index:251671552;visibility:visible;mso-wrap-style:square;mso-width-percent:0;mso-height-percent:0;mso-wrap-distance-left:9pt;mso-wrap-distance-top:0;mso-wrap-distance-right:9pt;mso-wrap-distance-bottom:0;mso-position-horizontal:absolute;mso-position-horizontal-relative:text;mso-position-vertical:absolute;mso-position-vertical-relative:text;mso-width-percent:0;mso-height-percent:0;mso-width-relative:margin;mso-height-relative:margin;v-text-anchor:middle" o:gfxdata="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" filled="f" strokecolor="#00b050" strokeweight="1pt"/>
+            </w:pict>
+          </mc:Fallback>
+        </mc:AlternateContent>
+      </w:r>
+      <w:r>
         <w:t>Ιδέα</w:t>
       </w:r>
     </w:p>
     <w:p>
       <w:pPr>
         <w:rPr>
-          <w:b/>
-          <w:bCs/>
-          <w:sz w:val="44"/>
-          <w:szCs w:val="44"/>
-        </w:rPr>
-      </w:pPr>
-    </w:p>
-    <w:p>
-      <w:pPr>
-        <w:ind w:firstLine="720"/>
-        <w:rPr>
-          <w:sz w:val="24"/>
-          <w:szCs w:val="24"/>
-        </w:rPr>
-      </w:pPr>
+          <w:sz w:val="24"/>
+          <w:szCs w:val="24"/>
+        </w:rPr>
+      </w:pPr>
+      <w:r>
+        <w:rPr>
+          <w:sz w:val="24"/>
+          <w:szCs w:val="24"/>
+        </w:rPr>
+        <w:tab/>
+        <w:t xml:space="preserve">Το </w:t>
+      </w:r>
+      <w:proofErr w:type="spellStart"/>
+      <w:r>
+        <w:rPr>
+          <w:sz w:val="24"/>
+          <w:szCs w:val="24"/>
+          <w:lang w:val="en-US"/>
+        </w:rPr>
+        <w:t>GymBuddy</w:t>
+      </w:r>
+      <w:proofErr w:type="spellEnd"/>
+      <w:r>
+        <w:rPr>
+          <w:sz w:val="24"/>
+          <w:szCs w:val="24"/>
+        </w:rPr>
+        <w:t xml:space="preserve"> είναι μια εφαρμογή που απευθύνεται στους φίλους του γυμναστηρίου. Θα πρέπει να τους βοηθά να βρουν άλλα άτομα από το γυμναστήριό τους, ώστε να κάνουν μαζί προπονήσεις. Θα υπάρχει επίσης η δυνατότητα, ένας αθλητής να αναζητήσει για </w:t>
+      </w:r>
+      <w:r>
+        <w:rPr>
+          <w:sz w:val="24"/>
+          <w:szCs w:val="24"/>
+          <w:lang w:val="en-US"/>
+        </w:rPr>
+        <w:t>personal</w:t>
+      </w:r>
       <w:r>
         <w:rPr>
           <w:sz w:val="24"/>
@@ -779,16 +1235,9 @@
         <w:rPr>
           <w:sz w:val="24"/>
           <w:szCs w:val="24"/>
-        </w:rPr>
-        <w:t xml:space="preserve">Η </w:t>
-      </w:r>
-      <w:r>
-        <w:rPr>
-          <w:sz w:val="24"/>
-          <w:szCs w:val="24"/>
-          <w:lang w:val="en-US"/>
-        </w:rPr>
-        <w:t>Gym</w:t>
+          <w:lang w:val="en-US"/>
+        </w:rPr>
+        <w:t>trainer</w:t>
       </w:r>
       <w:r>
         <w:rPr>
@@ -801,375 +1250,316 @@
         <w:rPr>
           <w:sz w:val="24"/>
           <w:szCs w:val="24"/>
-          <w:lang w:val="en-US"/>
-        </w:rPr>
-        <w:t>Buddy</w:t>
-      </w:r>
-      <w:r>
-        <w:rPr>
-          <w:sz w:val="24"/>
-          <w:szCs w:val="24"/>
-        </w:rPr>
-        <w:t xml:space="preserve"> </w:t>
-      </w:r>
-      <w:r>
-        <w:rPr>
-          <w:sz w:val="24"/>
-          <w:szCs w:val="24"/>
-        </w:rPr>
-        <w:t>θα</w:t>
-      </w:r>
-      <w:r>
-        <w:rPr>
-          <w:sz w:val="24"/>
-          <w:szCs w:val="24"/>
-        </w:rPr>
-        <w:t xml:space="preserve"> </w:t>
-      </w:r>
-      <w:r>
-        <w:rPr>
-          <w:sz w:val="24"/>
-          <w:szCs w:val="24"/>
-        </w:rPr>
-        <w:t>είναι μια εφαρμογή</w:t>
-      </w:r>
-      <w:r>
-        <w:rPr>
-          <w:sz w:val="24"/>
-          <w:szCs w:val="24"/>
-        </w:rPr>
-        <w:t xml:space="preserve"> όπου ο </w:t>
-      </w:r>
-      <w:r>
-        <w:rPr>
-          <w:sz w:val="24"/>
-          <w:szCs w:val="24"/>
-        </w:rPr>
-        <w:t xml:space="preserve">κάθε </w:t>
-      </w:r>
-      <w:r>
-        <w:rPr>
-          <w:sz w:val="24"/>
-          <w:szCs w:val="24"/>
-        </w:rPr>
-        <w:t>χρήστης αφού φτιάξει τον δικό του προσωπικό λογαριασμό</w:t>
-      </w:r>
-      <w:r>
-        <w:rPr>
-          <w:sz w:val="24"/>
-          <w:szCs w:val="24"/>
-        </w:rPr>
-        <w:t>,</w:t>
-      </w:r>
-      <w:r>
-        <w:rPr>
-          <w:sz w:val="24"/>
-          <w:szCs w:val="24"/>
-        </w:rPr>
-        <w:t xml:space="preserve"> </w:t>
-      </w:r>
-      <w:r>
-        <w:rPr>
-          <w:sz w:val="24"/>
-          <w:szCs w:val="24"/>
-        </w:rPr>
-        <w:t xml:space="preserve">θα </w:t>
-      </w:r>
-      <w:r>
-        <w:rPr>
-          <w:sz w:val="24"/>
-          <w:szCs w:val="24"/>
-        </w:rPr>
-        <w:t>μπορεί να βρει γυμναστήρια στην περιοχή του και κριτικές για αυτά από άλλους χρήστες</w:t>
-      </w:r>
-      <w:r>
-        <w:rPr>
-          <w:sz w:val="24"/>
-          <w:szCs w:val="24"/>
-        </w:rPr>
-        <w:t>.</w:t>
-      </w:r>
-      <w:r>
-        <w:rPr>
-          <w:sz w:val="24"/>
-          <w:szCs w:val="24"/>
-        </w:rPr>
-        <w:t xml:space="preserve"> </w:t>
-      </w:r>
-      <w:r>
-        <w:rPr>
-          <w:sz w:val="24"/>
-          <w:szCs w:val="24"/>
-        </w:rPr>
-        <w:t>Εκτός</w:t>
-      </w:r>
-      <w:r>
-        <w:rPr>
-          <w:sz w:val="24"/>
-          <w:szCs w:val="24"/>
-        </w:rPr>
-        <w:t xml:space="preserve"> από γυμναστήρια </w:t>
-      </w:r>
-      <w:r>
-        <w:rPr>
-          <w:sz w:val="24"/>
-          <w:szCs w:val="24"/>
-        </w:rPr>
-        <w:t>θα υπάρχουν και εξειδικευμένοι γυμναστές στην εφαρμογή οι οποίοι θα δουλεύουν ως ελεύθεροι επαγγελματίες</w:t>
-      </w:r>
-      <w:r>
-        <w:rPr>
-          <w:sz w:val="24"/>
-          <w:szCs w:val="24"/>
-        </w:rPr>
-        <w:t>.</w:t>
-      </w:r>
-      <w:r>
-        <w:rPr>
-          <w:sz w:val="24"/>
-          <w:szCs w:val="24"/>
-        </w:rPr>
-        <w:t xml:space="preserve"> </w:t>
-      </w:r>
-      <w:r>
-        <w:rPr>
-          <w:sz w:val="24"/>
-          <w:szCs w:val="24"/>
-        </w:rPr>
-        <w:t>Αυτοί</w:t>
-      </w:r>
-      <w:r>
-        <w:rPr>
-          <w:sz w:val="24"/>
-          <w:szCs w:val="24"/>
-        </w:rPr>
-        <w:t xml:space="preserve"> </w:t>
-      </w:r>
-      <w:r>
-        <w:rPr>
-          <w:sz w:val="24"/>
-          <w:szCs w:val="24"/>
-        </w:rPr>
-        <w:t>θα πρέπει να αποδεικνύουν την ιδιότητά τους μέσω εγγράφου. Ο</w:t>
-      </w:r>
-      <w:r>
-        <w:rPr>
-          <w:sz w:val="24"/>
-          <w:szCs w:val="24"/>
-        </w:rPr>
-        <w:t xml:space="preserve">ι χρήστες </w:t>
-      </w:r>
-      <w:r>
-        <w:rPr>
-          <w:sz w:val="24"/>
-          <w:szCs w:val="24"/>
-        </w:rPr>
-        <w:t>θα</w:t>
-      </w:r>
-      <w:r>
-        <w:rPr>
-          <w:sz w:val="24"/>
-          <w:szCs w:val="24"/>
-        </w:rPr>
-        <w:t xml:space="preserve"> μπορούν να έρθουν σε επαφή </w:t>
-      </w:r>
-      <w:r>
-        <w:rPr>
-          <w:sz w:val="24"/>
-          <w:szCs w:val="24"/>
-        </w:rPr>
-        <w:t>μαζί τους</w:t>
-      </w:r>
-      <w:r>
-        <w:rPr>
-          <w:sz w:val="24"/>
-          <w:szCs w:val="24"/>
-        </w:rPr>
-        <w:t>,</w:t>
-      </w:r>
-      <w:r>
-        <w:rPr>
-          <w:sz w:val="24"/>
-          <w:szCs w:val="24"/>
-        </w:rPr>
-        <w:t xml:space="preserve"> να ανταλλάσσουν</w:t>
-      </w:r>
-      <w:r>
-        <w:rPr>
-          <w:sz w:val="24"/>
-          <w:szCs w:val="24"/>
-        </w:rPr>
-        <w:t xml:space="preserve"> μηνύματα</w:t>
-      </w:r>
-      <w:r>
-        <w:rPr>
-          <w:sz w:val="24"/>
-          <w:szCs w:val="24"/>
-        </w:rPr>
-        <w:t xml:space="preserve"> </w:t>
-      </w:r>
-      <w:r>
-        <w:rPr>
-          <w:sz w:val="24"/>
-          <w:szCs w:val="24"/>
-        </w:rPr>
-        <w:t xml:space="preserve">με αυτούς αλλά και με τους υπόλοιπους χρήστες. </w:t>
-      </w:r>
-      <w:r>
-        <w:rPr>
-          <w:sz w:val="24"/>
-          <w:szCs w:val="24"/>
-        </w:rPr>
-        <w:t xml:space="preserve">Επιπλέον ο καθένας </w:t>
-      </w:r>
-      <w:r>
-        <w:rPr>
-          <w:sz w:val="24"/>
-          <w:szCs w:val="24"/>
-        </w:rPr>
-        <w:t>θα</w:t>
-      </w:r>
-      <w:r>
-        <w:rPr>
-          <w:sz w:val="24"/>
-          <w:szCs w:val="24"/>
-        </w:rPr>
-        <w:t xml:space="preserve"> μπορεί να </w:t>
-      </w:r>
-      <w:r>
-        <w:rPr>
-          <w:sz w:val="24"/>
-          <w:szCs w:val="24"/>
-        </w:rPr>
-        <w:t>αποθηκεύει στο προφίλ του</w:t>
-      </w:r>
-      <w:r>
-        <w:rPr>
-          <w:sz w:val="24"/>
-          <w:szCs w:val="24"/>
-        </w:rPr>
-        <w:t xml:space="preserve"> κάθε φορά τα στατιστικά του (κιλά, σετ</w:t>
-      </w:r>
-      <w:r>
-        <w:rPr>
-          <w:sz w:val="24"/>
-          <w:szCs w:val="24"/>
-        </w:rPr>
-        <w:t xml:space="preserve"> και</w:t>
-      </w:r>
-      <w:r>
-        <w:rPr>
-          <w:sz w:val="24"/>
-          <w:szCs w:val="24"/>
-        </w:rPr>
-        <w:t xml:space="preserve"> επαναλήψεις</w:t>
-      </w:r>
-      <w:r>
-        <w:rPr>
-          <w:sz w:val="24"/>
-          <w:szCs w:val="24"/>
-        </w:rPr>
-        <w:t xml:space="preserve"> σε κάθε άσκηση αλλά και ημερήσια πρόσληψη και απώλεια θερμίδων</w:t>
-      </w:r>
-      <w:r>
-        <w:rPr>
-          <w:sz w:val="24"/>
-          <w:szCs w:val="24"/>
-        </w:rPr>
-        <w:t xml:space="preserve"> και</w:t>
-      </w:r>
-      <w:r>
-        <w:rPr>
-          <w:sz w:val="24"/>
-          <w:szCs w:val="24"/>
-        </w:rPr>
-        <w:t xml:space="preserve"> το βάρος του</w:t>
-      </w:r>
-      <w:r>
-        <w:rPr>
-          <w:sz w:val="24"/>
-          <w:szCs w:val="24"/>
-        </w:rPr>
-        <w:t>)</w:t>
-      </w:r>
-      <w:r>
-        <w:rPr>
-          <w:sz w:val="24"/>
-          <w:szCs w:val="24"/>
-        </w:rPr>
-        <w:t>, ώστε να παρακολουθεί τη πρόοδο του.</w:t>
-      </w:r>
-      <w:r>
-        <w:rPr>
-          <w:sz w:val="24"/>
-          <w:szCs w:val="24"/>
-        </w:rPr>
-        <w:t xml:space="preserve"> Ακόμη θα πρέπει να υπάρχει και σαν λειτουργία η δυνατότητα ανάρτησης βίντεο ασκήσεων είτε από τους γυμναστές είτε από απλούς χρήστες και</w:t>
-      </w:r>
-      <w:r>
-        <w:rPr>
-          <w:sz w:val="24"/>
-          <w:szCs w:val="24"/>
-        </w:rPr>
-        <w:t xml:space="preserve"> έλεγχο</w:t>
-      </w:r>
-      <w:r>
-        <w:rPr>
-          <w:sz w:val="24"/>
-          <w:szCs w:val="24"/>
-        </w:rPr>
-        <w:t xml:space="preserve"> της εγκυρότητας αυτού</w:t>
-      </w:r>
-      <w:r>
-        <w:rPr>
-          <w:sz w:val="24"/>
-          <w:szCs w:val="24"/>
-        </w:rPr>
-        <w:t xml:space="preserve"> και αξιολόγησης του από τους άλλους χρήστες</w:t>
-      </w:r>
-      <w:r>
-        <w:rPr>
-          <w:sz w:val="24"/>
-          <w:szCs w:val="24"/>
-        </w:rPr>
-        <w:t xml:space="preserve"> με σκοπό την ενημέρωση για τη σωστή τεχνική της</w:t>
-      </w:r>
-      <w:r>
-        <w:rPr>
-          <w:sz w:val="24"/>
-          <w:szCs w:val="24"/>
-        </w:rPr>
-        <w:t xml:space="preserve"> άσκησης. Τέλος πρέπει να υπάρχει και μια λίστα αντρών και γυναικών αντίστοιχα οπού θα μπορούν όλοι βλέποντας την εξέλιξη τους να δουν που κατατάσσονται σε σχέση με τους υπολοίπους</w:t>
-      </w:r>
-      <w:r>
-        <w:rPr>
-          <w:sz w:val="24"/>
-          <w:szCs w:val="24"/>
-        </w:rPr>
-        <w:t xml:space="preserve"> και αν επιθυμούν να μπουν στη λίστα αυτή θα πρέπει να υποβάλλουν το ανάλογο βίντεο</w:t>
-      </w:r>
-      <w:r>
-        <w:rPr>
-          <w:sz w:val="24"/>
-          <w:szCs w:val="24"/>
-        </w:rPr>
-        <w:t xml:space="preserve"> όπου θα φαίνεται η επιτυχής προσπάθεια τους.</w:t>
-      </w:r>
-    </w:p>
-    <w:p/>
-    <w:p/>
-    <w:p/>
-    <w:p/>
-    <w:p/>
-    <w:p/>
-    <w:p/>
-    <w:p/>
+        </w:rPr>
+        <w:t>στο γυμναστήριο που τον ενδιαφέρει. Οι γυμναστές θα είναι πιστοποιημένοι χρήστες του συστήματος. Τα έγγραφα που θα αποστέλλουν πρέπει να ελέγχονται από τους διαχειριστές του συστήματος</w:t>
+      </w:r>
+      <w:r>
+        <w:rPr>
+          <w:sz w:val="24"/>
+          <w:szCs w:val="24"/>
+        </w:rPr>
+        <w:t xml:space="preserve"> και έπειτα να έχουν αυξημένα δικαιώματα.</w:t>
+      </w:r>
+    </w:p>
+    <w:p>
+      <w:pPr>
+        <w:rPr>
+          <w:sz w:val="24"/>
+          <w:szCs w:val="24"/>
+        </w:rPr>
+      </w:pPr>
+      <w:r>
+        <w:rPr>
+          <w:sz w:val="24"/>
+          <w:szCs w:val="24"/>
+        </w:rPr>
+        <w:tab/>
+        <w:t>Οι γυμναστές του συστήματος, αφού πιστοποιηθούν θα μπορούν να ανεβάζουν προγράμματα γυμναστικής, τα οποία οι χρήστες θα μπορούν να επιλέξουν, να δοκιμάσουν και να αξιολογήσουν.</w:t>
+      </w:r>
+      <w:r>
+        <w:rPr>
+          <w:sz w:val="24"/>
+          <w:szCs w:val="24"/>
+        </w:rPr>
+        <w:t xml:space="preserve"> Οι ασκήσεις σε αυτά τα προγράμματα θα πρέπει να έχουν διαθέσιμα βίντεο, τα οποία θα ανεβάζουν είτε οι ίδιοι οι γυμναστές, είτε οι αθλητές. Στην δεύτερη περίπτωση όμως, το βίντεο θα πρέπει να εγκριθεί από κάποιον γυμναστή, πριν το σύστημα το προτείνει σε κάποιον χρήστη.</w:t>
+      </w:r>
+      <w:r>
+        <w:rPr>
+          <w:sz w:val="24"/>
+          <w:szCs w:val="24"/>
+        </w:rPr>
+        <w:t xml:space="preserve"> Παρόλα αυτά οι χρήστες θα μπορούν να κάνουν αναφορά σε τυχόν βίντεο που θεωρούν ακατάλληλα, άσεμνα ή επικίνδυνα. Αυτές τις αναφορές θα τις </w:t>
+      </w:r>
+      <w:r>
+        <w:rPr>
+          <w:sz w:val="24"/>
+          <w:szCs w:val="24"/>
+        </w:rPr>
+        <w:t>επιβλέπουν οι διαχειριστές του συστήματος, ώστε να αποφασίσουν αν το βίντεο παραβαίνει όντως του κανόνες της εφαρμογής. Στην περίπτωση που κάτι τέτοιο ισχύει, θα είναι στη διακριτική τους ευχέρεια αν θα αφαιρέσουν απλά το βίντεο και θα προειδοποιήσουν τον χρήστη ή θα τον απομακρύνουν από το σύστημα.</w:t>
+      </w:r>
+    </w:p>
+    <w:p>
+      <w:pPr>
+        <w:rPr>
+          <w:sz w:val="24"/>
+          <w:szCs w:val="24"/>
+        </w:rPr>
+      </w:pPr>
+      <w:r>
+        <w:rPr>
+          <w:sz w:val="24"/>
+          <w:szCs w:val="24"/>
+        </w:rPr>
+        <w:tab/>
+        <w:t xml:space="preserve">Όπως αναφέρθηκε προηγουμένως, οι αθλητές θα μπορούν να επιλέγουν κάποιο από τα προτεινόμενα προγράμματα των γυμναστών. Στη πραγματικότητα, το σύστημα θα έχει διαθέσιμα κάποια από τα χαρακτηριστικά του αθλητή (π.χ. ύψος, κιλά και </w:t>
+      </w:r>
+      <w:r>
+        <w:rPr>
+          <w:sz w:val="24"/>
+          <w:szCs w:val="24"/>
+        </w:rPr>
+        <w:t>το επίπεδό του), επομένως θα μπορεί να προτείνει κατάλληλα προγράμματα. Αυτό προφανώς συνεπάγεται ότι ο γυμναστής θα πρέπει να δηλώνει σε ποιες κατηγορίες αθλητών απευθύνεται το πρόγραμμα το οποί προτείνει.</w:t>
+      </w:r>
+      <w:r>
+        <w:rPr>
+          <w:sz w:val="24"/>
+          <w:szCs w:val="24"/>
+        </w:rPr>
+        <w:t xml:space="preserve"> Πέρα όμως από την πρόταση του συστήματος, ο αθλητής θα πρέπει να είναι σε θέση να δημιουργήσει το δικό του πρόγραμμα, από τις ασκήσεις που υπάρχουν ήδη καταχωρημένες στο σύστημα. Ευθύνη του συστήματος σε αυτή την περίπτωση θα είναι να του προτείνει ασκήσεις, προκειμένου να καλύψει όλους του μυς των μυϊκών ομάδων (π.χ. και τις τρεις κεφαλές στους ώμους).</w:t>
+      </w:r>
+    </w:p>
+    <w:p>
+      <w:pPr>
+        <w:rPr>
+          <w:sz w:val="24"/>
+          <w:szCs w:val="24"/>
+        </w:rPr>
+      </w:pPr>
+      <w:r>
+        <w:rPr>
+          <w:sz w:val="24"/>
+          <w:szCs w:val="24"/>
+        </w:rPr>
+        <w:tab/>
+        <w:t>Αφού ο αθλητής έχει επιλέξει ή δημιουργήσει το πρόγραμμά του με τη βοήθεια του συστήματος θα μπορεί να το χρησιμοποιήσει, την ώρα της προπόνησής του. Θα επιλέγει λοιπόν το είδος της προπόνησης που θέλει να κάνει εκείνη τη στιγμή και θα του εμφανίζονται οι ασκήσεις που πρέπει να ολοκληρώσει. Θα μπορεί να δει εκείνη τη στιγμή βίντεο με τη σωστή τεχνική της άσκησης, πόσα κιλά είχε χρησιμοποιήσει για την εκτέλεσή της την προηγούμενη φορά</w:t>
+      </w:r>
+      <w:r>
+        <w:rPr>
+          <w:sz w:val="24"/>
+          <w:szCs w:val="24"/>
+        </w:rPr>
+        <w:t xml:space="preserve"> και πόση ώρα χρειάζεται για την ολοκλήρωσή της κατά μέσο όρο. Μόλις εκείνος ολοκληρώσει την άσκηση θα το δηλώνει στο σύστημα και θα καταγράφει τα κιλά που χρησιμοποίησε, ώστε να είναι διαθέσιμα για την επόμενη προπόνησή του. Το σύστημα στο τέλος της προπόνησης θα πρέπει να εμφανίζει τα στατιστικά του αθλητή, με τους χρόνους και τα κιλά, ώστε να μπορεί ο ίδιος να παρακολουθεί καλύτερα την πορεία του.</w:t>
+      </w:r>
+    </w:p>
     <w:p>
       <w:pPr>
         <w:rPr>
           <w:sz w:val="28"/>
           <w:szCs w:val="28"/>
           <w:u w:val="single"/>
+        </w:rPr>
+      </w:pPr>
+      <w:r>
+        <w:rPr>
+          <w:noProof/>
+        </w:rPr>
+        <w:lastRenderedPageBreak/>
+        <mc:AlternateContent>
+          <mc:Choice Requires="wps">
+            <w:drawing>
+              <wp:anchor distT="0" distB="0" distL="114300" distR="114300" simplePos="0" relativeHeight="251673600" behindDoc="0" locked="0" layoutInCell="1" allowOverlap="1" wp14:anchorId="43D1E31E" wp14:editId="373CAF1C">
+                <wp:simplePos x="0" y="0"/>
+                <wp:positionH relativeFrom="column">
+                  <wp:posOffset>-191069</wp:posOffset>
+                </wp:positionH>
+                <wp:positionV relativeFrom="paragraph">
+                  <wp:posOffset>-68240</wp:posOffset>
+                </wp:positionV>
+                <wp:extent cx="5950424" cy="2019869"/>
+                <wp:effectExtent l="0" t="0" r="12700" b="19050"/>
+                <wp:wrapNone/>
+                <wp:docPr id="5" name="Ορθογώνιο 5"/>
+                <wp:cNvGraphicFramePr/>
+                <a:graphic xmlns:a="http://schemas.openxmlformats.org/drawingml/2006/main">
+                  <a:graphicData uri="http://schemas.microsoft.com/office/word/2010/wordprocessingShape">
+                    <wps:wsp>
+                      <wps:cNvSpPr/>
+                      <wps:spPr>
+                        <a:xfrm>
+                          <a:off x="0" y="0"/>
+                          <a:ext cx="5950424" cy="2019869"/>
+                        </a:xfrm>
+                        <a:prstGeom prst="rect">
+                          <a:avLst/>
+                        </a:prstGeom>
+                        <a:noFill/>
+                        <a:ln>
+                          <a:solidFill>
+                            <a:srgbClr val="00B050"/>
+                          </a:solidFill>
+                        </a:ln>
+                      </wps:spPr>
+                      <wps:style>
+                        <a:lnRef idx="2">
+                          <a:schemeClr val="accent1">
+                            <a:shade val="50000"/>
+                          </a:schemeClr>
+                        </a:lnRef>
+                        <a:fillRef idx="1">
+                          <a:schemeClr val="accent1"/>
+                        </a:fillRef>
+                        <a:effectRef idx="0">
+                          <a:schemeClr val="accent1"/>
+                        </a:effectRef>
+                        <a:fontRef idx="minor">
+                          <a:schemeClr val="lt1"/>
+                        </a:fontRef>
+                      </wps:style>
+                      <wps:bodyPr rot="0" spcFirstLastPara="0" vertOverflow="clip" horzOverflow="clip" vert="horz" wrap="square" lIns="91440" tIns="45720" rIns="91440" bIns="45720" numCol="1" spcCol="0" rtlCol="0" fromWordArt="0" anchor="ctr" anchorCtr="0" forceAA="0" compatLnSpc="1">
+                        <a:prstTxWarp prst="textNoShape">
+                          <a:avLst/>
+                        </a:prstTxWarp>
+                        <a:noAutofit/>
+                      </wps:bodyPr>
+                    </wps:wsp>
+                  </a:graphicData>
+                </a:graphic>
+                <wp14:sizeRelH relativeFrom="margin">
+                  <wp14:pctWidth>0</wp14:pctWidth>
+                </wp14:sizeRelH>
+                <wp14:sizeRelV relativeFrom="margin">
+                  <wp14:pctHeight>0</wp14:pctHeight>
+                </wp14:sizeRelV>
+              </wp:anchor>
+            </w:drawing>
+          </mc:Choice>
+          <mc:Fallback>
+            <w:pict>
+              <v:rect w14:anchorId="5C7391E7" id="Ορθογώνιο 5" o:spid="_x0000_s1026" style="position:absolute;margin-left:-15.05pt;margin-top:-5.35pt;width:468.55pt;height:159.05pt;z-index:251673600;visibility:visible;mso-wrap-style:square;mso-width-percent:0;mso-height-percent:0;mso-wrap-distance-left:9pt;mso-wrap-distance-top:0;mso-wrap-distance-right:9pt;mso-wrap-distance-bottom:0;mso-position-horizontal:absolute;mso-position-horizontal-relative:text;mso-position-vertical:absolute;mso-position-vertical-relative:text;mso-width-percent:0;mso-height-percent:0;mso-width-relative:margin;mso-height-relative:margin;v-text-anchor:middle" o:gfxdata="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" filled="f" strokecolor="#00b050" strokeweight="1pt"/>
+            </w:pict>
+          </mc:Fallback>
+        </mc:AlternateContent>
+      </w:r>
+      <w:r>
+        <w:rPr>
+          <w:sz w:val="24"/>
+          <w:szCs w:val="24"/>
+        </w:rPr>
+        <w:tab/>
+        <w:t xml:space="preserve">Το </w:t>
+      </w:r>
+      <w:proofErr w:type="spellStart"/>
+      <w:r>
+        <w:rPr>
+          <w:sz w:val="24"/>
+          <w:szCs w:val="24"/>
+          <w:lang w:val="en-US"/>
+        </w:rPr>
+        <w:t>GymBuddy</w:t>
+      </w:r>
+      <w:proofErr w:type="spellEnd"/>
+      <w:r>
+        <w:rPr>
+          <w:sz w:val="24"/>
+          <w:szCs w:val="24"/>
+        </w:rPr>
+        <w:t xml:space="preserve"> </w:t>
+      </w:r>
+      <w:r>
+        <w:rPr>
+          <w:sz w:val="24"/>
+          <w:szCs w:val="24"/>
+        </w:rPr>
+        <w:t>επίσης θα έχει διαγωνισμούς, ώστε να παροτρύνει τους αθλητές να συνεχίσουν τις προπονήσεις τους για να ανέβουν στην κορυφή των κατατάξεων. Κάθε διαγωνισμός θα αφορά μια συγκεκριμένη άσκηση, ενώ οι συμμετοχές των χρηστών θα πρέπει να συνοδεύονται με το αντίστοιχο βίντεο της προσπάθειας</w:t>
+      </w:r>
+      <w:r>
+        <w:rPr>
+          <w:sz w:val="24"/>
+          <w:szCs w:val="24"/>
+        </w:rPr>
+        <w:t xml:space="preserve"> ως αποδεικτικό. Κατάταξη επίσης θα υπάρχει και για τις αποστάσεις που καλύπτουν οι χρήστες περπατώντας ή τρέχοντας. Το </w:t>
+      </w:r>
+      <w:proofErr w:type="spellStart"/>
+      <w:r>
+        <w:rPr>
+          <w:sz w:val="24"/>
+          <w:szCs w:val="24"/>
+          <w:lang w:val="en-US"/>
+        </w:rPr>
+        <w:t>GymBuddy</w:t>
+      </w:r>
+      <w:proofErr w:type="spellEnd"/>
+      <w:r>
+        <w:rPr>
+          <w:sz w:val="24"/>
+          <w:szCs w:val="24"/>
+        </w:rPr>
+        <w:t xml:space="preserve"> </w:t>
+      </w:r>
+      <w:r>
+        <w:rPr>
+          <w:sz w:val="24"/>
+          <w:szCs w:val="24"/>
+        </w:rPr>
+        <w:t xml:space="preserve">θα πρέπει να μπορεί να συνδέεται και με </w:t>
+      </w:r>
+      <w:r>
+        <w:rPr>
+          <w:sz w:val="24"/>
+          <w:szCs w:val="24"/>
+          <w:lang w:val="en-US"/>
+        </w:rPr>
+        <w:t>fitness</w:t>
+      </w:r>
+      <w:r>
+        <w:rPr>
+          <w:sz w:val="24"/>
+          <w:szCs w:val="24"/>
+        </w:rPr>
+        <w:t xml:space="preserve"> </w:t>
+      </w:r>
+      <w:r>
+        <w:rPr>
+          <w:sz w:val="24"/>
+          <w:szCs w:val="24"/>
+          <w:lang w:val="en-US"/>
+        </w:rPr>
+        <w:t>watch</w:t>
+      </w:r>
+      <w:r>
+        <w:rPr>
+          <w:sz w:val="24"/>
+          <w:szCs w:val="24"/>
+        </w:rPr>
+        <w:t xml:space="preserve"> </w:t>
+      </w:r>
+      <w:r>
+        <w:rPr>
+          <w:sz w:val="24"/>
+          <w:szCs w:val="24"/>
+        </w:rPr>
+        <w:t>που συλλέγουν τέτοια δεδομένα. Προφανώς, εφόσον ο χρήστης το επιθυμεί, το σύστημα θα μπορεί να αποθηκεύει και άλλου τύπου δεδομένα από το ρολόι, όπως για παράδειγμα είναι οι καρδιακοί παλμοί</w:t>
+      </w:r>
+      <w:r>
+        <w:rPr>
+          <w:sz w:val="24"/>
+          <w:szCs w:val="24"/>
+        </w:rPr>
+        <w:t>.</w:t>
+      </w:r>
+      <w:r>
+        <w:rPr>
+          <w:sz w:val="28"/>
+          <w:szCs w:val="28"/>
+          <w:u w:val="single"/>
+        </w:rPr>
+        <w:br w:type="page"/>
+      </w:r>
+    </w:p>
+    <w:p>
+      <w:pPr>
+        <w:pStyle w:val="1"/>
+        <w:rPr>
           <w:lang w:val="en-US"/>
         </w:rPr>
       </w:pPr>
@@ -1202,7 +1592,7 @@
                     <pic:cNvPicPr/>
                   </pic:nvPicPr>
                   <pic:blipFill>
-                    <a:blip r:embed="rId6">
+                    <a:blip r:embed="rId8">
                       <a:extLst>
                         <a:ext uri="{28A0092B-C50C-407E-A947-70E740481C1C}">
                           <a14:useLocalDpi xmlns:a14="http://schemas.microsoft.com/office/drawing/2010/main" val="0"/>
@@ -1235,18 +1625,10 @@
         </w:drawing>
       </w:r>
       <w:r>
-        <w:rPr>
-          <w:sz w:val="28"/>
-          <w:szCs w:val="28"/>
-          <w:u w:val="single"/>
-        </w:rPr>
         <w:t xml:space="preserve">Ενδεικτικές </w:t>
       </w:r>
       <w:r>
         <w:rPr>
-          <w:sz w:val="28"/>
-          <w:szCs w:val="28"/>
-          <w:u w:val="single"/>
           <w:lang w:val="en-US"/>
         </w:rPr>
         <w:t>mock-up screens</w:t>
@@ -1259,13 +1641,13 @@
           <w:noProof/>
         </w:rPr>
         <w:drawing>
-          <wp:anchor distT="0" distB="0" distL="114300" distR="114300" simplePos="0" relativeHeight="251664384" behindDoc="1" locked="0" layoutInCell="1" allowOverlap="1" wp14:anchorId="34E7BFB0" wp14:editId="52A6E3B8">
+          <wp:anchor distT="0" distB="0" distL="114300" distR="114300" simplePos="0" relativeHeight="251664384" behindDoc="1" locked="0" layoutInCell="1" allowOverlap="1" wp14:anchorId="34E7BFB0" wp14:editId="5342BC81">
             <wp:simplePos x="0" y="0"/>
             <wp:positionH relativeFrom="margin">
-              <wp:align>center</wp:align>
+              <wp:posOffset>328930</wp:posOffset>
             </wp:positionH>
             <wp:positionV relativeFrom="paragraph">
-              <wp:posOffset>-135063</wp:posOffset>
+              <wp:posOffset>4224655</wp:posOffset>
             </wp:positionV>
             <wp:extent cx="5074673" cy="4082902"/>
             <wp:effectExtent l="0" t="0" r="0" b="0"/>
@@ -1290,7 +1672,7 @@
                     <pic:cNvPicPr/>
                   </pic:nvPicPr>
                   <pic:blipFill>
-                    <a:blip r:embed="rId7">
+                    <a:blip r:embed="rId9">
                       <a:extLst>
                         <a:ext uri="{28A0092B-C50C-407E-A947-70E740481C1C}">
                           <a14:useLocalDpi xmlns:a14="http://schemas.microsoft.com/office/drawing/2010/main" val="0"/>
@@ -1347,7 +1729,7 @@
                     <pic:cNvPicPr/>
                   </pic:nvPicPr>
                   <pic:blipFill>
-                    <a:blip r:embed="rId8">
+                    <a:blip r:embed="rId10">
                       <a:extLst>
                         <a:ext uri="{28A0092B-C50C-407E-A947-70E740481C1C}">
                           <a14:useLocalDpi xmlns:a14="http://schemas.microsoft.com/office/drawing/2010/main" val="0"/>
@@ -1415,7 +1797,7 @@
                     <pic:cNvPicPr/>
                   </pic:nvPicPr>
                   <pic:blipFill>
-                    <a:blip r:embed="rId9">
+                    <a:blip r:embed="rId11">
                       <a:extLst>
                         <a:ext uri="{28A0092B-C50C-407E-A947-70E740481C1C}">
                           <a14:useLocalDpi xmlns:a14="http://schemas.microsoft.com/office/drawing/2010/main" val="0"/>
@@ -1572,7 +1954,7 @@
       </w:rPr>
     </w:lvl>
   </w:abstractNum>
-  <w:num w:numId="1">
+  <w:num w:numId="1" w16cid:durableId="1678922542">
     <w:abstractNumId w:val="0"/>
   </w:num>
 </w:numbering>
@@ -1973,17 +2355,38 @@
     <w:lsdException w:name="Unresolved Mention" w:semiHidden="1" w:unhideWhenUsed="1"/>
     <w:lsdException w:name="Smart Link" w:semiHidden="1" w:unhideWhenUsed="1"/>
   </w:latentStyles>
-  <w:style w:type="paragraph" w:default="1" w:styleId="Normal">
+  <w:style w:type="paragraph" w:default="1" w:styleId="a">
     <w:name w:val="Normal"/>
     <w:qFormat/>
   </w:style>
-  <w:style w:type="character" w:default="1" w:styleId="DefaultParagraphFont">
+  <w:style w:type="paragraph" w:styleId="1">
+    <w:name w:val="heading 1"/>
+    <w:basedOn w:val="a"/>
+    <w:next w:val="a"/>
+    <w:link w:val="1Char"/>
+    <w:uiPriority w:val="9"/>
+    <w:qFormat/>
+    <w:rsid w:val="003969F8"/>
+    <w:pPr>
+      <w:keepNext/>
+      <w:keepLines/>
+      <w:spacing w:before="240" w:after="0"/>
+      <w:outlineLvl w:val="0"/>
+    </w:pPr>
+    <w:rPr>
+      <w:rFonts w:asciiTheme="majorHAnsi" w:eastAsiaTheme="majorEastAsia" w:hAnsiTheme="majorHAnsi" w:cstheme="majorBidi"/>
+      <w:color w:val="2F5496" w:themeColor="accent1" w:themeShade="BF"/>
+      <w:sz w:val="32"/>
+      <w:szCs w:val="32"/>
+    </w:rPr>
+  </w:style>
+  <w:style w:type="character" w:default="1" w:styleId="a0">
     <w:name w:val="Default Paragraph Font"/>
     <w:uiPriority w:val="1"/>
     <w:semiHidden/>
     <w:unhideWhenUsed/>
   </w:style>
-  <w:style w:type="table" w:default="1" w:styleId="TableNormal">
+  <w:style w:type="table" w:default="1" w:styleId="a1">
     <w:name w:val="Normal Table"/>
     <w:uiPriority w:val="99"/>
     <w:semiHidden/>
@@ -1998,15 +2401,15 @@
       </w:tblCellMar>
     </w:tblPr>
   </w:style>
-  <w:style w:type="numbering" w:default="1" w:styleId="NoList">
+  <w:style w:type="numbering" w:default="1" w:styleId="a2">
     <w:name w:val="No List"/>
     <w:uiPriority w:val="99"/>
     <w:semiHidden/>
     <w:unhideWhenUsed/>
   </w:style>
-  <w:style w:type="character" w:styleId="Strong">
+  <w:style w:type="character" w:styleId="a3">
     <w:name w:val="Strong"/>
-    <w:basedOn w:val="DefaultParagraphFont"/>
+    <w:basedOn w:val="a0"/>
     <w:uiPriority w:val="22"/>
     <w:qFormat/>
     <w:rsid w:val="00413A70"/>
@@ -2015,11 +2418,11 @@
       <w:bCs/>
     </w:rPr>
   </w:style>
-  <w:style w:type="paragraph" w:styleId="Title">
+  <w:style w:type="paragraph" w:styleId="a4">
     <w:name w:val="Title"/>
-    <w:basedOn w:val="Normal"/>
-    <w:next w:val="Normal"/>
-    <w:link w:val="TitleChar"/>
+    <w:basedOn w:val="a"/>
+    <w:next w:val="a"/>
+    <w:link w:val="Char"/>
     <w:uiPriority w:val="10"/>
     <w:qFormat/>
     <w:rsid w:val="00413A70"/>
@@ -2035,10 +2438,10 @@
       <w:szCs w:val="56"/>
     </w:rPr>
   </w:style>
-  <w:style w:type="character" w:customStyle="1" w:styleId="TitleChar">
-    <w:name w:val="Title Char"/>
-    <w:basedOn w:val="DefaultParagraphFont"/>
-    <w:link w:val="Title"/>
+  <w:style w:type="character" w:customStyle="1" w:styleId="Char">
+    <w:name w:val="Τίτλος Char"/>
+    <w:basedOn w:val="a0"/>
+    <w:link w:val="a4"/>
     <w:uiPriority w:val="10"/>
     <w:rsid w:val="00413A70"/>
     <w:rPr>
@@ -2049,9 +2452,9 @@
       <w:szCs w:val="56"/>
     </w:rPr>
   </w:style>
-  <w:style w:type="character" w:styleId="Emphasis">
+  <w:style w:type="character" w:styleId="a5">
     <w:name w:val="Emphasis"/>
-    <w:basedOn w:val="DefaultParagraphFont"/>
+    <w:basedOn w:val="a0"/>
     <w:uiPriority w:val="20"/>
     <w:qFormat/>
     <w:rsid w:val="008D0AB7"/>
@@ -2060,9 +2463,9 @@
       <w:iCs/>
     </w:rPr>
   </w:style>
-  <w:style w:type="paragraph" w:styleId="ListParagraph">
+  <w:style w:type="paragraph" w:styleId="a6">
     <w:name w:val="List Paragraph"/>
-    <w:basedOn w:val="Normal"/>
+    <w:basedOn w:val="a"/>
     <w:uiPriority w:val="34"/>
     <w:qFormat/>
     <w:rsid w:val="00212E13"/>
@@ -2071,9 +2474,9 @@
       <w:contextualSpacing/>
     </w:pPr>
   </w:style>
-  <w:style w:type="character" w:styleId="CommentReference">
+  <w:style w:type="character" w:styleId="a7">
     <w:name w:val="annotation reference"/>
-    <w:basedOn w:val="DefaultParagraphFont"/>
+    <w:basedOn w:val="a0"/>
     <w:uiPriority w:val="99"/>
     <w:semiHidden/>
     <w:unhideWhenUsed/>
@@ -2083,10 +2486,10 @@
       <w:szCs w:val="16"/>
     </w:rPr>
   </w:style>
-  <w:style w:type="paragraph" w:styleId="CommentText">
+  <w:style w:type="paragraph" w:styleId="a8">
     <w:name w:val="annotation text"/>
-    <w:basedOn w:val="Normal"/>
-    <w:link w:val="CommentTextChar"/>
+    <w:basedOn w:val="a"/>
+    <w:link w:val="Char0"/>
     <w:uiPriority w:val="99"/>
     <w:semiHidden/>
     <w:unhideWhenUsed/>
@@ -2099,10 +2502,10 @@
       <w:szCs w:val="20"/>
     </w:rPr>
   </w:style>
-  <w:style w:type="character" w:customStyle="1" w:styleId="CommentTextChar">
-    <w:name w:val="Comment Text Char"/>
-    <w:basedOn w:val="DefaultParagraphFont"/>
-    <w:link w:val="CommentText"/>
+  <w:style w:type="character" w:customStyle="1" w:styleId="Char0">
+    <w:name w:val="Κείμενο σχολίου Char"/>
+    <w:basedOn w:val="a0"/>
+    <w:link w:val="a8"/>
     <w:uiPriority w:val="99"/>
     <w:semiHidden/>
     <w:rsid w:val="00BD0BE8"/>
@@ -2111,11 +2514,11 @@
       <w:szCs w:val="20"/>
     </w:rPr>
   </w:style>
-  <w:style w:type="paragraph" w:styleId="CommentSubject">
+  <w:style w:type="paragraph" w:styleId="a9">
     <w:name w:val="annotation subject"/>
-    <w:basedOn w:val="CommentText"/>
-    <w:next w:val="CommentText"/>
-    <w:link w:val="CommentSubjectChar"/>
+    <w:basedOn w:val="a8"/>
+    <w:next w:val="a8"/>
+    <w:link w:val="Char1"/>
     <w:uiPriority w:val="99"/>
     <w:semiHidden/>
     <w:unhideWhenUsed/>
@@ -2125,10 +2528,10 @@
       <w:bCs/>
     </w:rPr>
   </w:style>
-  <w:style w:type="character" w:customStyle="1" w:styleId="CommentSubjectChar">
-    <w:name w:val="Comment Subject Char"/>
-    <w:basedOn w:val="CommentTextChar"/>
-    <w:link w:val="CommentSubject"/>
+  <w:style w:type="character" w:customStyle="1" w:styleId="Char1">
+    <w:name w:val="Θέμα σχολίου Char"/>
+    <w:basedOn w:val="Char0"/>
+    <w:link w:val="a9"/>
     <w:uiPriority w:val="99"/>
     <w:semiHidden/>
     <w:rsid w:val="00BD0BE8"/>
@@ -2139,9 +2542,9 @@
       <w:szCs w:val="20"/>
     </w:rPr>
   </w:style>
-  <w:style w:type="character" w:styleId="SubtleEmphasis">
+  <w:style w:type="character" w:styleId="aa">
     <w:name w:val="Subtle Emphasis"/>
-    <w:basedOn w:val="DefaultParagraphFont"/>
+    <w:basedOn w:val="a0"/>
     <w:uiPriority w:val="19"/>
     <w:qFormat/>
     <w:rsid w:val="004D33C9"/>
@@ -2149,6 +2552,31 @@
       <w:i/>
       <w:iCs/>
       <w:color w:val="404040" w:themeColor="text1" w:themeTint="BF"/>
+    </w:rPr>
+  </w:style>
+  <w:style w:type="character" w:styleId="-">
+    <w:name w:val="Hyperlink"/>
+    <w:basedOn w:val="a0"/>
+    <w:uiPriority w:val="99"/>
+    <w:semiHidden/>
+    <w:unhideWhenUsed/>
+    <w:rsid w:val="007C0EBE"/>
+    <w:rPr>
+      <w:color w:val="0563C1" w:themeColor="hyperlink"/>
+      <w:u w:val="single"/>
+    </w:rPr>
+  </w:style>
+  <w:style w:type="character" w:customStyle="1" w:styleId="1Char">
+    <w:name w:val="Επικεφαλίδα 1 Char"/>
+    <w:basedOn w:val="a0"/>
+    <w:link w:val="1"/>
+    <w:uiPriority w:val="9"/>
+    <w:rsid w:val="003969F8"/>
+    <w:rPr>
+      <w:rFonts w:asciiTheme="majorHAnsi" w:eastAsiaTheme="majorEastAsia" w:hAnsiTheme="majorHAnsi" w:cstheme="majorBidi"/>
+      <w:color w:val="2F5496" w:themeColor="accent1" w:themeShade="BF"/>
+      <w:sz w:val="32"/>
+      <w:szCs w:val="32"/>
     </w:rPr>
   </w:style>
 </w:styles>

</xml_diff>

<commit_message>
Adds a paragraph explaining changes from v0.1 to v0.2
</commit_message>
<xml_diff>
--- a/Project-descritpion ν0.1.docx
+++ b/Project-descritpion ν0.1.docx
@@ -4,9 +4,9 @@
   <w:body>
     <w:p>
       <w:pPr>
-        <w:pStyle w:val="Title"/>
-        <w:rPr>
-          <w:rStyle w:val="Strong"/>
+        <w:pStyle w:val="a4"/>
+        <w:rPr>
+          <w:rStyle w:val="a3"/>
           <w:b w:val="0"/>
           <w:bCs w:val="0"/>
           <w:lang w:val="en-US"/>
@@ -14,7 +14,7 @@
       </w:pPr>
       <w:r>
         <w:rPr>
-          <w:rStyle w:val="Strong"/>
+          <w:rStyle w:val="a3"/>
           <w:b w:val="0"/>
           <w:bCs w:val="0"/>
           <w:lang w:val="en-US"/>
@@ -23,7 +23,7 @@
       </w:r>
       <w:r>
         <w:rPr>
-          <w:rStyle w:val="Strong"/>
+          <w:rStyle w:val="a3"/>
           <w:b w:val="0"/>
           <w:bCs w:val="0"/>
           <w:lang w:val="en-US"/>
@@ -32,7 +32,7 @@
       </w:r>
       <w:r>
         <w:rPr>
-          <w:rStyle w:val="Strong"/>
+          <w:rStyle w:val="a3"/>
           <w:b w:val="0"/>
           <w:bCs w:val="0"/>
         </w:rPr>
@@ -40,7 +40,7 @@
       </w:r>
       <w:r>
         <w:rPr>
-          <w:rStyle w:val="Strong"/>
+          <w:rStyle w:val="a3"/>
           <w:b w:val="0"/>
           <w:bCs w:val="0"/>
           <w:lang w:val="en-US"/>
@@ -49,7 +49,7 @@
       </w:r>
       <w:r>
         <w:rPr>
-          <w:rStyle w:val="Strong"/>
+          <w:rStyle w:val="a3"/>
           <w:b w:val="0"/>
           <w:bCs w:val="0"/>
         </w:rPr>
@@ -57,7 +57,7 @@
       </w:r>
       <w:r>
         <w:rPr>
-          <w:rStyle w:val="Strong"/>
+          <w:rStyle w:val="a3"/>
           <w:b w:val="0"/>
           <w:bCs w:val="0"/>
           <w:lang w:val="en-US"/>
@@ -335,228 +335,260 @@
     <w:p>
       <w:pPr>
         <w:rPr>
-          <w:rStyle w:val="SubtleEmphasis"/>
-          <w:lang w:val="en-US"/>
-        </w:rPr>
-      </w:pPr>
-    </w:p>
-    <w:p>
-      <w:pPr>
-        <w:rPr>
-          <w:rStyle w:val="SubtleEmphasis"/>
-          <w:lang w:val="en-US"/>
-        </w:rPr>
-      </w:pPr>
-    </w:p>
-    <w:p>
-      <w:pPr>
-        <w:rPr>
-          <w:rStyle w:val="SubtleEmphasis"/>
-          <w:lang w:val="en-US"/>
-        </w:rPr>
-      </w:pPr>
-    </w:p>
-    <w:p>
-      <w:pPr>
-        <w:rPr>
-          <w:rStyle w:val="SubtleEmphasis"/>
-          <w:lang w:val="en-US"/>
-        </w:rPr>
-      </w:pPr>
-    </w:p>
-    <w:p>
-      <w:pPr>
-        <w:rPr>
-          <w:rStyle w:val="SubtleEmphasis"/>
-          <w:lang w:val="en-US"/>
-        </w:rPr>
-      </w:pPr>
-    </w:p>
-    <w:p>
-      <w:pPr>
-        <w:rPr>
-          <w:rStyle w:val="SubtleEmphasis"/>
-          <w:lang w:val="en-US"/>
-        </w:rPr>
-      </w:pPr>
-    </w:p>
-    <w:p>
-      <w:pPr>
-        <w:rPr>
-          <w:rStyle w:val="SubtleEmphasis"/>
-          <w:lang w:val="en-US"/>
-        </w:rPr>
-      </w:pPr>
-    </w:p>
-    <w:p>
-      <w:pPr>
-        <w:rPr>
-          <w:rStyle w:val="SubtleEmphasis"/>
-          <w:lang w:val="en-US"/>
-        </w:rPr>
-      </w:pPr>
-    </w:p>
-    <w:p>
-      <w:pPr>
-        <w:rPr>
-          <w:rStyle w:val="SubtleEmphasis"/>
-          <w:lang w:val="en-US"/>
-        </w:rPr>
-      </w:pPr>
-    </w:p>
-    <w:p>
-      <w:pPr>
-        <w:rPr>
-          <w:rStyle w:val="SubtleEmphasis"/>
-          <w:lang w:val="en-US"/>
-        </w:rPr>
-      </w:pPr>
-    </w:p>
-    <w:p>
-      <w:pPr>
-        <w:rPr>
-          <w:rStyle w:val="SubtleEmphasis"/>
-          <w:lang w:val="en-US"/>
-        </w:rPr>
-      </w:pPr>
-    </w:p>
-    <w:p>
-      <w:pPr>
-        <w:rPr>
-          <w:rStyle w:val="SubtleEmphasis"/>
-          <w:lang w:val="en-US"/>
-        </w:rPr>
-      </w:pPr>
-      <w:r>
-        <w:rPr>
-          <w:rStyle w:val="SubtleEmphasis"/>
+          <w:rStyle w:val="aa"/>
+          <w:lang w:val="en-US"/>
+        </w:rPr>
+      </w:pPr>
+    </w:p>
+    <w:p>
+      <w:pPr>
+        <w:rPr>
+          <w:rStyle w:val="aa"/>
+          <w:lang w:val="en-US"/>
+        </w:rPr>
+      </w:pPr>
+    </w:p>
+    <w:p>
+      <w:pPr>
+        <w:rPr>
+          <w:rStyle w:val="aa"/>
+          <w:lang w:val="en-US"/>
+        </w:rPr>
+      </w:pPr>
+    </w:p>
+    <w:p>
+      <w:pPr>
+        <w:rPr>
+          <w:rStyle w:val="aa"/>
+          <w:lang w:val="en-US"/>
+        </w:rPr>
+      </w:pPr>
+    </w:p>
+    <w:p>
+      <w:pPr>
+        <w:rPr>
+          <w:rStyle w:val="aa"/>
+          <w:lang w:val="en-US"/>
+        </w:rPr>
+      </w:pPr>
+    </w:p>
+    <w:p>
+      <w:pPr>
+        <w:rPr>
+          <w:rStyle w:val="aa"/>
+          <w:lang w:val="en-US"/>
+        </w:rPr>
+      </w:pPr>
+    </w:p>
+    <w:p>
+      <w:pPr>
+        <w:rPr>
+          <w:rStyle w:val="aa"/>
+          <w:lang w:val="en-US"/>
+        </w:rPr>
+      </w:pPr>
+    </w:p>
+    <w:p>
+      <w:pPr>
+        <w:rPr>
+          <w:rStyle w:val="aa"/>
+          <w:lang w:val="en-US"/>
+        </w:rPr>
+      </w:pPr>
+    </w:p>
+    <w:p>
+      <w:pPr>
+        <w:rPr>
+          <w:rStyle w:val="aa"/>
+          <w:lang w:val="en-US"/>
+        </w:rPr>
+      </w:pPr>
+    </w:p>
+    <w:p>
+      <w:pPr>
+        <w:rPr>
+          <w:rStyle w:val="aa"/>
+          <w:lang w:val="en-US"/>
+        </w:rPr>
+      </w:pPr>
+    </w:p>
+    <w:p>
+      <w:pPr>
+        <w:rPr>
+          <w:rStyle w:val="aa"/>
+          <w:lang w:val="en-US"/>
+        </w:rPr>
+      </w:pPr>
+    </w:p>
+    <w:p>
+      <w:pPr>
+        <w:rPr>
+          <w:rStyle w:val="aa"/>
+          <w:lang w:val="en-US"/>
+        </w:rPr>
+      </w:pPr>
+      <w:r>
+        <w:rPr>
+          <w:rStyle w:val="aa"/>
           <w:lang w:val="en-US"/>
         </w:rPr>
         <w:t>editor</w:t>
       </w:r>
       <w:r>
         <w:rPr>
-          <w:rStyle w:val="SubtleEmphasis"/>
+          <w:rStyle w:val="aa"/>
           <w:lang w:val="en-US"/>
         </w:rPr>
         <w:t>s</w:t>
       </w:r>
       <w:r>
         <w:rPr>
-          <w:rStyle w:val="SubtleEmphasis"/>
+          <w:rStyle w:val="aa"/>
+          <w:lang w:val="en-US"/>
         </w:rPr>
         <w:t>:</w:t>
       </w:r>
       <w:r>
         <w:rPr>
-          <w:rStyle w:val="SubtleEmphasis"/>
+          <w:rStyle w:val="aa"/>
+          <w:lang w:val="en-US"/>
         </w:rPr>
         <w:t xml:space="preserve"> </w:t>
       </w:r>
-      <w:r>
-        <w:rPr>
-          <w:rStyle w:val="SubtleEmphasis"/>
-        </w:rPr>
-        <w:t>ΠΑΠΑΘΑΝΑΣΙΟΥ</w:t>
-      </w:r>
-      <w:r>
-        <w:rPr>
-          <w:rStyle w:val="SubtleEmphasis"/>
+      <w:proofErr w:type="spellStart"/>
+      <w:r>
+        <w:rPr>
+          <w:rStyle w:val="aa"/>
+        </w:rPr>
+        <w:t>Παπαθανασίου</w:t>
+      </w:r>
+      <w:proofErr w:type="spellEnd"/>
+      <w:r>
+        <w:rPr>
+          <w:rStyle w:val="aa"/>
+          <w:lang w:val="en-US"/>
         </w:rPr>
         <w:t xml:space="preserve"> </w:t>
       </w:r>
       <w:r>
         <w:rPr>
-          <w:rStyle w:val="SubtleEmphasis"/>
-        </w:rPr>
-        <w:t>ΑΛΕΞΙΟΣ</w:t>
-      </w:r>
-      <w:r>
-        <w:rPr>
-          <w:rStyle w:val="SubtleEmphasis"/>
-        </w:rPr>
-        <w:t xml:space="preserve">, </w:t>
-      </w:r>
-      <w:r>
-        <w:rPr>
-          <w:rStyle w:val="SubtleEmphasis"/>
-        </w:rPr>
-        <w:t>ΒΑΣΙΛΕΙΟΣ ΜΗΛΙΩΝΗΣ</w:t>
-      </w:r>
-    </w:p>
-    <w:p>
-      <w:pPr>
-        <w:rPr>
-          <w:rStyle w:val="SubtleEmphasis"/>
-        </w:rPr>
-      </w:pPr>
-      <w:r>
-        <w:rPr>
-          <w:rStyle w:val="SubtleEmphasis"/>
+          <w:rStyle w:val="aa"/>
+        </w:rPr>
+        <w:t>Α</w:t>
+      </w:r>
+      <w:r>
+        <w:rPr>
+          <w:rStyle w:val="aa"/>
+        </w:rPr>
+        <w:t>λέξιος</w:t>
+      </w:r>
+      <w:r>
+        <w:rPr>
+          <w:rStyle w:val="aa"/>
+          <w:lang w:val="en-US"/>
+        </w:rPr>
+        <w:t>,</w:t>
+      </w:r>
+      <w:r>
+        <w:rPr>
+          <w:rStyle w:val="aa"/>
+          <w:lang w:val="en-US"/>
+        </w:rPr>
+        <w:t xml:space="preserve"> </w:t>
+      </w:r>
+      <w:r>
+        <w:rPr>
+          <w:rStyle w:val="aa"/>
+        </w:rPr>
+        <w:t>Βασίλειος</w:t>
+      </w:r>
+      <w:r>
+        <w:rPr>
+          <w:rStyle w:val="aa"/>
+          <w:lang w:val="en-US"/>
+        </w:rPr>
+        <w:t xml:space="preserve"> </w:t>
+      </w:r>
+      <w:r>
+        <w:rPr>
+          <w:rStyle w:val="aa"/>
+        </w:rPr>
+        <w:t>Μηλιώνης</w:t>
+      </w:r>
+    </w:p>
+    <w:p>
+      <w:pPr>
+        <w:rPr>
+          <w:rStyle w:val="aa"/>
+        </w:rPr>
+      </w:pPr>
+      <w:r>
+        <w:rPr>
+          <w:rStyle w:val="aa"/>
           <w:lang w:val="en-US"/>
         </w:rPr>
         <w:t>peer</w:t>
       </w:r>
       <w:r>
         <w:rPr>
-          <w:rStyle w:val="SubtleEmphasis"/>
+          <w:rStyle w:val="aa"/>
         </w:rPr>
         <w:t xml:space="preserve"> </w:t>
       </w:r>
       <w:r>
         <w:rPr>
-          <w:rStyle w:val="SubtleEmphasis"/>
+          <w:rStyle w:val="aa"/>
           <w:lang w:val="en-US"/>
         </w:rPr>
         <w:t>reviewer</w:t>
       </w:r>
       <w:r>
         <w:rPr>
-          <w:rStyle w:val="SubtleEmphasis"/>
+          <w:rStyle w:val="aa"/>
         </w:rPr>
         <w:t>:</w:t>
       </w:r>
       <w:r>
         <w:rPr>
-          <w:rStyle w:val="SubtleEmphasis"/>
+          <w:rStyle w:val="aa"/>
         </w:rPr>
         <w:t xml:space="preserve">  </w:t>
       </w:r>
       <w:r>
         <w:rPr>
-          <w:rStyle w:val="SubtleEmphasis"/>
-        </w:rPr>
-        <w:t>ΓΙΑΝΝΑΚΗΣ</w:t>
-      </w:r>
-      <w:r>
-        <w:rPr>
-          <w:rStyle w:val="SubtleEmphasis"/>
+          <w:rStyle w:val="aa"/>
+        </w:rPr>
+        <w:t>Γιαννάκης</w:t>
+      </w:r>
+      <w:r>
+        <w:rPr>
+          <w:rStyle w:val="aa"/>
         </w:rPr>
         <w:t xml:space="preserve"> </w:t>
       </w:r>
       <w:r>
         <w:rPr>
-          <w:rStyle w:val="SubtleEmphasis"/>
-        </w:rPr>
-        <w:t>ΕΜΜΑΝΟΥΗΛ</w:t>
-      </w:r>
-      <w:r>
-        <w:rPr>
-          <w:rStyle w:val="SubtleEmphasis"/>
-        </w:rPr>
-        <w:t xml:space="preserve"> </w:t>
-      </w:r>
-      <w:r>
-        <w:rPr>
-          <w:rStyle w:val="SubtleEmphasis"/>
-        </w:rPr>
-        <w:t>ΔΗΜΗΤΡΙΟΣ</w:t>
-      </w:r>
-    </w:p>
-    <w:p>
-      <w:pPr>
-        <w:rPr>
-          <w:rStyle w:val="SubtleEmphasis"/>
+          <w:rStyle w:val="aa"/>
+        </w:rPr>
+        <w:t>Εμμανουήλ</w:t>
+      </w:r>
+      <w:r>
+        <w:rPr>
+          <w:rStyle w:val="aa"/>
+        </w:rPr>
+        <w:t xml:space="preserve"> - </w:t>
+      </w:r>
+      <w:r>
+        <w:rPr>
+          <w:rStyle w:val="aa"/>
+        </w:rPr>
+        <w:t>Δημήτριος</w:t>
+      </w:r>
+    </w:p>
+    <w:p>
+      <w:pPr>
+        <w:rPr>
+          <w:rStyle w:val="aa"/>
           <w:sz w:val="24"/>
           <w:szCs w:val="24"/>
         </w:rPr>
@@ -571,7 +603,7 @@
       </w:r>
       <w:r>
         <w:rPr>
-          <w:rStyle w:val="SubtleEmphasis"/>
+          <w:rStyle w:val="aa"/>
           <w:sz w:val="24"/>
           <w:szCs w:val="24"/>
         </w:rPr>
@@ -580,7 +612,7 @@
       </w:r>
       <w:r>
         <w:rPr>
-          <w:rStyle w:val="SubtleEmphasis"/>
+          <w:rStyle w:val="aa"/>
           <w:sz w:val="24"/>
           <w:szCs w:val="24"/>
         </w:rPr>
@@ -590,14 +622,14 @@
     <w:p>
       <w:pPr>
         <w:rPr>
-          <w:rStyle w:val="SubtleEmphasis"/>
-          <w:sz w:val="24"/>
-          <w:szCs w:val="24"/>
-        </w:rPr>
-      </w:pPr>
-      <w:r>
-        <w:rPr>
-          <w:rStyle w:val="SubtleEmphasis"/>
+          <w:rStyle w:val="aa"/>
+          <w:sz w:val="24"/>
+          <w:szCs w:val="24"/>
+        </w:rPr>
+      </w:pPr>
+      <w:r>
+        <w:rPr>
+          <w:rStyle w:val="aa"/>
           <w:sz w:val="24"/>
           <w:szCs w:val="24"/>
         </w:rPr>
@@ -606,20 +638,20 @@
     </w:p>
     <w:p>
       <w:pPr>
-        <w:pStyle w:val="ListParagraph"/>
+        <w:pStyle w:val="a6"/>
         <w:numPr>
           <w:ilvl w:val="0"/>
           <w:numId w:val="1"/>
         </w:numPr>
         <w:rPr>
-          <w:rStyle w:val="SubtleEmphasis"/>
-          <w:sz w:val="24"/>
-          <w:szCs w:val="24"/>
-        </w:rPr>
-      </w:pPr>
-      <w:r>
-        <w:rPr>
-          <w:rStyle w:val="SubtleEmphasis"/>
+          <w:rStyle w:val="aa"/>
+          <w:sz w:val="24"/>
+          <w:szCs w:val="24"/>
+        </w:rPr>
+      </w:pPr>
+      <w:r>
+        <w:rPr>
+          <w:rStyle w:val="aa"/>
           <w:sz w:val="24"/>
           <w:szCs w:val="24"/>
         </w:rPr>
@@ -627,7 +659,7 @@
       </w:r>
       <w:r>
         <w:rPr>
-          <w:rStyle w:val="SubtleEmphasis"/>
+          <w:rStyle w:val="aa"/>
           <w:sz w:val="24"/>
           <w:szCs w:val="24"/>
         </w:rPr>
@@ -635,7 +667,7 @@
       </w:r>
       <w:r>
         <w:rPr>
-          <w:rStyle w:val="SubtleEmphasis"/>
+          <w:rStyle w:val="aa"/>
           <w:sz w:val="24"/>
           <w:szCs w:val="24"/>
         </w:rPr>
@@ -643,7 +675,7 @@
       </w:r>
       <w:r>
         <w:rPr>
-          <w:rStyle w:val="SubtleEmphasis"/>
+          <w:rStyle w:val="aa"/>
           <w:sz w:val="24"/>
           <w:szCs w:val="24"/>
         </w:rPr>
@@ -651,7 +683,7 @@
       </w:r>
       <w:r>
         <w:rPr>
-          <w:rStyle w:val="SubtleEmphasis"/>
+          <w:rStyle w:val="aa"/>
           <w:sz w:val="24"/>
           <w:szCs w:val="24"/>
         </w:rPr>
@@ -659,7 +691,7 @@
       </w:r>
       <w:r>
         <w:rPr>
-          <w:rStyle w:val="SubtleEmphasis"/>
+          <w:rStyle w:val="aa"/>
           <w:sz w:val="24"/>
           <w:szCs w:val="24"/>
         </w:rPr>
@@ -667,7 +699,7 @@
       </w:r>
       <w:r>
         <w:rPr>
-          <w:rStyle w:val="SubtleEmphasis"/>
+          <w:rStyle w:val="aa"/>
           <w:sz w:val="24"/>
           <w:szCs w:val="24"/>
         </w:rPr>
@@ -676,20 +708,20 @@
     </w:p>
     <w:p>
       <w:pPr>
-        <w:pStyle w:val="ListParagraph"/>
+        <w:pStyle w:val="a6"/>
         <w:numPr>
           <w:ilvl w:val="0"/>
           <w:numId w:val="1"/>
         </w:numPr>
         <w:rPr>
-          <w:rStyle w:val="SubtleEmphasis"/>
-          <w:sz w:val="24"/>
-          <w:szCs w:val="24"/>
-        </w:rPr>
-      </w:pPr>
-      <w:r>
-        <w:rPr>
-          <w:rStyle w:val="SubtleEmphasis"/>
+          <w:rStyle w:val="aa"/>
+          <w:sz w:val="24"/>
+          <w:szCs w:val="24"/>
+        </w:rPr>
+      </w:pPr>
+      <w:r>
+        <w:rPr>
+          <w:rStyle w:val="aa"/>
           <w:sz w:val="24"/>
           <w:szCs w:val="24"/>
         </w:rPr>
@@ -698,20 +730,20 @@
     </w:p>
     <w:p>
       <w:pPr>
-        <w:pStyle w:val="ListParagraph"/>
+        <w:pStyle w:val="a6"/>
         <w:numPr>
           <w:ilvl w:val="0"/>
           <w:numId w:val="1"/>
         </w:numPr>
         <w:rPr>
-          <w:rStyle w:val="SubtleEmphasis"/>
-          <w:sz w:val="24"/>
-          <w:szCs w:val="24"/>
-        </w:rPr>
-      </w:pPr>
-      <w:r>
-        <w:rPr>
-          <w:rStyle w:val="SubtleEmphasis"/>
+          <w:rStyle w:val="aa"/>
+          <w:sz w:val="24"/>
+          <w:szCs w:val="24"/>
+        </w:rPr>
+      </w:pPr>
+      <w:r>
+        <w:rPr>
+          <w:rStyle w:val="aa"/>
           <w:sz w:val="24"/>
           <w:szCs w:val="24"/>
         </w:rPr>
@@ -720,20 +752,20 @@
     </w:p>
     <w:p>
       <w:pPr>
-        <w:pStyle w:val="ListParagraph"/>
+        <w:pStyle w:val="a6"/>
         <w:numPr>
           <w:ilvl w:val="0"/>
           <w:numId w:val="1"/>
         </w:numPr>
         <w:rPr>
-          <w:rStyle w:val="SubtleEmphasis"/>
-          <w:sz w:val="24"/>
-          <w:szCs w:val="24"/>
-        </w:rPr>
-      </w:pPr>
-      <w:r>
-        <w:rPr>
-          <w:rStyle w:val="SubtleEmphasis"/>
+          <w:rStyle w:val="aa"/>
+          <w:sz w:val="24"/>
+          <w:szCs w:val="24"/>
+        </w:rPr>
+      </w:pPr>
+      <w:r>
+        <w:rPr>
+          <w:rStyle w:val="aa"/>
           <w:sz w:val="24"/>
           <w:szCs w:val="24"/>
         </w:rPr>
@@ -742,20 +774,20 @@
     </w:p>
     <w:p>
       <w:pPr>
-        <w:pStyle w:val="ListParagraph"/>
+        <w:pStyle w:val="a6"/>
         <w:numPr>
           <w:ilvl w:val="0"/>
           <w:numId w:val="1"/>
         </w:numPr>
         <w:rPr>
-          <w:rStyle w:val="SubtleEmphasis"/>
-          <w:sz w:val="24"/>
-          <w:szCs w:val="24"/>
-        </w:rPr>
-      </w:pPr>
-      <w:r>
-        <w:rPr>
-          <w:rStyle w:val="SubtleEmphasis"/>
+          <w:rStyle w:val="aa"/>
+          <w:sz w:val="24"/>
+          <w:szCs w:val="24"/>
+        </w:rPr>
+      </w:pPr>
+      <w:r>
+        <w:rPr>
+          <w:rStyle w:val="aa"/>
           <w:sz w:val="24"/>
           <w:szCs w:val="24"/>
         </w:rPr>
@@ -764,18 +796,18 @@
     </w:p>
     <w:p>
       <w:pPr>
-        <w:pStyle w:val="ListParagraph"/>
+        <w:pStyle w:val="a6"/>
         <w:ind w:left="1080"/>
         <w:rPr>
-          <w:rStyle w:val="SubtleEmphasis"/>
-          <w:sz w:val="24"/>
-          <w:szCs w:val="24"/>
-        </w:rPr>
-      </w:pPr>
-    </w:p>
-    <w:p>
-      <w:pPr>
-        <w:pStyle w:val="ListParagraph"/>
+          <w:rStyle w:val="aa"/>
+          <w:sz w:val="24"/>
+          <w:szCs w:val="24"/>
+        </w:rPr>
+      </w:pPr>
+    </w:p>
+    <w:p>
+      <w:pPr>
+        <w:pStyle w:val="a6"/>
         <w:ind w:left="1080"/>
         <w:rPr>
           <w:sz w:val="24"/>
@@ -785,7 +817,7 @@
     </w:p>
     <w:p>
       <w:pPr>
-        <w:pStyle w:val="ListParagraph"/>
+        <w:pStyle w:val="a6"/>
         <w:ind w:left="1080"/>
         <w:rPr>
           <w:sz w:val="24"/>
@@ -937,7 +969,7 @@
       <w:hyperlink r:id="rId7" w:history="1">
         <w:r>
           <w:rPr>
-            <w:rStyle w:val="Hyperlink"/>
+            <w:rStyle w:val="-"/>
             <w:i/>
             <w:iCs/>
           </w:rPr>
@@ -953,6 +985,184 @@
           <w:iCs/>
           <w:color w:val="404040" w:themeColor="text1" w:themeTint="BF"/>
         </w:rPr>
+      </w:pPr>
+      <w:r>
+        <w:rPr>
+          <w:i/>
+          <w:iCs/>
+          <w:color w:val="404040" w:themeColor="text1" w:themeTint="BF"/>
+        </w:rPr>
+        <w:t xml:space="preserve">Επιλέξαμε να το χρησιμοποιήσουμε και για τα αρχεία </w:t>
+      </w:r>
+      <w:r>
+        <w:rPr>
+          <w:i/>
+          <w:iCs/>
+          <w:color w:val="404040" w:themeColor="text1" w:themeTint="BF"/>
+          <w:lang w:val="en-US"/>
+        </w:rPr>
+        <w:t>word</w:t>
+      </w:r>
+      <w:r>
+        <w:rPr>
+          <w:i/>
+          <w:iCs/>
+          <w:color w:val="404040" w:themeColor="text1" w:themeTint="BF"/>
+        </w:rPr>
+        <w:t xml:space="preserve">. Επειδή όμως το </w:t>
+      </w:r>
+      <w:r>
+        <w:rPr>
+          <w:i/>
+          <w:iCs/>
+          <w:color w:val="404040" w:themeColor="text1" w:themeTint="BF"/>
+          <w:lang w:val="en-US"/>
+        </w:rPr>
+        <w:t>git</w:t>
+      </w:r>
+      <w:r>
+        <w:rPr>
+          <w:i/>
+          <w:iCs/>
+          <w:color w:val="404040" w:themeColor="text1" w:themeTint="BF"/>
+        </w:rPr>
+        <w:t xml:space="preserve"> </w:t>
+      </w:r>
+      <w:r>
+        <w:rPr>
+          <w:i/>
+          <w:iCs/>
+          <w:color w:val="404040" w:themeColor="text1" w:themeTint="BF"/>
+        </w:rPr>
+        <w:t xml:space="preserve">σαν εργαλείο προσφέρει δυνατότητες </w:t>
+      </w:r>
+      <w:r>
+        <w:rPr>
+          <w:i/>
+          <w:iCs/>
+          <w:color w:val="404040" w:themeColor="text1" w:themeTint="BF"/>
+          <w:lang w:val="en-US"/>
+        </w:rPr>
+        <w:t>merge</w:t>
+      </w:r>
+      <w:r>
+        <w:rPr>
+          <w:i/>
+          <w:iCs/>
+          <w:color w:val="404040" w:themeColor="text1" w:themeTint="BF"/>
+        </w:rPr>
+        <w:t xml:space="preserve"> </w:t>
+      </w:r>
+      <w:r>
+        <w:rPr>
+          <w:i/>
+          <w:iCs/>
+          <w:color w:val="404040" w:themeColor="text1" w:themeTint="BF"/>
+        </w:rPr>
+        <w:t xml:space="preserve">των αρχείων μόνο για αρχεία κώδικα, είμαστε ιδιαίτερα προσεκτικοί, ώστε δύο μέλη της ομάδας να μην επεμβαίνουν στο ίδιο αρχείο τις ίδιες χρονικές περιόδους. Το πρόβλημα αυτό θα μπορούσε να λυθεί με τη χρήση εργαλείων, όπως τα </w:t>
+      </w:r>
+      <w:r>
+        <w:rPr>
+          <w:i/>
+          <w:iCs/>
+          <w:color w:val="404040" w:themeColor="text1" w:themeTint="BF"/>
+          <w:lang w:val="en-US"/>
+        </w:rPr>
+        <w:t>google</w:t>
+      </w:r>
+      <w:r>
+        <w:rPr>
+          <w:i/>
+          <w:iCs/>
+          <w:color w:val="404040" w:themeColor="text1" w:themeTint="BF"/>
+        </w:rPr>
+        <w:t xml:space="preserve"> </w:t>
+      </w:r>
+      <w:r>
+        <w:rPr>
+          <w:i/>
+          <w:iCs/>
+          <w:color w:val="404040" w:themeColor="text1" w:themeTint="BF"/>
+          <w:lang w:val="en-US"/>
+        </w:rPr>
+        <w:t>docs</w:t>
+      </w:r>
+      <w:r>
+        <w:rPr>
+          <w:i/>
+          <w:iCs/>
+          <w:color w:val="404040" w:themeColor="text1" w:themeTint="BF"/>
+        </w:rPr>
+        <w:t xml:space="preserve">. Επιλέξαμε το </w:t>
+      </w:r>
+      <w:r>
+        <w:rPr>
+          <w:i/>
+          <w:iCs/>
+          <w:color w:val="404040" w:themeColor="text1" w:themeTint="BF"/>
+          <w:lang w:val="en-US"/>
+        </w:rPr>
+        <w:t>git</w:t>
+      </w:r>
+      <w:r>
+        <w:rPr>
+          <w:i/>
+          <w:iCs/>
+          <w:color w:val="404040" w:themeColor="text1" w:themeTint="BF"/>
+        </w:rPr>
+        <w:t>, ώστε να εξοικειωθούμε με το εργαλείο που διδαχτήκαμε.</w:t>
+      </w:r>
+    </w:p>
+    <w:p>
+      <w:pPr>
+        <w:ind w:firstLine="720"/>
+        <w:rPr>
+          <w:i/>
+          <w:iCs/>
+          <w:color w:val="404040" w:themeColor="text1" w:themeTint="BF"/>
+        </w:rPr>
+      </w:pPr>
+    </w:p>
+    <w:p>
+      <w:pPr>
+        <w:rPr>
+          <w:i/>
+          <w:iCs/>
+          <w:color w:val="404040" w:themeColor="text1" w:themeTint="BF"/>
+        </w:rPr>
+      </w:pPr>
+    </w:p>
+    <w:p>
+      <w:pPr>
+        <w:pStyle w:val="1"/>
+      </w:pPr>
+      <w:r>
+        <w:t xml:space="preserve">Αλλαγές στο παρόν αρχείο από </w:t>
+      </w:r>
+      <w:r>
+        <w:rPr>
+          <w:lang w:val="en-US"/>
+        </w:rPr>
+        <w:t>v</w:t>
+      </w:r>
+      <w:r>
+        <w:t xml:space="preserve">0.1 </w:t>
+      </w:r>
+      <w:r>
+        <w:t xml:space="preserve">σε </w:t>
+      </w:r>
+      <w:r>
+        <w:rPr>
+          <w:lang w:val="en-US"/>
+        </w:rPr>
+        <w:t>v</w:t>
+      </w:r>
+      <w:r>
+        <w:t>0.2:</w:t>
+      </w:r>
+    </w:p>
+    <w:p>
+      <w:pPr>
         <w:sectPr>
           <w:pgSz w:w="11906" w:h="16838"/>
           <w:pgMar w:top="1440" w:right="1800" w:bottom="1440" w:left="1800" w:header="706" w:footer="706" w:gutter="0"/>
@@ -961,134 +1171,71 @@
       </w:pPr>
       <w:r>
         <w:rPr>
-          <w:i/>
-          <w:iCs/>
-          <w:color w:val="404040" w:themeColor="text1" w:themeTint="BF"/>
-        </w:rPr>
-        <w:t xml:space="preserve">Επιλέξαμε να το χρησιμοποιήσουμε και για τα αρχεία </w:t>
-      </w:r>
-      <w:r>
-        <w:rPr>
-          <w:i/>
-          <w:iCs/>
-          <w:color w:val="404040" w:themeColor="text1" w:themeTint="BF"/>
-          <w:lang w:val="en-US"/>
-        </w:rPr>
-        <w:t>word</w:t>
-      </w:r>
-      <w:r>
-        <w:rPr>
-          <w:i/>
-          <w:iCs/>
-          <w:color w:val="404040" w:themeColor="text1" w:themeTint="BF"/>
-        </w:rPr>
-        <w:t xml:space="preserve">. Επειδή όμως το </w:t>
-      </w:r>
-      <w:r>
-        <w:rPr>
-          <w:i/>
-          <w:iCs/>
-          <w:color w:val="404040" w:themeColor="text1" w:themeTint="BF"/>
-          <w:lang w:val="en-US"/>
-        </w:rPr>
-        <w:t>git</w:t>
-      </w:r>
-      <w:r>
-        <w:rPr>
-          <w:i/>
-          <w:iCs/>
-          <w:color w:val="404040" w:themeColor="text1" w:themeTint="BF"/>
-        </w:rPr>
+          <w:lang w:val="en-US"/>
+        </w:rPr>
+        <w:tab/>
+      </w:r>
+      <w:r>
+        <w:t xml:space="preserve">Οι αλλαγές που έχουν γίνει από το προηγούμενο </w:t>
+      </w:r>
+      <w:r>
+        <w:rPr>
+          <w:lang w:val="en-US"/>
+        </w:rPr>
+        <w:t>version</w:t>
+      </w:r>
+      <w:r>
         <w:t xml:space="preserve"> </w:t>
       </w:r>
       <w:r>
-        <w:rPr>
-          <w:i/>
-          <w:iCs/>
-          <w:color w:val="404040" w:themeColor="text1" w:themeTint="BF"/>
-        </w:rPr>
-        <w:t xml:space="preserve">σαν εργαλείο προσφέρει δυνατότητες </w:t>
-      </w:r>
-      <w:r>
-        <w:rPr>
-          <w:i/>
-          <w:iCs/>
-          <w:color w:val="404040" w:themeColor="text1" w:themeTint="BF"/>
-          <w:lang w:val="en-US"/>
-        </w:rPr>
-        <w:t>merge</w:t>
-      </w:r>
-      <w:r>
-        <w:rPr>
-          <w:i/>
-          <w:iCs/>
-          <w:color w:val="404040" w:themeColor="text1" w:themeTint="BF"/>
-        </w:rPr>
+        <w:t xml:space="preserve">στο παρόν επισημαίνονται με πράσινα πλαίσια. Έχουν γίνει αλλαγές τόσο στα </w:t>
+      </w:r>
+      <w:r>
+        <w:rPr>
+          <w:lang w:val="en-US"/>
+        </w:rPr>
+        <w:t>mockup</w:t>
+      </w:r>
+      <w:r>
         <w:t xml:space="preserve"> </w:t>
       </w:r>
       <w:r>
         <w:rPr>
-          <w:i/>
-          <w:iCs/>
-          <w:color w:val="404040" w:themeColor="text1" w:themeTint="BF"/>
-        </w:rPr>
-        <w:t xml:space="preserve">των αρχείων μόνο για αρχεία κώδικα, είμαστε ιδιαίτερα προσεκτικοί, ώστε δύο μέλη της ομάδας να μην επεμβαίνουν στο ίδιο αρχείο τις ίδιες χρονικές περιόδους. Το πρόβλημα αυτό θα μπορούσε να λυθεί με τη χρήση εργαλείων, όπως τα </w:t>
-      </w:r>
-      <w:r>
-        <w:rPr>
-          <w:i/>
-          <w:iCs/>
-          <w:color w:val="404040" w:themeColor="text1" w:themeTint="BF"/>
-          <w:lang w:val="en-US"/>
-        </w:rPr>
-        <w:t>google</w:t>
-      </w:r>
-      <w:r>
-        <w:rPr>
-          <w:i/>
-          <w:iCs/>
-          <w:color w:val="404040" w:themeColor="text1" w:themeTint="BF"/>
-        </w:rPr>
+          <w:lang w:val="en-US"/>
+        </w:rPr>
+        <w:t>screen</w:t>
+      </w:r>
+      <w:r>
+        <w:t xml:space="preserve">, </w:t>
+      </w:r>
+      <w:r>
+        <w:t xml:space="preserve">έχουμε προσθέσει οθόνες για κάποια από τα </w:t>
+      </w:r>
+      <w:r>
+        <w:rPr>
+          <w:lang w:val="en-US"/>
+        </w:rPr>
+        <w:t>use</w:t>
+      </w:r>
+      <w:r>
         <w:t xml:space="preserve"> </w:t>
       </w:r>
       <w:r>
         <w:rPr>
-          <w:i/>
-          <w:iCs/>
-          <w:color w:val="404040" w:themeColor="text1" w:themeTint="BF"/>
-          <w:lang w:val="en-US"/>
-        </w:rPr>
-        <w:t>docs</w:t>
-      </w:r>
-      <w:r>
-        <w:rPr>
-          <w:i/>
-          <w:iCs/>
-          <w:color w:val="404040" w:themeColor="text1" w:themeTint="BF"/>
-        </w:rPr>
-        <w:t xml:space="preserve">. Επιλέξαμε το </w:t>
-      </w:r>
-      <w:r>
-        <w:rPr>
-          <w:i/>
-          <w:iCs/>
-          <w:color w:val="404040" w:themeColor="text1" w:themeTint="BF"/>
-          <w:lang w:val="en-US"/>
-        </w:rPr>
-        <w:t>git</w:t>
-      </w:r>
-      <w:r>
-        <w:rPr>
-          <w:i/>
-          <w:iCs/>
-          <w:color w:val="404040" w:themeColor="text1" w:themeTint="BF"/>
-        </w:rPr>
-        <w:t>, ώστε να εξοικειωθούμε με το εργαλείο που διδαχτήκαμε.</w:t>
-      </w:r>
-    </w:p>
-    <w:p>
-      <w:pPr>
-        <w:pStyle w:val="Heading1"/>
+          <w:lang w:val="en-US"/>
+        </w:rPr>
+        <w:t>case</w:t>
+      </w:r>
+      <w:r>
+        <w:t xml:space="preserve"> </w:t>
+      </w:r>
+      <w:r>
+        <w:t xml:space="preserve">μας. Επίσης έχουμε γράψει ξανά την περιγραφή της ιδέας μας, αναλύοντας τις επιμέρους απαιτήσεις που θα έχουμε ως πελάτες από το σύστημα. </w:t>
+      </w:r>
+    </w:p>
+    <w:p>
+      <w:pPr>
+        <w:pStyle w:val="1"/>
       </w:pPr>
       <w:r>
         <w:rPr>
@@ -1284,7 +1431,21 @@
           <w:sz w:val="24"/>
           <w:szCs w:val="24"/>
         </w:rPr>
-        <w:t>επιβλέπουν οι διαχειριστές του συστήματος, ώστε να αποφασίσουν αν το βίντεο παραβαίνει όντως του κανόνες της εφαρμογής. Στην περίπτωση που κάτι τέτοιο ισχύει, θα είναι στη διακριτική τους ευχέρεια αν θα αφαιρέσουν απλά το βίντεο και θα προειδοποιήσουν τον χρήστη ή θα τον απομακρύνουν από το σύστημα.</w:t>
+        <w:t>επιβλέπουν οι διαχειριστές του συστήματος, ώστε να αποφασίσουν αν το βίντεο παραβαίνει όντως του</w:t>
+      </w:r>
+      <w:r>
+        <w:rPr>
+          <w:sz w:val="24"/>
+          <w:szCs w:val="24"/>
+        </w:rPr>
+        <w:t>ς</w:t>
+      </w:r>
+      <w:r>
+        <w:rPr>
+          <w:sz w:val="24"/>
+          <w:szCs w:val="24"/>
+        </w:rPr>
+        <w:t xml:space="preserve"> κανόνες της εφαρμογής. Στην περίπτωση που κάτι τέτοιο ισχύει, θα είναι στη διακριτική τους ευχέρεια αν θα αφαιρέσουν απλά το βίντεο και θα προειδοποιήσουν τον χρήστη ή θα τον απομακρύνουν από το σύστημα.</w:t>
       </w:r>
     </w:p>
     <w:p>
@@ -1571,20 +1732,109 @@
     </w:p>
     <w:p>
       <w:pPr>
-        <w:pStyle w:val="Heading1"/>
-        <w:rPr>
-          <w:lang w:val="en-US"/>
-        </w:rPr>
-      </w:pPr>
-      <w:r>
+        <w:pStyle w:val="1"/>
+      </w:pPr>
+      <w:r>
+        <w:rPr>
+          <w:noProof/>
+        </w:rPr>
         <w:lastRenderedPageBreak/>
+        <mc:AlternateContent>
+          <mc:Choice Requires="wps">
+            <w:drawing>
+              <wp:anchor distT="0" distB="0" distL="114300" distR="114300" simplePos="0" relativeHeight="251684864" behindDoc="0" locked="0" layoutInCell="1" allowOverlap="1" wp14:anchorId="23725702" wp14:editId="7BF1BC3B">
+                <wp:simplePos x="0" y="0"/>
+                <wp:positionH relativeFrom="column">
+                  <wp:posOffset>-160553</wp:posOffset>
+                </wp:positionH>
+                <wp:positionV relativeFrom="paragraph">
+                  <wp:posOffset>-87427</wp:posOffset>
+                </wp:positionV>
+                <wp:extent cx="2648102" cy="438912"/>
+                <wp:effectExtent l="0" t="0" r="19050" b="18415"/>
+                <wp:wrapNone/>
+                <wp:docPr id="15" name="Ορθογώνιο 15"/>
+                <wp:cNvGraphicFramePr/>
+                <a:graphic xmlns:a="http://schemas.openxmlformats.org/drawingml/2006/main">
+                  <a:graphicData uri="http://schemas.microsoft.com/office/word/2010/wordprocessingShape">
+                    <wps:wsp>
+                      <wps:cNvSpPr/>
+                      <wps:spPr>
+                        <a:xfrm>
+                          <a:off x="0" y="0"/>
+                          <a:ext cx="2648102" cy="438912"/>
+                        </a:xfrm>
+                        <a:prstGeom prst="rect">
+                          <a:avLst/>
+                        </a:prstGeom>
+                        <a:noFill/>
+                        <a:ln>
+                          <a:solidFill>
+                            <a:srgbClr val="00B050"/>
+                          </a:solidFill>
+                        </a:ln>
+                      </wps:spPr>
+                      <wps:style>
+                        <a:lnRef idx="2">
+                          <a:schemeClr val="accent1">
+                            <a:shade val="50000"/>
+                          </a:schemeClr>
+                        </a:lnRef>
+                        <a:fillRef idx="1">
+                          <a:schemeClr val="accent1"/>
+                        </a:fillRef>
+                        <a:effectRef idx="0">
+                          <a:schemeClr val="accent1"/>
+                        </a:effectRef>
+                        <a:fontRef idx="minor">
+                          <a:schemeClr val="lt1"/>
+                        </a:fontRef>
+                      </wps:style>
+                      <wps:bodyPr rot="0" spcFirstLastPara="0" vertOverflow="overflow" horzOverflow="overflow" vert="horz" wrap="square" lIns="91440" tIns="45720" rIns="91440" bIns="45720" numCol="1" spcCol="0" rtlCol="0" fromWordArt="0" anchor="ctr" anchorCtr="0" forceAA="0" compatLnSpc="1">
+                        <a:prstTxWarp prst="textNoShape">
+                          <a:avLst/>
+                        </a:prstTxWarp>
+                        <a:noAutofit/>
+                      </wps:bodyPr>
+                    </wps:wsp>
+                  </a:graphicData>
+                </a:graphic>
+              </wp:anchor>
+            </w:drawing>
+          </mc:Choice>
+          <mc:Fallback>
+            <w:pict>
+              <v:rect w14:anchorId="56D80674" id="Ορθογώνιο 15" o:spid="_x0000_s1026" style="position:absolute;margin-left:-12.65pt;margin-top:-6.9pt;width:208.5pt;height:34.55pt;z-index:251684864;visibility:visible;mso-wrap-style:square;mso-wrap-distance-left:9pt;mso-wrap-distance-top:0;mso-wrap-distance-right:9pt;mso-wrap-distance-bottom:0;mso-position-horizontal:absolute;mso-position-horizontal-relative:text;mso-position-vertical:absolute;mso-position-vertical-relative:text;v-text-anchor:middle" o:gfxdata="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" filled="f" strokecolor="#00b050" strokeweight="1pt"/>
+            </w:pict>
+          </mc:Fallback>
+        </mc:AlternateContent>
+      </w:r>
+      <w:r>
         <w:t xml:space="preserve">Ενδεικτικές </w:t>
       </w:r>
       <w:r>
         <w:rPr>
           <w:lang w:val="en-US"/>
         </w:rPr>
-        <w:t>mock-up screens</w:t>
+        <w:t>mock</w:t>
+      </w:r>
+      <w:r>
+        <w:t>-</w:t>
+      </w:r>
+      <w:r>
+        <w:rPr>
+          <w:lang w:val="en-US"/>
+        </w:rPr>
+        <w:t>up</w:t>
+      </w:r>
+      <w:r>
+        <w:t xml:space="preserve"> </w:t>
+      </w:r>
+      <w:r>
+        <w:rPr>
+          <w:lang w:val="en-US"/>
+        </w:rPr>
+        <w:t>screens</w:t>
       </w:r>
     </w:p>
     <w:p/>
@@ -1804,30 +2054,11 @@
           <w:szCs w:val="24"/>
         </w:rPr>
       </w:pPr>
-    </w:p>
-    <w:p>
-      <w:pPr>
-        <w:rPr>
-          <w:b/>
-          <w:bCs/>
-          <w:sz w:val="24"/>
-          <w:szCs w:val="24"/>
-        </w:rPr>
-      </w:pPr>
-    </w:p>
-    <w:p>
-      <w:pPr>
-        <w:rPr>
-          <w:b/>
-          <w:bCs/>
-          <w:sz w:val="24"/>
-          <w:szCs w:val="24"/>
-        </w:rPr>
-      </w:pPr>
       <w:r>
         <w:rPr>
           <w:noProof/>
         </w:rPr>
+        <w:lastRenderedPageBreak/>
         <w:drawing>
           <wp:anchor distT="0" distB="0" distL="114300" distR="114300" simplePos="0" relativeHeight="251677696" behindDoc="1" locked="0" layoutInCell="1" allowOverlap="1" wp14:anchorId="1A0C6476" wp14:editId="6876B870">
             <wp:simplePos x="0" y="0"/>
@@ -1955,7 +2186,6 @@
         <w:rPr>
           <w:noProof/>
         </w:rPr>
-        <w:lastRenderedPageBreak/>
         <w:drawing>
           <wp:anchor distT="0" distB="0" distL="114300" distR="114300" simplePos="0" relativeHeight="251678720" behindDoc="1" locked="0" layoutInCell="1" allowOverlap="1" wp14:anchorId="2D8E9C05" wp14:editId="530444E8">
             <wp:simplePos x="0" y="0"/>
@@ -2196,6 +2426,7 @@
           <w:sz w:val="24"/>
           <w:szCs w:val="24"/>
         </w:rPr>
+        <w:lastRenderedPageBreak/>
         <w:t>Οθόνη</w:t>
       </w:r>
       <w:r>
@@ -2253,7 +2484,7 @@
           <w:noProof/>
         </w:rPr>
         <w:drawing>
-          <wp:anchor distT="0" distB="0" distL="114300" distR="114300" simplePos="0" relativeHeight="251679744" behindDoc="1" locked="0" layoutInCell="1" allowOverlap="1" wp14:anchorId="65D450FF" wp14:editId="7404F87D">
+          <wp:anchor distT="0" distB="0" distL="114300" distR="114300" simplePos="0" relativeHeight="251679744" behindDoc="1" locked="0" layoutInCell="1" allowOverlap="1" wp14:anchorId="65D450FF" wp14:editId="23779327">
             <wp:simplePos x="0" y="0"/>
             <wp:positionH relativeFrom="margin">
               <wp:align>left</wp:align>
@@ -2327,19 +2558,29 @@
           <w:lang w:val="en-US"/>
         </w:rPr>
       </w:pPr>
+    </w:p>
+    <w:p>
+      <w:pPr>
+        <w:rPr>
+          <w:b/>
+          <w:bCs/>
+          <w:sz w:val="24"/>
+          <w:szCs w:val="24"/>
+          <w:lang w:val="en-US"/>
+        </w:rPr>
+      </w:pPr>
       <w:r>
         <w:rPr>
           <w:noProof/>
         </w:rPr>
-        <w:lastRenderedPageBreak/>
         <w:drawing>
-          <wp:anchor distT="0" distB="0" distL="114300" distR="114300" simplePos="0" relativeHeight="251680768" behindDoc="1" locked="0" layoutInCell="1" allowOverlap="1" wp14:anchorId="742AB5DA" wp14:editId="44D1250D">
+          <wp:anchor distT="0" distB="0" distL="114300" distR="114300" simplePos="0" relativeHeight="251680768" behindDoc="1" locked="0" layoutInCell="1" allowOverlap="1" wp14:anchorId="742AB5DA" wp14:editId="5DA6CB12">
             <wp:simplePos x="0" y="0"/>
             <wp:positionH relativeFrom="margin">
-              <wp:align>right</wp:align>
+              <wp:posOffset>-138467</wp:posOffset>
             </wp:positionH>
             <wp:positionV relativeFrom="paragraph">
-              <wp:posOffset>180606</wp:posOffset>
+              <wp:posOffset>271410</wp:posOffset>
             </wp:positionV>
             <wp:extent cx="5731510" cy="3242310"/>
             <wp:effectExtent l="0" t="0" r="2540" b="0"/>
@@ -2412,29 +2653,19 @@
           <w:lang w:val="en-US"/>
         </w:rPr>
       </w:pPr>
-    </w:p>
-    <w:p>
-      <w:pPr>
-        <w:rPr>
-          <w:b/>
-          <w:bCs/>
-          <w:sz w:val="24"/>
-          <w:szCs w:val="24"/>
-          <w:lang w:val="en-US"/>
-        </w:rPr>
-      </w:pPr>
       <w:r>
         <w:rPr>
           <w:noProof/>
         </w:rPr>
+        <w:lastRenderedPageBreak/>
         <w:drawing>
-          <wp:anchor distT="0" distB="0" distL="114300" distR="114300" simplePos="0" relativeHeight="251681792" behindDoc="1" locked="0" layoutInCell="1" allowOverlap="1" wp14:anchorId="367264D9" wp14:editId="419C1A5C">
+          <wp:anchor distT="0" distB="0" distL="114300" distR="114300" simplePos="0" relativeHeight="251681792" behindDoc="1" locked="0" layoutInCell="1" allowOverlap="1" wp14:anchorId="367264D9" wp14:editId="1EFB4565">
             <wp:simplePos x="0" y="0"/>
             <wp:positionH relativeFrom="page">
-              <wp:align>right</wp:align>
+              <wp:posOffset>71032</wp:posOffset>
             </wp:positionH>
             <wp:positionV relativeFrom="paragraph">
-              <wp:posOffset>480207</wp:posOffset>
+              <wp:posOffset>480060</wp:posOffset>
             </wp:positionV>
             <wp:extent cx="7401994" cy="3136605"/>
             <wp:effectExtent l="0" t="0" r="8890" b="6985"/>
@@ -2506,15 +2737,923 @@
         <w:rPr>
           <w:noProof/>
         </w:rPr>
-        <w:lastRenderedPageBreak/>
         <w:drawing>
-          <wp:anchor distT="0" distB="0" distL="114300" distR="114300" simplePos="0" relativeHeight="251683840" behindDoc="1" locked="0" layoutInCell="1" allowOverlap="1" wp14:anchorId="04D2FDCA" wp14:editId="58453754">
+          <wp:anchor distT="0" distB="0" distL="114300" distR="114300" simplePos="0" relativeHeight="251682816" behindDoc="1" locked="0" layoutInCell="1" allowOverlap="1" wp14:anchorId="07A9348D" wp14:editId="25C38F0C">
             <wp:simplePos x="0" y="0"/>
             <wp:positionH relativeFrom="margin">
-              <wp:align>center</wp:align>
+              <wp:posOffset>-296545</wp:posOffset>
             </wp:positionH>
             <wp:positionV relativeFrom="paragraph">
-              <wp:posOffset>5039168</wp:posOffset>
+              <wp:posOffset>3650615</wp:posOffset>
+            </wp:positionV>
+            <wp:extent cx="6490335" cy="3818890"/>
+            <wp:effectExtent l="0" t="0" r="5715" b="0"/>
+            <wp:wrapTight wrapText="bothSides">
+              <wp:wrapPolygon edited="0">
+                <wp:start x="0" y="0"/>
+                <wp:lineTo x="0" y="21442"/>
+                <wp:lineTo x="21556" y="21442"/>
+                <wp:lineTo x="21556" y="0"/>
+                <wp:lineTo x="0" y="0"/>
+              </wp:wrapPolygon>
+            </wp:wrapTight>
+            <wp:docPr id="13" name="Picture 13" descr="Graphical user interface, application&#10;&#10;Description automatically generated"/>
+            <wp:cNvGraphicFramePr>
+              <a:graphicFrameLocks xmlns:a="http://schemas.openxmlformats.org/drawingml/2006/main" noChangeAspect="1"/>
+            </wp:cNvGraphicFramePr>
+            <a:graphic xmlns:a="http://schemas.openxmlformats.org/drawingml/2006/main">
+              <a:graphicData uri="http://schemas.openxmlformats.org/drawingml/2006/picture">
+                <pic:pic xmlns:pic="http://schemas.openxmlformats.org/drawingml/2006/picture">
+                  <pic:nvPicPr>
+                    <pic:cNvPr id="8" name="Picture 8" descr="Graphical user interface, application&#10;&#10;Description automatically generated"/>
+                    <pic:cNvPicPr/>
+                  </pic:nvPicPr>
+                  <pic:blipFill>
+                    <a:blip r:embed="rId15">
+                      <a:extLst>
+                        <a:ext uri="{28A0092B-C50C-407E-A947-70E740481C1C}">
+                          <a14:useLocalDpi xmlns:a14="http://schemas.microsoft.com/office/drawing/2010/main" val="0"/>
+                        </a:ext>
+                      </a:extLst>
+                    </a:blip>
+                    <a:stretch>
+                      <a:fillRect/>
+                    </a:stretch>
+                  </pic:blipFill>
+                  <pic:spPr>
+                    <a:xfrm>
+                      <a:off x="0" y="0"/>
+                      <a:ext cx="6490335" cy="3818890"/>
+                    </a:xfrm>
+                    <a:prstGeom prst="rect">
+                      <a:avLst/>
+                    </a:prstGeom>
+                  </pic:spPr>
+                </pic:pic>
+              </a:graphicData>
+            </a:graphic>
+            <wp14:sizeRelH relativeFrom="margin">
+              <wp14:pctWidth>0</wp14:pctWidth>
+            </wp14:sizeRelH>
+            <wp14:sizeRelV relativeFrom="margin">
+              <wp14:pctHeight>0</wp14:pctHeight>
+            </wp14:sizeRelV>
+          </wp:anchor>
+        </w:drawing>
+      </w:r>
+      <w:r>
+        <w:rPr>
+          <w:b/>
+          <w:bCs/>
+          <w:sz w:val="24"/>
+          <w:szCs w:val="24"/>
+          <w:lang w:val="en-US"/>
+        </w:rPr>
+        <w:t xml:space="preserve">                  </w:t>
+      </w:r>
+      <w:r>
+        <w:rPr>
+          <w:b/>
+          <w:bCs/>
+          <w:sz w:val="24"/>
+          <w:szCs w:val="24"/>
+          <w:lang w:val="en-US"/>
+        </w:rPr>
+        <w:tab/>
+      </w:r>
+      <w:r>
+        <w:rPr>
+          <w:b/>
+          <w:bCs/>
+          <w:sz w:val="24"/>
+          <w:szCs w:val="24"/>
+          <w:lang w:val="en-US"/>
+        </w:rPr>
+        <w:tab/>
+      </w:r>
+      <w:r>
+        <w:rPr>
+          <w:b/>
+          <w:bCs/>
+          <w:sz w:val="24"/>
+          <w:szCs w:val="24"/>
+          <w:lang w:val="en-US"/>
+        </w:rPr>
+        <w:tab/>
+      </w:r>
+      <w:r>
+        <w:rPr>
+          <w:b/>
+          <w:bCs/>
+          <w:sz w:val="24"/>
+          <w:szCs w:val="24"/>
+          <w:lang w:val="en-US"/>
+        </w:rPr>
+        <w:tab/>
+      </w:r>
+      <w:r>
+        <w:rPr>
+          <w:b/>
+          <w:bCs/>
+          <w:sz w:val="24"/>
+          <w:szCs w:val="24"/>
+          <w:lang w:val="en-US"/>
+        </w:rPr>
+        <w:tab/>
+      </w:r>
+      <w:r>
+        <w:rPr>
+          <w:b/>
+          <w:bCs/>
+          <w:sz w:val="24"/>
+          <w:szCs w:val="24"/>
+          <w:lang w:val="en-US"/>
+        </w:rPr>
+        <w:tab/>
+      </w:r>
+      <w:r>
+        <w:rPr>
+          <w:b/>
+          <w:bCs/>
+          <w:sz w:val="24"/>
+          <w:szCs w:val="24"/>
+          <w:lang w:val="en-US"/>
+        </w:rPr>
+        <w:tab/>
+      </w:r>
+      <w:r>
+        <w:rPr>
+          <w:b/>
+          <w:bCs/>
+          <w:sz w:val="24"/>
+          <w:szCs w:val="24"/>
+          <w:lang w:val="en-US"/>
+        </w:rPr>
+        <w:tab/>
+      </w:r>
+      <w:r>
+        <w:rPr>
+          <w:b/>
+          <w:bCs/>
+          <w:sz w:val="24"/>
+          <w:szCs w:val="24"/>
+          <w:lang w:val="en-US"/>
+        </w:rPr>
+        <w:tab/>
+      </w:r>
+      <w:r>
+        <w:rPr>
+          <w:b/>
+          <w:bCs/>
+          <w:sz w:val="24"/>
+          <w:szCs w:val="24"/>
+          <w:lang w:val="en-US"/>
+        </w:rPr>
+        <w:tab/>
+      </w:r>
+      <w:r>
+        <w:rPr>
+          <w:b/>
+          <w:bCs/>
+          <w:sz w:val="24"/>
+          <w:szCs w:val="24"/>
+          <w:lang w:val="en-US"/>
+        </w:rPr>
+        <w:tab/>
+      </w:r>
+      <w:r>
+        <w:rPr>
+          <w:b/>
+          <w:bCs/>
+          <w:sz w:val="24"/>
+          <w:szCs w:val="24"/>
+          <w:lang w:val="en-US"/>
+        </w:rPr>
+        <w:tab/>
+      </w:r>
+      <w:r>
+        <w:rPr>
+          <w:b/>
+          <w:bCs/>
+          <w:sz w:val="24"/>
+          <w:szCs w:val="24"/>
+          <w:lang w:val="en-US"/>
+        </w:rPr>
+        <w:tab/>
+      </w:r>
+      <w:r>
+        <w:rPr>
+          <w:b/>
+          <w:bCs/>
+          <w:sz w:val="24"/>
+          <w:szCs w:val="24"/>
+          <w:lang w:val="en-US"/>
+        </w:rPr>
+        <w:tab/>
+      </w:r>
+      <w:r>
+        <w:rPr>
+          <w:b/>
+          <w:bCs/>
+          <w:sz w:val="24"/>
+          <w:szCs w:val="24"/>
+          <w:lang w:val="en-US"/>
+        </w:rPr>
+        <w:tab/>
+      </w:r>
+      <w:r>
+        <w:rPr>
+          <w:b/>
+          <w:bCs/>
+          <w:sz w:val="24"/>
+          <w:szCs w:val="24"/>
+          <w:lang w:val="en-US"/>
+        </w:rPr>
+        <w:tab/>
+      </w:r>
+      <w:r>
+        <w:rPr>
+          <w:b/>
+          <w:bCs/>
+          <w:sz w:val="24"/>
+          <w:szCs w:val="24"/>
+          <w:lang w:val="en-US"/>
+        </w:rPr>
+        <w:tab/>
+      </w:r>
+      <w:r>
+        <w:rPr>
+          <w:b/>
+          <w:bCs/>
+          <w:sz w:val="24"/>
+          <w:szCs w:val="24"/>
+          <w:lang w:val="en-US"/>
+        </w:rPr>
+        <w:tab/>
+      </w:r>
+      <w:r>
+        <w:rPr>
+          <w:b/>
+          <w:bCs/>
+          <w:sz w:val="24"/>
+          <w:szCs w:val="24"/>
+          <w:lang w:val="en-US"/>
+        </w:rPr>
+        <w:tab/>
+      </w:r>
+      <w:r>
+        <w:rPr>
+          <w:b/>
+          <w:bCs/>
+          <w:sz w:val="24"/>
+          <w:szCs w:val="24"/>
+          <w:lang w:val="en-US"/>
+        </w:rPr>
+        <w:tab/>
+      </w:r>
+      <w:r>
+        <w:rPr>
+          <w:b/>
+          <w:bCs/>
+          <w:sz w:val="24"/>
+          <w:szCs w:val="24"/>
+          <w:lang w:val="en-US"/>
+        </w:rPr>
+        <w:tab/>
+      </w:r>
+      <w:r>
+        <w:rPr>
+          <w:b/>
+          <w:bCs/>
+          <w:sz w:val="24"/>
+          <w:szCs w:val="24"/>
+          <w:lang w:val="en-US"/>
+        </w:rPr>
+        <w:tab/>
+      </w:r>
+      <w:r>
+        <w:rPr>
+          <w:b/>
+          <w:bCs/>
+          <w:sz w:val="24"/>
+          <w:szCs w:val="24"/>
+          <w:lang w:val="en-US"/>
+        </w:rPr>
+        <w:tab/>
+      </w:r>
+      <w:r>
+        <w:rPr>
+          <w:b/>
+          <w:bCs/>
+          <w:sz w:val="24"/>
+          <w:szCs w:val="24"/>
+          <w:lang w:val="en-US"/>
+        </w:rPr>
+        <w:tab/>
+      </w:r>
+      <w:r>
+        <w:rPr>
+          <w:b/>
+          <w:bCs/>
+          <w:sz w:val="24"/>
+          <w:szCs w:val="24"/>
+          <w:lang w:val="en-US"/>
+        </w:rPr>
+        <w:tab/>
+      </w:r>
+      <w:r>
+        <w:rPr>
+          <w:b/>
+          <w:bCs/>
+          <w:sz w:val="24"/>
+          <w:szCs w:val="24"/>
+          <w:lang w:val="en-US"/>
+        </w:rPr>
+        <w:tab/>
+      </w:r>
+      <w:r>
+        <w:rPr>
+          <w:b/>
+          <w:bCs/>
+          <w:sz w:val="24"/>
+          <w:szCs w:val="24"/>
+          <w:lang w:val="en-US"/>
+        </w:rPr>
+        <w:tab/>
+      </w:r>
+      <w:r>
+        <w:rPr>
+          <w:b/>
+          <w:bCs/>
+          <w:sz w:val="24"/>
+          <w:szCs w:val="24"/>
+          <w:lang w:val="en-US"/>
+        </w:rPr>
+        <w:tab/>
+      </w:r>
+      <w:r>
+        <w:rPr>
+          <w:b/>
+          <w:bCs/>
+          <w:sz w:val="24"/>
+          <w:szCs w:val="24"/>
+          <w:lang w:val="en-US"/>
+        </w:rPr>
+        <w:tab/>
+      </w:r>
+      <w:r>
+        <w:rPr>
+          <w:b/>
+          <w:bCs/>
+          <w:sz w:val="24"/>
+          <w:szCs w:val="24"/>
+          <w:lang w:val="en-US"/>
+        </w:rPr>
+        <w:tab/>
+      </w:r>
+      <w:r>
+        <w:rPr>
+          <w:b/>
+          <w:bCs/>
+          <w:sz w:val="24"/>
+          <w:szCs w:val="24"/>
+          <w:lang w:val="en-US"/>
+        </w:rPr>
+        <w:tab/>
+      </w:r>
+      <w:r>
+        <w:rPr>
+          <w:b/>
+          <w:bCs/>
+          <w:sz w:val="24"/>
+          <w:szCs w:val="24"/>
+          <w:lang w:val="en-US"/>
+        </w:rPr>
+        <w:tab/>
+      </w:r>
+      <w:r>
+        <w:rPr>
+          <w:b/>
+          <w:bCs/>
+          <w:sz w:val="24"/>
+          <w:szCs w:val="24"/>
+          <w:lang w:val="en-US"/>
+        </w:rPr>
+        <w:tab/>
+      </w:r>
+      <w:r>
+        <w:rPr>
+          <w:b/>
+          <w:bCs/>
+          <w:sz w:val="24"/>
+          <w:szCs w:val="24"/>
+          <w:lang w:val="en-US"/>
+        </w:rPr>
+        <w:tab/>
+      </w:r>
+      <w:r>
+        <w:rPr>
+          <w:b/>
+          <w:bCs/>
+          <w:sz w:val="24"/>
+          <w:szCs w:val="24"/>
+          <w:lang w:val="en-US"/>
+        </w:rPr>
+        <w:tab/>
+      </w:r>
+      <w:r>
+        <w:rPr>
+          <w:b/>
+          <w:bCs/>
+          <w:sz w:val="24"/>
+          <w:szCs w:val="24"/>
+          <w:lang w:val="en-US"/>
+        </w:rPr>
+        <w:tab/>
+      </w:r>
+      <w:r>
+        <w:rPr>
+          <w:b/>
+          <w:bCs/>
+          <w:sz w:val="24"/>
+          <w:szCs w:val="24"/>
+          <w:lang w:val="en-US"/>
+        </w:rPr>
+        <w:tab/>
+      </w:r>
+      <w:r>
+        <w:rPr>
+          <w:b/>
+          <w:bCs/>
+          <w:sz w:val="24"/>
+          <w:szCs w:val="24"/>
+          <w:lang w:val="en-US"/>
+        </w:rPr>
+        <w:tab/>
+      </w:r>
+      <w:r>
+        <w:rPr>
+          <w:b/>
+          <w:bCs/>
+          <w:sz w:val="24"/>
+          <w:szCs w:val="24"/>
+          <w:lang w:val="en-US"/>
+        </w:rPr>
+        <w:tab/>
+      </w:r>
+      <w:r>
+        <w:rPr>
+          <w:b/>
+          <w:bCs/>
+          <w:sz w:val="24"/>
+          <w:szCs w:val="24"/>
+          <w:lang w:val="en-US"/>
+        </w:rPr>
+        <w:tab/>
+      </w:r>
+      <w:r>
+        <w:rPr>
+          <w:b/>
+          <w:bCs/>
+          <w:sz w:val="24"/>
+          <w:szCs w:val="24"/>
+          <w:lang w:val="en-US"/>
+        </w:rPr>
+        <w:tab/>
+      </w:r>
+      <w:r>
+        <w:rPr>
+          <w:b/>
+          <w:bCs/>
+          <w:sz w:val="24"/>
+          <w:szCs w:val="24"/>
+          <w:lang w:val="en-US"/>
+        </w:rPr>
+        <w:tab/>
+      </w:r>
+      <w:r>
+        <w:rPr>
+          <w:b/>
+          <w:bCs/>
+          <w:sz w:val="24"/>
+          <w:szCs w:val="24"/>
+          <w:lang w:val="en-US"/>
+        </w:rPr>
+        <w:tab/>
+      </w:r>
+      <w:r>
+        <w:rPr>
+          <w:b/>
+          <w:bCs/>
+          <w:sz w:val="24"/>
+          <w:szCs w:val="24"/>
+          <w:lang w:val="en-US"/>
+        </w:rPr>
+        <w:tab/>
+      </w:r>
+      <w:r>
+        <w:rPr>
+          <w:b/>
+          <w:bCs/>
+          <w:sz w:val="24"/>
+          <w:szCs w:val="24"/>
+          <w:lang w:val="en-US"/>
+        </w:rPr>
+        <w:tab/>
+      </w:r>
+      <w:r>
+        <w:rPr>
+          <w:b/>
+          <w:bCs/>
+          <w:sz w:val="24"/>
+          <w:szCs w:val="24"/>
+          <w:lang w:val="en-US"/>
+        </w:rPr>
+        <w:tab/>
+      </w:r>
+      <w:r>
+        <w:rPr>
+          <w:b/>
+          <w:bCs/>
+          <w:sz w:val="24"/>
+          <w:szCs w:val="24"/>
+          <w:lang w:val="en-US"/>
+        </w:rPr>
+        <w:tab/>
+      </w:r>
+      <w:r>
+        <w:rPr>
+          <w:b/>
+          <w:bCs/>
+          <w:sz w:val="24"/>
+          <w:szCs w:val="24"/>
+          <w:lang w:val="en-US"/>
+        </w:rPr>
+        <w:tab/>
+      </w:r>
+      <w:r>
+        <w:rPr>
+          <w:b/>
+          <w:bCs/>
+          <w:sz w:val="24"/>
+          <w:szCs w:val="24"/>
+          <w:lang w:val="en-US"/>
+        </w:rPr>
+        <w:tab/>
+      </w:r>
+      <w:r>
+        <w:rPr>
+          <w:b/>
+          <w:bCs/>
+          <w:sz w:val="24"/>
+          <w:szCs w:val="24"/>
+          <w:lang w:val="en-US"/>
+        </w:rPr>
+        <w:tab/>
+      </w:r>
+      <w:r>
+        <w:rPr>
+          <w:b/>
+          <w:bCs/>
+          <w:sz w:val="24"/>
+          <w:szCs w:val="24"/>
+          <w:lang w:val="en-US"/>
+        </w:rPr>
+        <w:tab/>
+      </w:r>
+      <w:r>
+        <w:rPr>
+          <w:b/>
+          <w:bCs/>
+          <w:sz w:val="24"/>
+          <w:szCs w:val="24"/>
+          <w:lang w:val="en-US"/>
+        </w:rPr>
+        <w:tab/>
+      </w:r>
+      <w:r>
+        <w:rPr>
+          <w:b/>
+          <w:bCs/>
+          <w:sz w:val="24"/>
+          <w:szCs w:val="24"/>
+          <w:lang w:val="en-US"/>
+        </w:rPr>
+        <w:tab/>
+      </w:r>
+      <w:r>
+        <w:rPr>
+          <w:b/>
+          <w:bCs/>
+          <w:sz w:val="24"/>
+          <w:szCs w:val="24"/>
+          <w:lang w:val="en-US"/>
+        </w:rPr>
+        <w:tab/>
+      </w:r>
+      <w:r>
+        <w:rPr>
+          <w:b/>
+          <w:bCs/>
+          <w:sz w:val="24"/>
+          <w:szCs w:val="24"/>
+          <w:lang w:val="en-US"/>
+        </w:rPr>
+        <w:tab/>
+      </w:r>
+      <w:r>
+        <w:rPr>
+          <w:b/>
+          <w:bCs/>
+          <w:sz w:val="24"/>
+          <w:szCs w:val="24"/>
+          <w:lang w:val="en-US"/>
+        </w:rPr>
+        <w:tab/>
+      </w:r>
+      <w:r>
+        <w:rPr>
+          <w:b/>
+          <w:bCs/>
+          <w:sz w:val="24"/>
+          <w:szCs w:val="24"/>
+          <w:lang w:val="en-US"/>
+        </w:rPr>
+        <w:tab/>
+      </w:r>
+      <w:r>
+        <w:rPr>
+          <w:b/>
+          <w:bCs/>
+          <w:sz w:val="24"/>
+          <w:szCs w:val="24"/>
+          <w:lang w:val="en-US"/>
+        </w:rPr>
+        <w:tab/>
+      </w:r>
+      <w:r>
+        <w:rPr>
+          <w:b/>
+          <w:bCs/>
+          <w:sz w:val="24"/>
+          <w:szCs w:val="24"/>
+          <w:lang w:val="en-US"/>
+        </w:rPr>
+        <w:tab/>
+      </w:r>
+      <w:r>
+        <w:rPr>
+          <w:b/>
+          <w:bCs/>
+          <w:sz w:val="24"/>
+          <w:szCs w:val="24"/>
+          <w:lang w:val="en-US"/>
+        </w:rPr>
+        <w:tab/>
+      </w:r>
+      <w:r>
+        <w:rPr>
+          <w:b/>
+          <w:bCs/>
+          <w:sz w:val="24"/>
+          <w:szCs w:val="24"/>
+          <w:lang w:val="en-US"/>
+        </w:rPr>
+        <w:tab/>
+      </w:r>
+      <w:r>
+        <w:rPr>
+          <w:b/>
+          <w:bCs/>
+          <w:sz w:val="24"/>
+          <w:szCs w:val="24"/>
+          <w:lang w:val="en-US"/>
+        </w:rPr>
+        <w:tab/>
+      </w:r>
+      <w:r>
+        <w:rPr>
+          <w:b/>
+          <w:bCs/>
+          <w:sz w:val="24"/>
+          <w:szCs w:val="24"/>
+          <w:lang w:val="en-US"/>
+        </w:rPr>
+        <w:tab/>
+      </w:r>
+      <w:r>
+        <w:rPr>
+          <w:b/>
+          <w:bCs/>
+          <w:sz w:val="24"/>
+          <w:szCs w:val="24"/>
+          <w:lang w:val="en-US"/>
+        </w:rPr>
+        <w:tab/>
+      </w:r>
+      <w:r>
+        <w:rPr>
+          <w:b/>
+          <w:bCs/>
+          <w:sz w:val="24"/>
+          <w:szCs w:val="24"/>
+          <w:lang w:val="en-US"/>
+        </w:rPr>
+        <w:tab/>
+      </w:r>
+      <w:r>
+        <w:rPr>
+          <w:b/>
+          <w:bCs/>
+          <w:sz w:val="24"/>
+          <w:szCs w:val="24"/>
+          <w:lang w:val="en-US"/>
+        </w:rPr>
+        <w:tab/>
+      </w:r>
+      <w:r>
+        <w:rPr>
+          <w:b/>
+          <w:bCs/>
+          <w:sz w:val="24"/>
+          <w:szCs w:val="24"/>
+          <w:lang w:val="en-US"/>
+        </w:rPr>
+        <w:tab/>
+      </w:r>
+      <w:r>
+        <w:rPr>
+          <w:b/>
+          <w:bCs/>
+          <w:sz w:val="24"/>
+          <w:szCs w:val="24"/>
+          <w:lang w:val="en-US"/>
+        </w:rPr>
+        <w:tab/>
+      </w:r>
+      <w:r>
+        <w:rPr>
+          <w:b/>
+          <w:bCs/>
+          <w:sz w:val="24"/>
+          <w:szCs w:val="24"/>
+          <w:lang w:val="en-US"/>
+        </w:rPr>
+        <w:tab/>
+      </w:r>
+      <w:r>
+        <w:rPr>
+          <w:b/>
+          <w:bCs/>
+          <w:sz w:val="24"/>
+          <w:szCs w:val="24"/>
+          <w:lang w:val="en-US"/>
+        </w:rPr>
+        <w:tab/>
+      </w:r>
+      <w:r>
+        <w:rPr>
+          <w:b/>
+          <w:bCs/>
+          <w:sz w:val="24"/>
+          <w:szCs w:val="24"/>
+          <w:lang w:val="en-US"/>
+        </w:rPr>
+        <w:tab/>
+      </w:r>
+      <w:r>
+        <w:rPr>
+          <w:b/>
+          <w:bCs/>
+          <w:sz w:val="24"/>
+          <w:szCs w:val="24"/>
+          <w:lang w:val="en-US"/>
+        </w:rPr>
+        <w:lastRenderedPageBreak/>
+        <w:tab/>
+      </w:r>
+      <w:r>
+        <w:rPr>
+          <w:b/>
+          <w:bCs/>
+          <w:sz w:val="24"/>
+          <w:szCs w:val="24"/>
+          <w:lang w:val="en-US"/>
+        </w:rPr>
+        <w:tab/>
+      </w:r>
+      <w:r>
+        <w:rPr>
+          <w:b/>
+          <w:bCs/>
+          <w:sz w:val="24"/>
+          <w:szCs w:val="24"/>
+          <w:lang w:val="en-US"/>
+        </w:rPr>
+        <w:tab/>
+      </w:r>
+      <w:r>
+        <w:rPr>
+          <w:b/>
+          <w:bCs/>
+          <w:sz w:val="24"/>
+          <w:szCs w:val="24"/>
+          <w:lang w:val="en-US"/>
+        </w:rPr>
+        <w:tab/>
+      </w:r>
+      <w:r>
+        <w:rPr>
+          <w:b/>
+          <w:bCs/>
+          <w:sz w:val="24"/>
+          <w:szCs w:val="24"/>
+          <w:lang w:val="en-US"/>
+        </w:rPr>
+        <w:tab/>
+      </w:r>
+      <w:r>
+        <w:rPr>
+          <w:b/>
+          <w:bCs/>
+          <w:sz w:val="24"/>
+          <w:szCs w:val="24"/>
+          <w:lang w:val="en-US"/>
+        </w:rPr>
+        <w:tab/>
+      </w:r>
+      <w:r>
+        <w:rPr>
+          <w:b/>
+          <w:bCs/>
+          <w:sz w:val="24"/>
+          <w:szCs w:val="24"/>
+          <w:lang w:val="en-US"/>
+        </w:rPr>
+        <w:tab/>
+      </w:r>
+      <w:r>
+        <w:rPr>
+          <w:b/>
+          <w:bCs/>
+          <w:sz w:val="24"/>
+          <w:szCs w:val="24"/>
+          <w:lang w:val="en-US"/>
+        </w:rPr>
+        <w:tab/>
+      </w:r>
+      <w:r>
+        <w:rPr>
+          <w:b/>
+          <w:bCs/>
+          <w:sz w:val="24"/>
+          <w:szCs w:val="24"/>
+          <w:lang w:val="en-US"/>
+        </w:rPr>
+        <w:tab/>
+      </w:r>
+      <w:r>
+        <w:rPr>
+          <w:b/>
+          <w:bCs/>
+          <w:sz w:val="24"/>
+          <w:szCs w:val="24"/>
+          <w:lang w:val="en-US"/>
+        </w:rPr>
+        <w:tab/>
+      </w:r>
+      <w:r>
+        <w:rPr>
+          <w:b/>
+          <w:bCs/>
+          <w:sz w:val="24"/>
+          <w:szCs w:val="24"/>
+          <w:lang w:val="en-US"/>
+        </w:rPr>
+        <w:tab/>
+      </w:r>
+      <w:r>
+        <w:rPr>
+          <w:b/>
+          <w:bCs/>
+          <w:sz w:val="24"/>
+          <w:szCs w:val="24"/>
+          <w:lang w:val="en-US"/>
+        </w:rPr>
+        <w:tab/>
+      </w:r>
+      <w:r>
+        <w:rPr>
+          <w:noProof/>
+        </w:rPr>
+        <w:drawing>
+          <wp:anchor distT="0" distB="0" distL="114300" distR="114300" simplePos="0" relativeHeight="251683840" behindDoc="1" locked="0" layoutInCell="1" allowOverlap="1" wp14:anchorId="04D2FDCA" wp14:editId="350B2055">
+            <wp:simplePos x="0" y="0"/>
+            <wp:positionH relativeFrom="margin">
+              <wp:posOffset>-303771</wp:posOffset>
+            </wp:positionH>
+            <wp:positionV relativeFrom="paragraph">
+              <wp:posOffset>511986</wp:posOffset>
             </wp:positionV>
             <wp:extent cx="6590665" cy="3093720"/>
             <wp:effectExtent l="0" t="0" r="635" b="0"/>
@@ -2539,7 +3678,7 @@
                     <pic:cNvPicPr/>
                   </pic:nvPicPr>
                   <pic:blipFill>
-                    <a:blip r:embed="rId15">
+                    <a:blip r:embed="rId16">
                       <a:extLst>
                         <a:ext uri="{28A0092B-C50C-407E-A947-70E740481C1C}">
                           <a14:useLocalDpi xmlns:a14="http://schemas.microsoft.com/office/drawing/2010/main" val="0"/>
@@ -2573,1330 +3712,124 @@
       </w:r>
       <w:r>
         <w:rPr>
-          <w:noProof/>
-        </w:rPr>
-        <w:drawing>
-          <wp:anchor distT="0" distB="0" distL="114300" distR="114300" simplePos="0" relativeHeight="251682816" behindDoc="1" locked="0" layoutInCell="1" allowOverlap="1" wp14:anchorId="07A9348D" wp14:editId="115DE331">
-            <wp:simplePos x="0" y="0"/>
-            <wp:positionH relativeFrom="margin">
-              <wp:align>center</wp:align>
-            </wp:positionH>
-            <wp:positionV relativeFrom="paragraph">
-              <wp:posOffset>546</wp:posOffset>
-            </wp:positionV>
-            <wp:extent cx="6490335" cy="3818890"/>
-            <wp:effectExtent l="0" t="0" r="5715" b="0"/>
-            <wp:wrapTight wrapText="bothSides">
-              <wp:wrapPolygon edited="0">
-                <wp:start x="0" y="0"/>
-                <wp:lineTo x="0" y="21442"/>
-                <wp:lineTo x="21556" y="21442"/>
-                <wp:lineTo x="21556" y="0"/>
-                <wp:lineTo x="0" y="0"/>
-              </wp:wrapPolygon>
-            </wp:wrapTight>
-            <wp:docPr id="13" name="Picture 13" descr="Graphical user interface, application&#10;&#10;Description automatically generated"/>
-            <wp:cNvGraphicFramePr>
-              <a:graphicFrameLocks xmlns:a="http://schemas.openxmlformats.org/drawingml/2006/main" noChangeAspect="1"/>
-            </wp:cNvGraphicFramePr>
-            <a:graphic xmlns:a="http://schemas.openxmlformats.org/drawingml/2006/main">
-              <a:graphicData uri="http://schemas.openxmlformats.org/drawingml/2006/picture">
-                <pic:pic xmlns:pic="http://schemas.openxmlformats.org/drawingml/2006/picture">
-                  <pic:nvPicPr>
-                    <pic:cNvPr id="8" name="Picture 8" descr="Graphical user interface, application&#10;&#10;Description automatically generated"/>
-                    <pic:cNvPicPr/>
-                  </pic:nvPicPr>
-                  <pic:blipFill>
-                    <a:blip r:embed="rId16">
-                      <a:extLst>
-                        <a:ext uri="{28A0092B-C50C-407E-A947-70E740481C1C}">
-                          <a14:useLocalDpi xmlns:a14="http://schemas.microsoft.com/office/drawing/2010/main" val="0"/>
-                        </a:ext>
-                      </a:extLst>
-                    </a:blip>
-                    <a:stretch>
-                      <a:fillRect/>
-                    </a:stretch>
-                  </pic:blipFill>
-                  <pic:spPr>
-                    <a:xfrm>
-                      <a:off x="0" y="0"/>
-                      <a:ext cx="6490335" cy="3818890"/>
-                    </a:xfrm>
-                    <a:prstGeom prst="rect">
-                      <a:avLst/>
-                    </a:prstGeom>
-                  </pic:spPr>
-                </pic:pic>
-              </a:graphicData>
-            </a:graphic>
-            <wp14:sizeRelH relativeFrom="margin">
-              <wp14:pctWidth>0</wp14:pctWidth>
-            </wp14:sizeRelH>
-            <wp14:sizeRelV relativeFrom="margin">
-              <wp14:pctHeight>0</wp14:pctHeight>
-            </wp14:sizeRelV>
-          </wp:anchor>
-        </w:drawing>
-      </w:r>
-      <w:r>
-        <w:rPr>
-          <w:b/>
-          <w:bCs/>
-          <w:sz w:val="24"/>
-          <w:szCs w:val="24"/>
-          <w:lang w:val="en-US"/>
-        </w:rPr>
-        <w:t xml:space="preserve">                  </w:t>
-      </w:r>
-      <w:r>
-        <w:rPr>
-          <w:b/>
-          <w:bCs/>
-          <w:sz w:val="24"/>
-          <w:szCs w:val="24"/>
-          <w:lang w:val="en-US"/>
-        </w:rPr>
-        <w:tab/>
-      </w:r>
-      <w:r>
-        <w:rPr>
-          <w:b/>
-          <w:bCs/>
-          <w:sz w:val="24"/>
-          <w:szCs w:val="24"/>
-          <w:lang w:val="en-US"/>
-        </w:rPr>
-        <w:tab/>
-      </w:r>
-      <w:r>
-        <w:rPr>
-          <w:b/>
-          <w:bCs/>
-          <w:sz w:val="24"/>
-          <w:szCs w:val="24"/>
-          <w:lang w:val="en-US"/>
-        </w:rPr>
-        <w:tab/>
-      </w:r>
-      <w:r>
-        <w:rPr>
-          <w:b/>
-          <w:bCs/>
-          <w:sz w:val="24"/>
-          <w:szCs w:val="24"/>
-          <w:lang w:val="en-US"/>
-        </w:rPr>
-        <w:tab/>
-      </w:r>
-      <w:r>
-        <w:rPr>
-          <w:b/>
-          <w:bCs/>
-          <w:sz w:val="24"/>
-          <w:szCs w:val="24"/>
-          <w:lang w:val="en-US"/>
-        </w:rPr>
-        <w:tab/>
-      </w:r>
-      <w:r>
-        <w:rPr>
-          <w:b/>
-          <w:bCs/>
-          <w:sz w:val="24"/>
-          <w:szCs w:val="24"/>
-          <w:lang w:val="en-US"/>
-        </w:rPr>
-        <w:tab/>
-      </w:r>
-      <w:r>
-        <w:rPr>
-          <w:b/>
-          <w:bCs/>
-          <w:sz w:val="24"/>
-          <w:szCs w:val="24"/>
-          <w:lang w:val="en-US"/>
-        </w:rPr>
-        <w:tab/>
-      </w:r>
-      <w:r>
-        <w:rPr>
-          <w:b/>
-          <w:bCs/>
-          <w:sz w:val="24"/>
-          <w:szCs w:val="24"/>
-          <w:lang w:val="en-US"/>
-        </w:rPr>
-        <w:tab/>
-      </w:r>
-      <w:r>
-        <w:rPr>
-          <w:b/>
-          <w:bCs/>
-          <w:sz w:val="24"/>
-          <w:szCs w:val="24"/>
-          <w:lang w:val="en-US"/>
-        </w:rPr>
-        <w:tab/>
-      </w:r>
-      <w:r>
-        <w:rPr>
-          <w:b/>
-          <w:bCs/>
-          <w:sz w:val="24"/>
-          <w:szCs w:val="24"/>
-          <w:lang w:val="en-US"/>
-        </w:rPr>
-        <w:tab/>
-      </w:r>
-      <w:r>
-        <w:rPr>
-          <w:b/>
-          <w:bCs/>
-          <w:sz w:val="24"/>
-          <w:szCs w:val="24"/>
-          <w:lang w:val="en-US"/>
-        </w:rPr>
-        <w:tab/>
-      </w:r>
-      <w:r>
-        <w:rPr>
-          <w:b/>
-          <w:bCs/>
-          <w:sz w:val="24"/>
-          <w:szCs w:val="24"/>
-          <w:lang w:val="en-US"/>
-        </w:rPr>
-        <w:tab/>
-      </w:r>
-      <w:r>
-        <w:rPr>
-          <w:b/>
-          <w:bCs/>
-          <w:sz w:val="24"/>
-          <w:szCs w:val="24"/>
-          <w:lang w:val="en-US"/>
-        </w:rPr>
-        <w:tab/>
-      </w:r>
-      <w:r>
-        <w:rPr>
-          <w:b/>
-          <w:bCs/>
-          <w:sz w:val="24"/>
-          <w:szCs w:val="24"/>
-          <w:lang w:val="en-US"/>
-        </w:rPr>
-        <w:tab/>
-      </w:r>
-      <w:r>
-        <w:rPr>
-          <w:b/>
-          <w:bCs/>
-          <w:sz w:val="24"/>
-          <w:szCs w:val="24"/>
-          <w:lang w:val="en-US"/>
-        </w:rPr>
-        <w:tab/>
-      </w:r>
-      <w:r>
-        <w:rPr>
-          <w:b/>
-          <w:bCs/>
-          <w:sz w:val="24"/>
-          <w:szCs w:val="24"/>
-          <w:lang w:val="en-US"/>
-        </w:rPr>
-        <w:tab/>
-      </w:r>
-      <w:r>
-        <w:rPr>
-          <w:b/>
-          <w:bCs/>
-          <w:sz w:val="24"/>
-          <w:szCs w:val="24"/>
-          <w:lang w:val="en-US"/>
-        </w:rPr>
-        <w:tab/>
-      </w:r>
-      <w:r>
-        <w:rPr>
-          <w:b/>
-          <w:bCs/>
-          <w:sz w:val="24"/>
-          <w:szCs w:val="24"/>
-          <w:lang w:val="en-US"/>
-        </w:rPr>
-        <w:tab/>
-      </w:r>
-      <w:r>
-        <w:rPr>
-          <w:b/>
-          <w:bCs/>
-          <w:sz w:val="24"/>
-          <w:szCs w:val="24"/>
-          <w:lang w:val="en-US"/>
-        </w:rPr>
-        <w:tab/>
-      </w:r>
-      <w:r>
-        <w:rPr>
-          <w:b/>
-          <w:bCs/>
-          <w:sz w:val="24"/>
-          <w:szCs w:val="24"/>
-          <w:lang w:val="en-US"/>
-        </w:rPr>
-        <w:tab/>
-      </w:r>
-      <w:r>
-        <w:rPr>
-          <w:b/>
-          <w:bCs/>
-          <w:sz w:val="24"/>
-          <w:szCs w:val="24"/>
-          <w:lang w:val="en-US"/>
-        </w:rPr>
-        <w:tab/>
-      </w:r>
-      <w:r>
-        <w:rPr>
-          <w:b/>
-          <w:bCs/>
-          <w:sz w:val="24"/>
-          <w:szCs w:val="24"/>
-          <w:lang w:val="en-US"/>
-        </w:rPr>
-        <w:tab/>
-      </w:r>
-      <w:r>
-        <w:rPr>
-          <w:b/>
-          <w:bCs/>
-          <w:sz w:val="24"/>
-          <w:szCs w:val="24"/>
-          <w:lang w:val="en-US"/>
-        </w:rPr>
-        <w:tab/>
-      </w:r>
-      <w:r>
-        <w:rPr>
-          <w:b/>
-          <w:bCs/>
-          <w:sz w:val="24"/>
-          <w:szCs w:val="24"/>
-          <w:lang w:val="en-US"/>
-        </w:rPr>
-        <w:tab/>
-      </w:r>
-      <w:r>
-        <w:rPr>
-          <w:b/>
-          <w:bCs/>
-          <w:sz w:val="24"/>
-          <w:szCs w:val="24"/>
-          <w:lang w:val="en-US"/>
-        </w:rPr>
-        <w:tab/>
-      </w:r>
-      <w:r>
-        <w:rPr>
-          <w:b/>
-          <w:bCs/>
-          <w:sz w:val="24"/>
-          <w:szCs w:val="24"/>
-          <w:lang w:val="en-US"/>
-        </w:rPr>
-        <w:tab/>
-      </w:r>
-      <w:r>
-        <w:rPr>
-          <w:b/>
-          <w:bCs/>
-          <w:sz w:val="24"/>
-          <w:szCs w:val="24"/>
-          <w:lang w:val="en-US"/>
-        </w:rPr>
-        <w:tab/>
-      </w:r>
-      <w:r>
-        <w:rPr>
-          <w:b/>
-          <w:bCs/>
-          <w:sz w:val="24"/>
-          <w:szCs w:val="24"/>
-          <w:lang w:val="en-US"/>
-        </w:rPr>
-        <w:tab/>
-      </w:r>
-      <w:r>
-        <w:rPr>
-          <w:b/>
-          <w:bCs/>
-          <w:sz w:val="24"/>
-          <w:szCs w:val="24"/>
-          <w:lang w:val="en-US"/>
-        </w:rPr>
-        <w:tab/>
-      </w:r>
-      <w:r>
-        <w:rPr>
-          <w:b/>
-          <w:bCs/>
-          <w:sz w:val="24"/>
-          <w:szCs w:val="24"/>
-          <w:lang w:val="en-US"/>
-        </w:rPr>
-        <w:tab/>
-      </w:r>
-      <w:r>
-        <w:rPr>
-          <w:b/>
-          <w:bCs/>
-          <w:sz w:val="24"/>
-          <w:szCs w:val="24"/>
-          <w:lang w:val="en-US"/>
-        </w:rPr>
-        <w:tab/>
-      </w:r>
-      <w:r>
-        <w:rPr>
-          <w:b/>
-          <w:bCs/>
-          <w:sz w:val="24"/>
-          <w:szCs w:val="24"/>
-          <w:lang w:val="en-US"/>
-        </w:rPr>
-        <w:tab/>
-      </w:r>
-      <w:r>
-        <w:rPr>
-          <w:b/>
-          <w:bCs/>
-          <w:sz w:val="24"/>
-          <w:szCs w:val="24"/>
-          <w:lang w:val="en-US"/>
-        </w:rPr>
-        <w:tab/>
-      </w:r>
-      <w:r>
-        <w:rPr>
-          <w:b/>
-          <w:bCs/>
-          <w:sz w:val="24"/>
-          <w:szCs w:val="24"/>
-          <w:lang w:val="en-US"/>
-        </w:rPr>
-        <w:tab/>
-      </w:r>
-      <w:r>
-        <w:rPr>
-          <w:b/>
-          <w:bCs/>
-          <w:sz w:val="24"/>
-          <w:szCs w:val="24"/>
-          <w:lang w:val="en-US"/>
-        </w:rPr>
-        <w:tab/>
-      </w:r>
-      <w:r>
-        <w:rPr>
-          <w:b/>
-          <w:bCs/>
-          <w:sz w:val="24"/>
-          <w:szCs w:val="24"/>
-          <w:lang w:val="en-US"/>
-        </w:rPr>
-        <w:tab/>
-      </w:r>
-      <w:r>
-        <w:rPr>
-          <w:b/>
-          <w:bCs/>
-          <w:sz w:val="24"/>
-          <w:szCs w:val="24"/>
-          <w:lang w:val="en-US"/>
-        </w:rPr>
-        <w:tab/>
-      </w:r>
-      <w:r>
-        <w:rPr>
-          <w:b/>
-          <w:bCs/>
-          <w:sz w:val="24"/>
-          <w:szCs w:val="24"/>
-          <w:lang w:val="en-US"/>
-        </w:rPr>
-        <w:tab/>
-      </w:r>
-      <w:r>
-        <w:rPr>
-          <w:b/>
-          <w:bCs/>
-          <w:sz w:val="24"/>
-          <w:szCs w:val="24"/>
-          <w:lang w:val="en-US"/>
-        </w:rPr>
-        <w:tab/>
-      </w:r>
-      <w:r>
-        <w:rPr>
-          <w:b/>
-          <w:bCs/>
-          <w:sz w:val="24"/>
-          <w:szCs w:val="24"/>
-          <w:lang w:val="en-US"/>
-        </w:rPr>
-        <w:tab/>
-      </w:r>
-      <w:r>
-        <w:rPr>
-          <w:b/>
-          <w:bCs/>
-          <w:sz w:val="24"/>
-          <w:szCs w:val="24"/>
-          <w:lang w:val="en-US"/>
-        </w:rPr>
-        <w:tab/>
-      </w:r>
-      <w:r>
-        <w:rPr>
-          <w:b/>
-          <w:bCs/>
-          <w:sz w:val="24"/>
-          <w:szCs w:val="24"/>
-          <w:lang w:val="en-US"/>
-        </w:rPr>
-        <w:tab/>
-      </w:r>
-      <w:r>
-        <w:rPr>
-          <w:b/>
-          <w:bCs/>
-          <w:sz w:val="24"/>
-          <w:szCs w:val="24"/>
-          <w:lang w:val="en-US"/>
-        </w:rPr>
-        <w:tab/>
-      </w:r>
-      <w:r>
-        <w:rPr>
-          <w:b/>
-          <w:bCs/>
-          <w:sz w:val="24"/>
-          <w:szCs w:val="24"/>
-          <w:lang w:val="en-US"/>
-        </w:rPr>
-        <w:tab/>
-      </w:r>
-      <w:r>
-        <w:rPr>
-          <w:b/>
-          <w:bCs/>
-          <w:sz w:val="24"/>
-          <w:szCs w:val="24"/>
-          <w:lang w:val="en-US"/>
-        </w:rPr>
-        <w:tab/>
-      </w:r>
-      <w:r>
-        <w:rPr>
-          <w:b/>
-          <w:bCs/>
-          <w:sz w:val="24"/>
-          <w:szCs w:val="24"/>
-          <w:lang w:val="en-US"/>
-        </w:rPr>
-        <w:tab/>
-      </w:r>
-      <w:r>
-        <w:rPr>
-          <w:b/>
-          <w:bCs/>
-          <w:sz w:val="24"/>
-          <w:szCs w:val="24"/>
-          <w:lang w:val="en-US"/>
-        </w:rPr>
-        <w:tab/>
-      </w:r>
-      <w:r>
-        <w:rPr>
-          <w:b/>
-          <w:bCs/>
-          <w:sz w:val="24"/>
-          <w:szCs w:val="24"/>
-          <w:lang w:val="en-US"/>
-        </w:rPr>
-        <w:tab/>
-      </w:r>
-      <w:r>
-        <w:rPr>
-          <w:b/>
-          <w:bCs/>
-          <w:sz w:val="24"/>
-          <w:szCs w:val="24"/>
-          <w:lang w:val="en-US"/>
-        </w:rPr>
-        <w:tab/>
-      </w:r>
-      <w:r>
-        <w:rPr>
-          <w:b/>
-          <w:bCs/>
-          <w:sz w:val="24"/>
-          <w:szCs w:val="24"/>
-          <w:lang w:val="en-US"/>
-        </w:rPr>
-        <w:tab/>
-      </w:r>
-      <w:r>
-        <w:rPr>
-          <w:b/>
-          <w:bCs/>
-          <w:sz w:val="24"/>
-          <w:szCs w:val="24"/>
-          <w:lang w:val="en-US"/>
-        </w:rPr>
-        <w:tab/>
-      </w:r>
-      <w:r>
-        <w:rPr>
-          <w:b/>
-          <w:bCs/>
-          <w:sz w:val="24"/>
-          <w:szCs w:val="24"/>
-          <w:lang w:val="en-US"/>
-        </w:rPr>
-        <w:tab/>
-      </w:r>
-      <w:r>
-        <w:rPr>
-          <w:b/>
-          <w:bCs/>
-          <w:sz w:val="24"/>
-          <w:szCs w:val="24"/>
-          <w:lang w:val="en-US"/>
-        </w:rPr>
-        <w:tab/>
-      </w:r>
-      <w:r>
-        <w:rPr>
-          <w:b/>
-          <w:bCs/>
-          <w:sz w:val="24"/>
-          <w:szCs w:val="24"/>
-          <w:lang w:val="en-US"/>
-        </w:rPr>
-        <w:tab/>
-      </w:r>
-      <w:r>
-        <w:rPr>
-          <w:b/>
-          <w:bCs/>
-          <w:sz w:val="24"/>
-          <w:szCs w:val="24"/>
-          <w:lang w:val="en-US"/>
-        </w:rPr>
-        <w:tab/>
-      </w:r>
-      <w:r>
-        <w:rPr>
-          <w:b/>
-          <w:bCs/>
-          <w:sz w:val="24"/>
-          <w:szCs w:val="24"/>
-          <w:lang w:val="en-US"/>
-        </w:rPr>
-        <w:tab/>
-      </w:r>
-      <w:r>
-        <w:rPr>
-          <w:b/>
-          <w:bCs/>
-          <w:sz w:val="24"/>
-          <w:szCs w:val="24"/>
-          <w:lang w:val="en-US"/>
-        </w:rPr>
-        <w:tab/>
-      </w:r>
-      <w:r>
-        <w:rPr>
-          <w:b/>
-          <w:bCs/>
-          <w:sz w:val="24"/>
-          <w:szCs w:val="24"/>
-          <w:lang w:val="en-US"/>
-        </w:rPr>
-        <w:tab/>
-      </w:r>
-      <w:r>
-        <w:rPr>
-          <w:b/>
-          <w:bCs/>
-          <w:sz w:val="24"/>
-          <w:szCs w:val="24"/>
-          <w:lang w:val="en-US"/>
-        </w:rPr>
-        <w:tab/>
-      </w:r>
-      <w:r>
-        <w:rPr>
-          <w:b/>
-          <w:bCs/>
-          <w:sz w:val="24"/>
-          <w:szCs w:val="24"/>
-          <w:lang w:val="en-US"/>
-        </w:rPr>
-        <w:tab/>
-      </w:r>
-      <w:r>
-        <w:rPr>
-          <w:b/>
-          <w:bCs/>
-          <w:sz w:val="24"/>
-          <w:szCs w:val="24"/>
-          <w:lang w:val="en-US"/>
-        </w:rPr>
-        <w:tab/>
-      </w:r>
-      <w:r>
-        <w:rPr>
-          <w:b/>
-          <w:bCs/>
-          <w:sz w:val="24"/>
-          <w:szCs w:val="24"/>
-          <w:lang w:val="en-US"/>
-        </w:rPr>
-        <w:tab/>
-      </w:r>
-      <w:r>
-        <w:rPr>
-          <w:b/>
-          <w:bCs/>
-          <w:sz w:val="24"/>
-          <w:szCs w:val="24"/>
-          <w:lang w:val="en-US"/>
-        </w:rPr>
-        <w:tab/>
-      </w:r>
-      <w:r>
-        <w:rPr>
-          <w:b/>
-          <w:bCs/>
-          <w:sz w:val="24"/>
-          <w:szCs w:val="24"/>
-          <w:lang w:val="en-US"/>
-        </w:rPr>
-        <w:tab/>
-      </w:r>
-      <w:r>
-        <w:rPr>
-          <w:b/>
-          <w:bCs/>
-          <w:sz w:val="24"/>
-          <w:szCs w:val="24"/>
-          <w:lang w:val="en-US"/>
-        </w:rPr>
-        <w:tab/>
-      </w:r>
-      <w:r>
-        <w:rPr>
-          <w:b/>
-          <w:bCs/>
-          <w:sz w:val="24"/>
-          <w:szCs w:val="24"/>
-          <w:lang w:val="en-US"/>
-        </w:rPr>
-        <w:tab/>
-      </w:r>
-      <w:r>
-        <w:rPr>
-          <w:b/>
-          <w:bCs/>
-          <w:sz w:val="24"/>
-          <w:szCs w:val="24"/>
-          <w:lang w:val="en-US"/>
-        </w:rPr>
-        <w:tab/>
-      </w:r>
-      <w:r>
-        <w:rPr>
-          <w:b/>
-          <w:bCs/>
-          <w:sz w:val="24"/>
-          <w:szCs w:val="24"/>
-          <w:lang w:val="en-US"/>
-        </w:rPr>
-        <w:tab/>
-      </w:r>
-      <w:r>
-        <w:rPr>
-          <w:b/>
-          <w:bCs/>
-          <w:sz w:val="24"/>
-          <w:szCs w:val="24"/>
-          <w:lang w:val="en-US"/>
-        </w:rPr>
-        <w:tab/>
-      </w:r>
-      <w:r>
-        <w:rPr>
-          <w:b/>
-          <w:bCs/>
-          <w:sz w:val="24"/>
-          <w:szCs w:val="24"/>
-          <w:lang w:val="en-US"/>
-        </w:rPr>
-        <w:tab/>
-      </w:r>
-      <w:r>
-        <w:rPr>
-          <w:b/>
-          <w:bCs/>
-          <w:sz w:val="24"/>
-          <w:szCs w:val="24"/>
-          <w:lang w:val="en-US"/>
-        </w:rPr>
-        <w:tab/>
-      </w:r>
-      <w:r>
-        <w:rPr>
-          <w:b/>
-          <w:bCs/>
-          <w:sz w:val="24"/>
-          <w:szCs w:val="24"/>
-          <w:lang w:val="en-US"/>
-        </w:rPr>
-        <w:tab/>
-      </w:r>
-      <w:r>
-        <w:rPr>
-          <w:b/>
-          <w:bCs/>
-          <w:sz w:val="24"/>
-          <w:szCs w:val="24"/>
-          <w:lang w:val="en-US"/>
-        </w:rPr>
-        <w:tab/>
-      </w:r>
-      <w:r>
-        <w:rPr>
-          <w:b/>
-          <w:bCs/>
-          <w:sz w:val="24"/>
-          <w:szCs w:val="24"/>
-          <w:lang w:val="en-US"/>
-        </w:rPr>
-        <w:tab/>
-      </w:r>
-      <w:r>
-        <w:rPr>
-          <w:b/>
-          <w:bCs/>
-          <w:sz w:val="24"/>
-          <w:szCs w:val="24"/>
-          <w:lang w:val="en-US"/>
-        </w:rPr>
-        <w:tab/>
-      </w:r>
-      <w:r>
-        <w:rPr>
-          <w:b/>
-          <w:bCs/>
-          <w:sz w:val="24"/>
-          <w:szCs w:val="24"/>
-          <w:lang w:val="en-US"/>
-        </w:rPr>
-        <w:tab/>
-      </w:r>
-      <w:r>
-        <w:rPr>
-          <w:b/>
-          <w:bCs/>
-          <w:sz w:val="24"/>
-          <w:szCs w:val="24"/>
-          <w:lang w:val="en-US"/>
-        </w:rPr>
-        <w:tab/>
-      </w:r>
-      <w:r>
-        <w:rPr>
-          <w:b/>
-          <w:bCs/>
-          <w:sz w:val="24"/>
-          <w:szCs w:val="24"/>
-          <w:lang w:val="en-US"/>
-        </w:rPr>
-        <w:tab/>
-      </w:r>
-      <w:r>
-        <w:rPr>
-          <w:b/>
-          <w:bCs/>
-          <w:sz w:val="24"/>
-          <w:szCs w:val="24"/>
-          <w:lang w:val="en-US"/>
-        </w:rPr>
-        <w:tab/>
-      </w:r>
-      <w:r>
-        <w:rPr>
-          <w:b/>
-          <w:bCs/>
-          <w:sz w:val="24"/>
-          <w:szCs w:val="24"/>
-          <w:lang w:val="en-US"/>
-        </w:rPr>
-        <w:tab/>
-      </w:r>
-      <w:r>
-        <w:rPr>
-          <w:b/>
-          <w:bCs/>
-          <w:sz w:val="24"/>
-          <w:szCs w:val="24"/>
-          <w:lang w:val="en-US"/>
-        </w:rPr>
-        <w:tab/>
-      </w:r>
-      <w:r>
-        <w:rPr>
-          <w:b/>
-          <w:bCs/>
-          <w:sz w:val="24"/>
-          <w:szCs w:val="24"/>
-          <w:lang w:val="en-US"/>
-        </w:rPr>
-        <w:tab/>
-      </w:r>
-      <w:r>
-        <w:rPr>
-          <w:b/>
-          <w:bCs/>
-          <w:sz w:val="24"/>
-          <w:szCs w:val="24"/>
-          <w:lang w:val="en-US"/>
-        </w:rPr>
-        <w:tab/>
-      </w:r>
-      <w:r>
-        <w:rPr>
-          <w:b/>
-          <w:bCs/>
-          <w:sz w:val="24"/>
-          <w:szCs w:val="24"/>
-          <w:lang w:val="en-US"/>
-        </w:rPr>
-        <w:tab/>
-      </w:r>
-      <w:r>
-        <w:rPr>
-          <w:b/>
-          <w:bCs/>
-          <w:sz w:val="24"/>
-          <w:szCs w:val="24"/>
-          <w:lang w:val="en-US"/>
-        </w:rPr>
-        <w:tab/>
-      </w:r>
-      <w:r>
-        <w:rPr>
-          <w:b/>
-          <w:bCs/>
-          <w:sz w:val="24"/>
-          <w:szCs w:val="24"/>
-          <w:lang w:val="en-US"/>
-        </w:rPr>
-        <w:tab/>
-      </w:r>
-      <w:r>
-        <w:rPr>
-          <w:b/>
-          <w:bCs/>
-          <w:sz w:val="24"/>
-          <w:szCs w:val="24"/>
-          <w:lang w:val="en-US"/>
-        </w:rPr>
-        <w:tab/>
-      </w:r>
-      <w:r>
-        <w:rPr>
-          <w:b/>
-          <w:bCs/>
-          <w:sz w:val="24"/>
-          <w:szCs w:val="24"/>
-          <w:lang w:val="en-US"/>
-        </w:rPr>
-        <w:tab/>
-      </w:r>
-      <w:r>
-        <w:rPr>
-          <w:b/>
-          <w:bCs/>
-          <w:sz w:val="24"/>
-          <w:szCs w:val="24"/>
-          <w:lang w:val="en-US"/>
-        </w:rPr>
-        <w:tab/>
-      </w:r>
-      <w:r>
-        <w:rPr>
-          <w:b/>
-          <w:bCs/>
-          <w:sz w:val="24"/>
-          <w:szCs w:val="24"/>
-          <w:lang w:val="en-US"/>
-        </w:rPr>
-        <w:tab/>
-      </w:r>
-      <w:r>
-        <w:rPr>
-          <w:b/>
-          <w:bCs/>
-          <w:sz w:val="24"/>
-          <w:szCs w:val="24"/>
-          <w:lang w:val="en-US"/>
-        </w:rPr>
-        <w:tab/>
-      </w:r>
-      <w:r>
-        <w:rPr>
-          <w:b/>
-          <w:bCs/>
-          <w:sz w:val="24"/>
-          <w:szCs w:val="24"/>
-          <w:lang w:val="en-US"/>
-        </w:rPr>
-        <w:tab/>
-      </w:r>
-      <w:r>
-        <w:rPr>
-          <w:b/>
-          <w:bCs/>
-          <w:sz w:val="24"/>
-          <w:szCs w:val="24"/>
-          <w:lang w:val="en-US"/>
-        </w:rPr>
-        <w:tab/>
-      </w:r>
-      <w:r>
-        <w:rPr>
-          <w:b/>
-          <w:bCs/>
-          <w:sz w:val="24"/>
-          <w:szCs w:val="24"/>
-          <w:lang w:val="en-US"/>
-        </w:rPr>
-        <w:tab/>
-      </w:r>
-      <w:r>
-        <w:rPr>
-          <w:b/>
-          <w:bCs/>
-          <w:sz w:val="24"/>
-          <w:szCs w:val="24"/>
-          <w:lang w:val="en-US"/>
-        </w:rPr>
-        <w:tab/>
-      </w:r>
-      <w:r>
-        <w:rPr>
-          <w:b/>
-          <w:bCs/>
-          <w:sz w:val="24"/>
-          <w:szCs w:val="24"/>
-          <w:lang w:val="en-US"/>
-        </w:rPr>
-        <w:lastRenderedPageBreak/>
-        <w:tab/>
-      </w:r>
-      <w:r>
-        <w:rPr>
-          <w:b/>
-          <w:bCs/>
-          <w:sz w:val="24"/>
-          <w:szCs w:val="24"/>
-          <w:lang w:val="en-US"/>
-        </w:rPr>
-        <w:tab/>
-      </w:r>
-      <w:r>
-        <w:rPr>
-          <w:b/>
-          <w:bCs/>
-          <w:sz w:val="24"/>
-          <w:szCs w:val="24"/>
-          <w:lang w:val="en-US"/>
-        </w:rPr>
-        <w:tab/>
-      </w:r>
-      <w:r>
-        <w:rPr>
-          <w:b/>
-          <w:bCs/>
-          <w:sz w:val="24"/>
-          <w:szCs w:val="24"/>
-          <w:lang w:val="en-US"/>
-        </w:rPr>
-        <w:tab/>
-      </w:r>
-      <w:r>
-        <w:rPr>
-          <w:b/>
-          <w:bCs/>
-          <w:sz w:val="24"/>
-          <w:szCs w:val="24"/>
-          <w:lang w:val="en-US"/>
-        </w:rPr>
-        <w:tab/>
-      </w:r>
-      <w:r>
-        <w:rPr>
-          <w:b/>
-          <w:bCs/>
-          <w:sz w:val="24"/>
-          <w:szCs w:val="24"/>
-          <w:lang w:val="en-US"/>
-        </w:rPr>
-        <w:tab/>
-      </w:r>
-      <w:r>
-        <w:rPr>
-          <w:b/>
-          <w:bCs/>
-          <w:sz w:val="24"/>
-          <w:szCs w:val="24"/>
-          <w:lang w:val="en-US"/>
-        </w:rPr>
-        <w:tab/>
-      </w:r>
-      <w:r>
-        <w:rPr>
-          <w:b/>
-          <w:bCs/>
-          <w:sz w:val="24"/>
-          <w:szCs w:val="24"/>
-          <w:lang w:val="en-US"/>
-        </w:rPr>
-        <w:tab/>
-      </w:r>
-      <w:r>
-        <w:rPr>
-          <w:b/>
-          <w:bCs/>
-          <w:sz w:val="24"/>
-          <w:szCs w:val="24"/>
-          <w:lang w:val="en-US"/>
-        </w:rPr>
-        <w:tab/>
-      </w:r>
-      <w:r>
-        <w:rPr>
-          <w:b/>
-          <w:bCs/>
-          <w:sz w:val="24"/>
-          <w:szCs w:val="24"/>
-          <w:lang w:val="en-US"/>
-        </w:rPr>
-        <w:tab/>
-      </w:r>
-      <w:r>
-        <w:rPr>
-          <w:b/>
-          <w:bCs/>
-          <w:sz w:val="24"/>
-          <w:szCs w:val="24"/>
-          <w:lang w:val="en-US"/>
-        </w:rPr>
-        <w:tab/>
-      </w:r>
-      <w:r>
-        <w:rPr>
-          <w:b/>
-          <w:bCs/>
-          <w:sz w:val="24"/>
-          <w:szCs w:val="24"/>
-          <w:lang w:val="en-US"/>
-        </w:rPr>
-        <w:tab/>
-      </w:r>
-      <w:r>
-        <w:rPr>
-          <w:b/>
-          <w:bCs/>
-          <w:sz w:val="24"/>
-          <w:szCs w:val="24"/>
-          <w:lang w:val="en-US"/>
-        </w:rPr>
-        <w:tab/>
-      </w:r>
-      <w:r>
-        <w:rPr>
-          <w:b/>
-          <w:bCs/>
-          <w:sz w:val="24"/>
-          <w:szCs w:val="24"/>
-          <w:lang w:val="en-US"/>
-        </w:rPr>
-        <w:tab/>
-      </w:r>
-      <w:r>
-        <w:rPr>
-          <w:b/>
-          <w:bCs/>
-          <w:sz w:val="24"/>
-          <w:szCs w:val="24"/>
-          <w:lang w:val="en-US"/>
-        </w:rPr>
-        <w:tab/>
-      </w:r>
-      <w:r>
-        <w:rPr>
-          <w:b/>
-          <w:bCs/>
-          <w:sz w:val="24"/>
-          <w:szCs w:val="24"/>
-          <w:lang w:val="en-US"/>
-        </w:rPr>
-        <w:tab/>
-      </w:r>
-      <w:r>
-        <w:rPr>
-          <w:b/>
-          <w:bCs/>
-          <w:sz w:val="24"/>
-          <w:szCs w:val="24"/>
-          <w:lang w:val="en-US"/>
-        </w:rPr>
-        <w:tab/>
-      </w:r>
-      <w:r>
-        <w:rPr>
-          <w:b/>
-          <w:bCs/>
-          <w:sz w:val="24"/>
-          <w:szCs w:val="24"/>
-          <w:lang w:val="en-US"/>
-        </w:rPr>
-        <w:tab/>
-      </w:r>
-      <w:r>
-        <w:rPr>
-          <w:b/>
-          <w:bCs/>
-          <w:sz w:val="24"/>
-          <w:szCs w:val="24"/>
-          <w:lang w:val="en-US"/>
-        </w:rPr>
-        <w:tab/>
-      </w:r>
-      <w:r>
-        <w:rPr>
-          <w:b/>
-          <w:bCs/>
-          <w:sz w:val="24"/>
-          <w:szCs w:val="24"/>
-          <w:lang w:val="en-US"/>
-        </w:rPr>
-        <w:tab/>
-      </w:r>
-      <w:r>
-        <w:rPr>
-          <w:b/>
-          <w:bCs/>
-          <w:sz w:val="24"/>
-          <w:szCs w:val="24"/>
-          <w:lang w:val="en-US"/>
-        </w:rPr>
-        <w:tab/>
-      </w:r>
-      <w:r>
-        <w:rPr>
-          <w:b/>
-          <w:bCs/>
-          <w:sz w:val="24"/>
-          <w:szCs w:val="24"/>
-          <w:lang w:val="en-US"/>
-        </w:rPr>
-        <w:tab/>
-      </w:r>
-      <w:r>
-        <w:rPr>
-          <w:b/>
-          <w:bCs/>
-          <w:sz w:val="24"/>
-          <w:szCs w:val="24"/>
-          <w:lang w:val="en-US"/>
-        </w:rPr>
-        <w:tab/>
-      </w:r>
-      <w:r>
-        <w:rPr>
-          <w:b/>
-          <w:bCs/>
-          <w:sz w:val="24"/>
-          <w:szCs w:val="24"/>
-          <w:lang w:val="en-US"/>
-        </w:rPr>
-        <w:tab/>
-      </w:r>
-      <w:r>
-        <w:rPr>
-          <w:b/>
-          <w:bCs/>
-          <w:sz w:val="24"/>
-          <w:szCs w:val="24"/>
-          <w:lang w:val="en-US"/>
-        </w:rPr>
-        <w:tab/>
-      </w:r>
-      <w:r>
-        <w:rPr>
-          <w:b/>
-          <w:bCs/>
-          <w:sz w:val="24"/>
-          <w:szCs w:val="24"/>
-          <w:lang w:val="en-US"/>
-        </w:rPr>
-        <w:tab/>
-      </w:r>
-      <w:r>
-        <w:rPr>
-          <w:b/>
-          <w:bCs/>
-          <w:sz w:val="24"/>
-          <w:szCs w:val="24"/>
-          <w:lang w:val="en-US"/>
-        </w:rPr>
-        <w:tab/>
-      </w:r>
-      <w:r>
-        <w:rPr>
-          <w:b/>
-          <w:bCs/>
-          <w:sz w:val="24"/>
-          <w:szCs w:val="24"/>
-          <w:lang w:val="en-US"/>
-        </w:rPr>
-        <w:tab/>
-      </w:r>
-      <w:r>
-        <w:rPr>
-          <w:b/>
-          <w:bCs/>
-          <w:sz w:val="24"/>
-          <w:szCs w:val="24"/>
-          <w:lang w:val="en-US"/>
-        </w:rPr>
-        <w:tab/>
-      </w:r>
-    </w:p>
-    <w:p>
-      <w:pPr>
-        <w:rPr>
-          <w:lang w:val="en-US"/>
-        </w:rPr>
-      </w:pPr>
+          <w:b/>
+          <w:bCs/>
+          <w:sz w:val="24"/>
+          <w:szCs w:val="24"/>
+          <w:lang w:val="en-US"/>
+        </w:rPr>
+        <w:tab/>
+      </w:r>
+      <w:r>
+        <w:rPr>
+          <w:b/>
+          <w:bCs/>
+          <w:sz w:val="24"/>
+          <w:szCs w:val="24"/>
+          <w:lang w:val="en-US"/>
+        </w:rPr>
+        <w:tab/>
+      </w:r>
+      <w:r>
+        <w:rPr>
+          <w:b/>
+          <w:bCs/>
+          <w:sz w:val="24"/>
+          <w:szCs w:val="24"/>
+          <w:lang w:val="en-US"/>
+        </w:rPr>
+        <w:tab/>
+      </w:r>
+      <w:r>
+        <w:rPr>
+          <w:b/>
+          <w:bCs/>
+          <w:sz w:val="24"/>
+          <w:szCs w:val="24"/>
+          <w:lang w:val="en-US"/>
+        </w:rPr>
+        <w:tab/>
+      </w:r>
+      <w:r>
+        <w:rPr>
+          <w:b/>
+          <w:bCs/>
+          <w:sz w:val="24"/>
+          <w:szCs w:val="24"/>
+          <w:lang w:val="en-US"/>
+        </w:rPr>
+        <w:tab/>
+      </w:r>
+      <w:r>
+        <w:rPr>
+          <w:b/>
+          <w:bCs/>
+          <w:sz w:val="24"/>
+          <w:szCs w:val="24"/>
+          <w:lang w:val="en-US"/>
+        </w:rPr>
+        <w:tab/>
+      </w:r>
+      <w:r>
+        <w:rPr>
+          <w:b/>
+          <w:bCs/>
+          <w:sz w:val="24"/>
+          <w:szCs w:val="24"/>
+          <w:lang w:val="en-US"/>
+        </w:rPr>
+        <w:tab/>
+      </w:r>
+      <w:r>
+        <w:rPr>
+          <w:b/>
+          <w:bCs/>
+          <w:sz w:val="24"/>
+          <w:szCs w:val="24"/>
+          <w:lang w:val="en-US"/>
+        </w:rPr>
+        <w:tab/>
+      </w:r>
+      <w:r>
+        <w:rPr>
+          <w:b/>
+          <w:bCs/>
+          <w:sz w:val="24"/>
+          <w:szCs w:val="24"/>
+          <w:lang w:val="en-US"/>
+        </w:rPr>
+        <w:tab/>
+      </w:r>
+      <w:r>
+        <w:rPr>
+          <w:b/>
+          <w:bCs/>
+          <w:sz w:val="24"/>
+          <w:szCs w:val="24"/>
+          <w:lang w:val="en-US"/>
+        </w:rPr>
+        <w:tab/>
+      </w:r>
+      <w:r>
+        <w:rPr>
+          <w:b/>
+          <w:bCs/>
+          <w:sz w:val="24"/>
+          <w:szCs w:val="24"/>
+          <w:lang w:val="en-US"/>
+        </w:rPr>
+        <w:tab/>
+      </w:r>
+      <w:r>
+        <w:rPr>
+          <w:b/>
+          <w:bCs/>
+          <w:sz w:val="24"/>
+          <w:szCs w:val="24"/>
+          <w:lang w:val="en-US"/>
+        </w:rPr>
+        <w:tab/>
+      </w:r>
     </w:p>
     <w:sectPr>
       <w:pgSz w:w="11906" w:h="16838"/>
@@ -4022,7 +3955,7 @@
       </w:rPr>
     </w:lvl>
   </w:abstractNum>
-  <w:num w:numId="1">
+  <w:num w:numId="1" w16cid:durableId="1447580560">
     <w:abstractNumId w:val="0"/>
   </w:num>
 </w:numbering>
@@ -4423,15 +4356,15 @@
     <w:lsdException w:name="Unresolved Mention" w:semiHidden="1" w:unhideWhenUsed="1"/>
     <w:lsdException w:name="Smart Link" w:semiHidden="1" w:unhideWhenUsed="1"/>
   </w:latentStyles>
-  <w:style w:type="paragraph" w:default="1" w:styleId="Normal">
+  <w:style w:type="paragraph" w:default="1" w:styleId="a">
     <w:name w:val="Normal"/>
     <w:qFormat/>
   </w:style>
-  <w:style w:type="paragraph" w:styleId="Heading1">
+  <w:style w:type="paragraph" w:styleId="1">
     <w:name w:val="heading 1"/>
-    <w:basedOn w:val="Normal"/>
-    <w:next w:val="Normal"/>
-    <w:link w:val="Heading1Char"/>
+    <w:basedOn w:val="a"/>
+    <w:next w:val="a"/>
+    <w:link w:val="1Char"/>
     <w:uiPriority w:val="9"/>
     <w:qFormat/>
     <w:rsid w:val="003969F8"/>
@@ -4448,13 +4381,13 @@
       <w:szCs w:val="32"/>
     </w:rPr>
   </w:style>
-  <w:style w:type="character" w:default="1" w:styleId="DefaultParagraphFont">
+  <w:style w:type="character" w:default="1" w:styleId="a0">
     <w:name w:val="Default Paragraph Font"/>
     <w:uiPriority w:val="1"/>
     <w:semiHidden/>
     <w:unhideWhenUsed/>
   </w:style>
-  <w:style w:type="table" w:default="1" w:styleId="TableNormal">
+  <w:style w:type="table" w:default="1" w:styleId="a1">
     <w:name w:val="Normal Table"/>
     <w:uiPriority w:val="99"/>
     <w:semiHidden/>
@@ -4469,15 +4402,15 @@
       </w:tblCellMar>
     </w:tblPr>
   </w:style>
-  <w:style w:type="numbering" w:default="1" w:styleId="NoList">
+  <w:style w:type="numbering" w:default="1" w:styleId="a2">
     <w:name w:val="No List"/>
     <w:uiPriority w:val="99"/>
     <w:semiHidden/>
     <w:unhideWhenUsed/>
   </w:style>
-  <w:style w:type="character" w:styleId="Strong">
+  <w:style w:type="character" w:styleId="a3">
     <w:name w:val="Strong"/>
-    <w:basedOn w:val="DefaultParagraphFont"/>
+    <w:basedOn w:val="a0"/>
     <w:uiPriority w:val="22"/>
     <w:qFormat/>
     <w:rsid w:val="00413A70"/>
@@ -4486,11 +4419,11 @@
       <w:bCs/>
     </w:rPr>
   </w:style>
-  <w:style w:type="paragraph" w:styleId="Title">
+  <w:style w:type="paragraph" w:styleId="a4">
     <w:name w:val="Title"/>
-    <w:basedOn w:val="Normal"/>
-    <w:next w:val="Normal"/>
-    <w:link w:val="TitleChar"/>
+    <w:basedOn w:val="a"/>
+    <w:next w:val="a"/>
+    <w:link w:val="Char"/>
     <w:uiPriority w:val="10"/>
     <w:qFormat/>
     <w:rsid w:val="00413A70"/>
@@ -4506,10 +4439,10 @@
       <w:szCs w:val="56"/>
     </w:rPr>
   </w:style>
-  <w:style w:type="character" w:customStyle="1" w:styleId="TitleChar">
-    <w:name w:val="Title Char"/>
-    <w:basedOn w:val="DefaultParagraphFont"/>
-    <w:link w:val="Title"/>
+  <w:style w:type="character" w:customStyle="1" w:styleId="Char">
+    <w:name w:val="Τίτλος Char"/>
+    <w:basedOn w:val="a0"/>
+    <w:link w:val="a4"/>
     <w:uiPriority w:val="10"/>
     <w:rsid w:val="00413A70"/>
     <w:rPr>
@@ -4520,9 +4453,9 @@
       <w:szCs w:val="56"/>
     </w:rPr>
   </w:style>
-  <w:style w:type="character" w:styleId="Emphasis">
+  <w:style w:type="character" w:styleId="a5">
     <w:name w:val="Emphasis"/>
-    <w:basedOn w:val="DefaultParagraphFont"/>
+    <w:basedOn w:val="a0"/>
     <w:uiPriority w:val="20"/>
     <w:qFormat/>
     <w:rsid w:val="008D0AB7"/>
@@ -4531,9 +4464,9 @@
       <w:iCs/>
     </w:rPr>
   </w:style>
-  <w:style w:type="paragraph" w:styleId="ListParagraph">
+  <w:style w:type="paragraph" w:styleId="a6">
     <w:name w:val="List Paragraph"/>
-    <w:basedOn w:val="Normal"/>
+    <w:basedOn w:val="a"/>
     <w:uiPriority w:val="34"/>
     <w:qFormat/>
     <w:rsid w:val="00212E13"/>
@@ -4542,9 +4475,9 @@
       <w:contextualSpacing/>
     </w:pPr>
   </w:style>
-  <w:style w:type="character" w:styleId="CommentReference">
+  <w:style w:type="character" w:styleId="a7">
     <w:name w:val="annotation reference"/>
-    <w:basedOn w:val="DefaultParagraphFont"/>
+    <w:basedOn w:val="a0"/>
     <w:uiPriority w:val="99"/>
     <w:semiHidden/>
     <w:unhideWhenUsed/>
@@ -4554,10 +4487,10 @@
       <w:szCs w:val="16"/>
     </w:rPr>
   </w:style>
-  <w:style w:type="paragraph" w:styleId="CommentText">
+  <w:style w:type="paragraph" w:styleId="a8">
     <w:name w:val="annotation text"/>
-    <w:basedOn w:val="Normal"/>
-    <w:link w:val="CommentTextChar"/>
+    <w:basedOn w:val="a"/>
+    <w:link w:val="Char0"/>
     <w:uiPriority w:val="99"/>
     <w:semiHidden/>
     <w:unhideWhenUsed/>
@@ -4570,10 +4503,10 @@
       <w:szCs w:val="20"/>
     </w:rPr>
   </w:style>
-  <w:style w:type="character" w:customStyle="1" w:styleId="CommentTextChar">
-    <w:name w:val="Comment Text Char"/>
-    <w:basedOn w:val="DefaultParagraphFont"/>
-    <w:link w:val="CommentText"/>
+  <w:style w:type="character" w:customStyle="1" w:styleId="Char0">
+    <w:name w:val="Κείμενο σχολίου Char"/>
+    <w:basedOn w:val="a0"/>
+    <w:link w:val="a8"/>
     <w:uiPriority w:val="99"/>
     <w:semiHidden/>
     <w:rsid w:val="00BD0BE8"/>
@@ -4582,11 +4515,11 @@
       <w:szCs w:val="20"/>
     </w:rPr>
   </w:style>
-  <w:style w:type="paragraph" w:styleId="CommentSubject">
+  <w:style w:type="paragraph" w:styleId="a9">
     <w:name w:val="annotation subject"/>
-    <w:basedOn w:val="CommentText"/>
-    <w:next w:val="CommentText"/>
-    <w:link w:val="CommentSubjectChar"/>
+    <w:basedOn w:val="a8"/>
+    <w:next w:val="a8"/>
+    <w:link w:val="Char1"/>
     <w:uiPriority w:val="99"/>
     <w:semiHidden/>
     <w:unhideWhenUsed/>
@@ -4596,10 +4529,10 @@
       <w:bCs/>
     </w:rPr>
   </w:style>
-  <w:style w:type="character" w:customStyle="1" w:styleId="CommentSubjectChar">
-    <w:name w:val="Comment Subject Char"/>
-    <w:basedOn w:val="CommentTextChar"/>
-    <w:link w:val="CommentSubject"/>
+  <w:style w:type="character" w:customStyle="1" w:styleId="Char1">
+    <w:name w:val="Θέμα σχολίου Char"/>
+    <w:basedOn w:val="Char0"/>
+    <w:link w:val="a9"/>
     <w:uiPriority w:val="99"/>
     <w:semiHidden/>
     <w:rsid w:val="00BD0BE8"/>
@@ -4610,9 +4543,9 @@
       <w:szCs w:val="20"/>
     </w:rPr>
   </w:style>
-  <w:style w:type="character" w:styleId="SubtleEmphasis">
+  <w:style w:type="character" w:styleId="aa">
     <w:name w:val="Subtle Emphasis"/>
-    <w:basedOn w:val="DefaultParagraphFont"/>
+    <w:basedOn w:val="a0"/>
     <w:uiPriority w:val="19"/>
     <w:qFormat/>
     <w:rsid w:val="004D33C9"/>
@@ -4622,9 +4555,9 @@
       <w:color w:val="404040" w:themeColor="text1" w:themeTint="BF"/>
     </w:rPr>
   </w:style>
-  <w:style w:type="character" w:styleId="Hyperlink">
+  <w:style w:type="character" w:styleId="-">
     <w:name w:val="Hyperlink"/>
-    <w:basedOn w:val="DefaultParagraphFont"/>
+    <w:basedOn w:val="a0"/>
     <w:uiPriority w:val="99"/>
     <w:semiHidden/>
     <w:unhideWhenUsed/>
@@ -4634,10 +4567,10 @@
       <w:u w:val="single"/>
     </w:rPr>
   </w:style>
-  <w:style w:type="character" w:customStyle="1" w:styleId="Heading1Char">
-    <w:name w:val="Heading 1 Char"/>
-    <w:basedOn w:val="DefaultParagraphFont"/>
-    <w:link w:val="Heading1"/>
+  <w:style w:type="character" w:customStyle="1" w:styleId="1Char">
+    <w:name w:val="Επικεφαλίδα 1 Char"/>
+    <w:basedOn w:val="a0"/>
+    <w:link w:val="1"/>
     <w:uiPriority w:val="9"/>
     <w:rsid w:val="003969F8"/>
     <w:rPr>

</xml_diff>